<commit_message>
Software Commit - Link Prototipo
</commit_message>
<xml_diff>
--- a/Software/PowerAnalyticGS.docx
+++ b/Software/PowerAnalyticGS.docx
@@ -749,6 +749,13 @@
     </w:p>
     <w:sdt>
       <w:sdtPr>
+        <w:rPr>
+          <w:rFonts w:ascii="Arial" w:eastAsia="Tahoma" w:hAnsi="Arial" w:cs="Tahoma"/>
+          <w:color w:val="auto"/>
+          <w:sz w:val="28"/>
+          <w:szCs w:val="22"/>
+          <w:lang w:val="pt-PT" w:eastAsia="en-US"/>
+        </w:rPr>
         <w:id w:val="1263336802"/>
         <w:docPartObj>
           <w:docPartGallery w:val="Table of Contents"/>
@@ -757,12 +764,9 @@
       </w:sdtPr>
       <w:sdtEndPr>
         <w:rPr>
-          <w:rFonts w:ascii="Arial" w:eastAsia="Tahoma" w:hAnsi="Arial" w:cs="Tahoma"/>
           <w:b/>
           <w:bCs/>
-          <w:color w:val="auto"/>
           <w:szCs w:val="24"/>
-          <w:lang w:val="pt-PT" w:eastAsia="en-US"/>
         </w:rPr>
       </w:sdtEndPr>
       <w:sdtContent>
@@ -818,27 +822,7 @@
                 <w:sz w:val="32"/>
                 <w:szCs w:val="24"/>
               </w:rPr>
-              <w:t>Power Analyt</w:t>
-            </w:r>
-            <w:r>
-              <w:rPr>
-                <w:rStyle w:val="Hyperlink"/>
-                <w:noProof/>
-                <w:w w:val="90"/>
-                <w:sz w:val="32"/>
-                <w:szCs w:val="24"/>
-              </w:rPr>
-              <w:t>i</w:t>
-            </w:r>
-            <w:r>
-              <w:rPr>
-                <w:rStyle w:val="Hyperlink"/>
-                <w:noProof/>
-                <w:w w:val="90"/>
-                <w:sz w:val="32"/>
-                <w:szCs w:val="24"/>
-              </w:rPr>
-              <w:t>cs:</w:t>
+              <w:t>Power Analytics:</w:t>
             </w:r>
             <w:r>
               <w:rPr>
@@ -859,17 +843,7 @@
                 <w:sz w:val="32"/>
                 <w:szCs w:val="24"/>
               </w:rPr>
-              <w:t>R</w:t>
-            </w:r>
-            <w:r>
-              <w:rPr>
-                <w:rStyle w:val="Hyperlink"/>
-                <w:noProof/>
-                <w:w w:val="90"/>
-                <w:sz w:val="32"/>
-                <w:szCs w:val="24"/>
-              </w:rPr>
-              <w:t>esumo Executivo</w:t>
+              <w:t>Resumo Executivo</w:t>
             </w:r>
             <w:r>
               <w:rPr>
@@ -1463,15 +1437,7 @@
           <w:w w:val="105"/>
           <w:szCs w:val="28"/>
         </w:rPr>
-        <w:t>Fundada com a missão de criar um ambiente mais saudável e sustentável, a PowerAnalytics surgiu da necessidade de abordar o crescente problema do lixo eletrônico e da escassez de recursos naturais. A empresa combina tecnologia, ciência e engajamento comunitário para criar uma economia circular</w:t>
-      </w:r>
-      <w:r>
-        <w:rPr>
-          <w:rFonts w:cs="Arial"/>
-          <w:w w:val="105"/>
-          <w:szCs w:val="28"/>
-        </w:rPr>
-        <w:t>.</w:t>
+        <w:t>Fundada com a missão de criar um ambiente mais saudável e sustentável, a PowerAnalytics surgiu da necessidade de abordar o crescente problema do lixo eletrônico e da escassez de recursos naturais. A empresa combina tecnologia, ciência e engajamento comunitário para criar uma economia circular.</w:t>
       </w:r>
     </w:p>
     <w:p>
@@ -1532,25 +1498,7 @@
           <w:szCs w:val="28"/>
           <w:lang w:val="pt-BR"/>
         </w:rPr>
-        <w:t xml:space="preserve">A estrutura da </w:t>
-      </w:r>
-      <w:proofErr w:type="spellStart"/>
-      <w:r>
-        <w:rPr>
-          <w:rFonts w:cs="Arial"/>
-          <w:szCs w:val="28"/>
-          <w:lang w:val="pt-BR"/>
-        </w:rPr>
-        <w:t>PowerAnalytics</w:t>
-      </w:r>
-      <w:proofErr w:type="spellEnd"/>
-      <w:r>
-        <w:rPr>
-          <w:rFonts w:cs="Arial"/>
-          <w:szCs w:val="28"/>
-          <w:lang w:val="pt-BR"/>
-        </w:rPr>
-        <w:t xml:space="preserve"> é composta por:</w:t>
+        <w:t>A estrutura da PowerAnalytics é composta por:</w:t>
       </w:r>
     </w:p>
     <w:p>
@@ -1575,27 +1523,7 @@
           <w:szCs w:val="28"/>
           <w:lang w:val="pt-BR"/>
         </w:rPr>
-        <w:t>Diretor Executiv</w:t>
-      </w:r>
-      <w:r>
-        <w:rPr>
-          <w:rFonts w:ascii="Arial" w:hAnsi="Arial" w:cs="Arial"/>
-          <w:b/>
-          <w:bCs/>
-          <w:szCs w:val="28"/>
-          <w:lang w:val="pt-BR"/>
-        </w:rPr>
-        <w:t>o</w:t>
-      </w:r>
-      <w:r>
-        <w:rPr>
-          <w:rFonts w:ascii="Arial" w:hAnsi="Arial" w:cs="Arial"/>
-          <w:b/>
-          <w:bCs/>
-          <w:szCs w:val="28"/>
-          <w:lang w:val="pt-BR"/>
-        </w:rPr>
-        <w:t>:</w:t>
+        <w:t>Diretor Executivo:</w:t>
       </w:r>
       <w:r>
         <w:rPr>
@@ -1683,17 +1611,7 @@
           <w:szCs w:val="28"/>
           <w:lang w:val="pt-BR"/>
         </w:rPr>
-        <w:t>Gerente</w:t>
-      </w:r>
-      <w:r>
-        <w:rPr>
-          <w:rFonts w:ascii="Arial" w:hAnsi="Arial" w:cs="Arial"/>
-          <w:b/>
-          <w:bCs/>
-          <w:szCs w:val="28"/>
-          <w:lang w:val="pt-BR"/>
-        </w:rPr>
-        <w:t xml:space="preserve"> de Engajamento:</w:t>
+        <w:t>Gerente de Engajamento:</w:t>
       </w:r>
       <w:r>
         <w:rPr>
@@ -1736,17 +1654,7 @@
           <w:szCs w:val="28"/>
           <w:lang w:val="pt-BR"/>
         </w:rPr>
-        <w:t>Gerente</w:t>
-      </w:r>
-      <w:r>
-        <w:rPr>
-          <w:rFonts w:ascii="Arial" w:hAnsi="Arial" w:cs="Arial"/>
-          <w:b/>
-          <w:bCs/>
-          <w:szCs w:val="28"/>
-          <w:lang w:val="pt-BR"/>
-        </w:rPr>
-        <w:t xml:space="preserve"> de Sustentabilidade:</w:t>
+        <w:t>Gerente de Sustentabilidade:</w:t>
       </w:r>
       <w:r>
         <w:rPr>
@@ -1852,25 +1760,7 @@
           <w:szCs w:val="24"/>
           <w:lang w:val="pt-BR"/>
         </w:rPr>
-        <w:t xml:space="preserve">A </w:t>
-      </w:r>
-      <w:proofErr w:type="spellStart"/>
-      <w:r>
-        <w:rPr>
-          <w:rFonts w:cs="Arial"/>
-          <w:szCs w:val="24"/>
-          <w:lang w:val="pt-BR"/>
-        </w:rPr>
-        <w:t>PowerAnalytics</w:t>
-      </w:r>
-      <w:proofErr w:type="spellEnd"/>
-      <w:r>
-        <w:rPr>
-          <w:rFonts w:cs="Arial"/>
-          <w:szCs w:val="24"/>
-          <w:lang w:val="pt-BR"/>
-        </w:rPr>
-        <w:t xml:space="preserve"> ataca dois grandes problemas: o acúmulo de lixo eletrônico e a crescente demanda por energia e recursos naturais. Eis como a solução funciona:</w:t>
+        <w:t>A PowerAnalytics ataca dois grandes problemas: o acúmulo de lixo eletrônico e a crescente demanda por energia e recursos naturais. Eis como a solução funciona:</w:t>
       </w:r>
     </w:p>
     <w:p>
@@ -2057,25 +1947,7 @@
           <w:szCs w:val="24"/>
           <w:lang w:val="pt-BR"/>
         </w:rPr>
-        <w:t xml:space="preserve">A </w:t>
-      </w:r>
-      <w:proofErr w:type="spellStart"/>
-      <w:r>
-        <w:rPr>
-          <w:rFonts w:cs="Arial"/>
-          <w:szCs w:val="24"/>
-          <w:lang w:val="pt-BR"/>
-        </w:rPr>
-        <w:t>PowerAnalytics</w:t>
-      </w:r>
-      <w:proofErr w:type="spellEnd"/>
-      <w:r>
-        <w:rPr>
-          <w:rFonts w:cs="Arial"/>
-          <w:szCs w:val="24"/>
-          <w:lang w:val="pt-BR"/>
-        </w:rPr>
-        <w:t xml:space="preserve"> não só mitiga os danos ambientais associados à tecnologia descartada, mas também cria um modelo sustentável de economia circular, conectando responsabilidade social e inovação tecnológica para um futuro mais verde.</w:t>
+        <w:t>A PowerAnalytics não só mitiga os danos ambientais associados à tecnologia descartada, mas também cria um modelo sustentável de economia circular, conectando responsabilidade social e inovação tecnológica para um futuro mais verde.</w:t>
       </w:r>
     </w:p>
     <w:p>
@@ -3124,21 +2996,7 @@
         <w:rPr>
           <w:lang w:val="pt-BR"/>
         </w:rPr>
-        <w:t xml:space="preserve">A </w:t>
-      </w:r>
-      <w:proofErr w:type="spellStart"/>
-      <w:r>
-        <w:rPr>
-          <w:lang w:val="pt-BR"/>
-        </w:rPr>
-        <w:t>PowerAnalytics</w:t>
-      </w:r>
-      <w:proofErr w:type="spellEnd"/>
-      <w:r>
-        <w:rPr>
-          <w:lang w:val="pt-BR"/>
-        </w:rPr>
-        <w:t xml:space="preserve"> visa incentivar a reciclagem de lixo eletrônico através da integração de gamificação, recompensas financeiras e a geração de energia limpa. Seu modelo operacional busca facilitar a coleta, reciclagem e reaproveitamento de resíduos tecnológicos, transformando-os em uma fonte de energia sustentável.</w:t>
+        <w:t>A PowerAnalytics visa incentivar a reciclagem de lixo eletrônico através da integração de gamificação, recompensas financeiras e a geração de energia limpa. Seu modelo operacional busca facilitar a coleta, reciclagem e reaproveitamento de resíduos tecnológicos, transformando-os em uma fonte de energia sustentável.</w:t>
       </w:r>
     </w:p>
     <w:p>
@@ -3258,21 +3116,7 @@
         <w:rPr>
           <w:lang w:val="pt-BR"/>
         </w:rPr>
-        <w:t xml:space="preserve">: Através de processos como a reciclagem energética, a </w:t>
-      </w:r>
-      <w:proofErr w:type="spellStart"/>
-      <w:r>
-        <w:rPr>
-          <w:lang w:val="pt-BR"/>
-        </w:rPr>
-        <w:t>PowerAnalytics</w:t>
-      </w:r>
-      <w:proofErr w:type="spellEnd"/>
-      <w:r>
-        <w:rPr>
-          <w:lang w:val="pt-BR"/>
-        </w:rPr>
-        <w:t xml:space="preserve"> converte os materiais recicláveis em energia limpa.</w:t>
+        <w:t>: Através de processos como a reciclagem energética, a PowerAnalytics converte os materiais recicláveis em energia limpa.</w:t>
       </w:r>
     </w:p>
     <w:p>
@@ -3360,21 +3204,7 @@
         <w:rPr>
           <w:lang w:val="pt-BR"/>
         </w:rPr>
-        <w:t xml:space="preserve">: A </w:t>
-      </w:r>
-      <w:proofErr w:type="spellStart"/>
-      <w:r>
-        <w:rPr>
-          <w:lang w:val="pt-BR"/>
-        </w:rPr>
-        <w:t>PowerAnalytics</w:t>
-      </w:r>
-      <w:proofErr w:type="spellEnd"/>
-      <w:r>
-        <w:rPr>
-          <w:lang w:val="pt-BR"/>
-        </w:rPr>
-        <w:t xml:space="preserve"> será gerida por uma equipe de executivos com experiência em tecnologia, sustentabilidade e gestão de resíduos. A estrutura inclui departamentos </w:t>
+        <w:t xml:space="preserve">: A PowerAnalytics será gerida por uma equipe de executivos com experiência em tecnologia, sustentabilidade e gestão de resíduos. A estrutura inclui departamentos </w:t>
       </w:r>
       <w:proofErr w:type="spellStart"/>
       <w:r>
@@ -3561,21 +3391,7 @@
         <w:rPr>
           <w:lang w:val="pt-BR"/>
         </w:rPr>
-        <w:t xml:space="preserve">: A </w:t>
-      </w:r>
-      <w:proofErr w:type="spellStart"/>
-      <w:r>
-        <w:rPr>
-          <w:lang w:val="pt-BR"/>
-        </w:rPr>
-        <w:t>PowerAnalytics</w:t>
-      </w:r>
-      <w:proofErr w:type="spellEnd"/>
-      <w:r>
-        <w:rPr>
-          <w:lang w:val="pt-BR"/>
-        </w:rPr>
-        <w:t xml:space="preserve"> promoverá campanhas educativas para aumentar a conscientização e engajamento da comunidade na reciclagem de lixo eletrônico.</w:t>
+        <w:t>: A PowerAnalytics promoverá campanhas educativas para aumentar a conscientização e engajamento da comunidade na reciclagem de lixo eletrônico.</w:t>
       </w:r>
     </w:p>
     <w:p>
@@ -3777,23 +3593,7 @@
           <w:w w:val="85"/>
           <w:lang w:val="pt-BR"/>
         </w:rPr>
-        <w:t xml:space="preserve">: A </w:t>
-      </w:r>
-      <w:proofErr w:type="spellStart"/>
-      <w:r>
-        <w:rPr>
-          <w:w w:val="85"/>
-          <w:lang w:val="pt-BR"/>
-        </w:rPr>
-        <w:t>PowerAnalytics</w:t>
-      </w:r>
-      <w:proofErr w:type="spellEnd"/>
-      <w:r>
-        <w:rPr>
-          <w:w w:val="85"/>
-          <w:lang w:val="pt-BR"/>
-        </w:rPr>
-        <w:t xml:space="preserve"> cobra uma comissão sobre as transações realizadas pelas empresas de reciclagem parceiras. Esta taxa é calculada com base no volume de material reciclado, que é proveniente das ações de indivíduos e empresas cadastradas na plataforma.</w:t>
+        <w:t>: A PowerAnalytics cobra uma comissão sobre as transações realizadas pelas empresas de reciclagem parceiras. Esta taxa é calculada com base no volume de material reciclado, que é proveniente das ações de indivíduos e empresas cadastradas na plataforma.</w:t>
       </w:r>
     </w:p>
     <w:p>
@@ -4235,23 +4035,7 @@
           <w:w w:val="85"/>
           <w:lang w:val="pt-BR"/>
         </w:rPr>
-        <w:t xml:space="preserve">: A </w:t>
-      </w:r>
-      <w:proofErr w:type="spellStart"/>
-      <w:r>
-        <w:rPr>
-          <w:w w:val="85"/>
-          <w:lang w:val="pt-BR"/>
-        </w:rPr>
-        <w:t>PowerAnalytics</w:t>
-      </w:r>
-      <w:proofErr w:type="spellEnd"/>
-      <w:r>
-        <w:rPr>
-          <w:w w:val="85"/>
-          <w:lang w:val="pt-BR"/>
-        </w:rPr>
-        <w:t xml:space="preserve"> buscará investimentos de fundos que priorizam empresas com impacto social e ambiental positivo.</w:t>
+        <w:t>: A PowerAnalytics buscará investimentos de fundos que priorizam empresas com impacto social e ambiental positivo.</w:t>
       </w:r>
     </w:p>
     <w:p>
@@ -4451,6 +4235,7 @@
       <w:r>
         <w:rPr>
           <w:rFonts w:cs="Arial"/>
+          <w:noProof/>
           <w:sz w:val="32"/>
           <w:szCs w:val="24"/>
         </w:rPr>
@@ -4817,18 +4602,18 @@
     <w:p>
       <w:pPr>
         <w:pStyle w:val="Ttulo4"/>
-        <w:jc w:val="left"/>
+        <w:ind w:left="2880"/>
+        <w:jc w:val="both"/>
       </w:pPr>
       <w:r>
         <w:t>PROTÓTIPO DE MEDIA FIDELIDADE</w:t>
       </w:r>
     </w:p>
-    <w:p>
-      <w:pPr>
-        <w:jc w:val="left"/>
-      </w:pPr>
-      <w:r>
-        <w:t>AAA</w:t>
+    <w:p/>
+    <w:p/>
+    <w:p>
+      <w:r>
+        <w:t>https://youtu.be/XNzk6sA4UOg</w:t>
       </w:r>
     </w:p>
     <w:sectPr>
@@ -5751,7 +5536,7 @@
         </mc:Choice>
         <mc:Fallback>
           <w:pict>
-            <v:group w14:anchorId="03F8A883" id="Group 29" o:spid="_x0000_s1026" style="position:absolute;margin-left:79.5pt;margin-top:10.75pt;width:435.75pt;height:12.65pt;z-index:-251691008;mso-width-relative:margin;mso-height-relative:margin" coordorigin="37719,478" coordsize="50463,1136" o:gfxdata="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">
+            <v:group w14:anchorId="301FC2E9" id="Group 29" o:spid="_x0000_s1026" style="position:absolute;margin-left:79.5pt;margin-top:10.75pt;width:435.75pt;height:12.65pt;z-index:-251691008;mso-width-relative:margin;mso-height-relative:margin" coordorigin="37719,478" coordsize="50463,1136" o:gfxdata="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">
               <v:shape id="Graphic 30" o:spid="_x0000_s1027" style="position:absolute;left:37719;top:478;width:50463;height:1137;visibility:visible;mso-wrap-style:square;v-text-anchor:top" coordsize="5046345,113664" o:gfxdata="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" path="m1172919,113088r-202426,-848l717489,109898,515134,107261r-52619,-938l409886,104986r-52629,-1703l304638,101243,252037,98898,199464,96279,160037,93301,120715,88925,42134,79134,27202,77481,19788,76424,7956,73979,4146,69833,,67032,4258,64230,8404,59187r22105,-805l66021,58018r345907,2962l431426,60979,687919,56023r49540,-758l769917,55115r97418,599l1403536,55041r43770,-388l1491054,53865r43749,-1124l1632985,49371,1905112,38793r60175,-1961l2025463,35543,2973592,22978r300878,-2708l3475056,19295r50370,253l3575797,20349r100741,2150l3726908,23300r50370,253l3882157,23387r52466,-437l3987061,21926r52375,-1878l4091715,17053r48899,-3156l4189528,11135r48929,-2391l4287401,6701r48957,-1720l4385327,3560r48980,-1144l4483298,1523,4581306,400,4679344,r98059,132l4822117,1041r44723,1907l4911585,5128r44776,1728l4972955,6669r33313,-2098l5022924,3942r6500,l5037940,6296r7172,8404l5045784,24897r-6163,9077l4996128,42155r-41504,4408l4916805,47982r-445081,-207l4372818,48199r-98895,903l4223347,49949r-50576,1218l4071620,54412r-202304,7581l3818740,63670r-48512,1189l3624542,67144,3236986,77329r-157867,4482l3026476,82919r-52659,697l2873846,84201r-349945,-249l2523901,86418r-345715,3758l2079438,91782r-49381,1023l1978459,94189r-51590,1726l1720533,104025r-51590,1778l1617345,107261r-148142,3154l1370442,111931r-98762,925l1172919,113088xe" filled="f" stroked="f">
                 <v:path arrowok="t"/>
               </v:shape>
@@ -6155,7 +5940,7 @@
         </mc:Choice>
         <mc:Fallback>
           <w:pict>
-            <v:shape w14:anchorId="65414517" id="Graphic 34" o:spid="_x0000_s1026" style="position:absolute;margin-left:85.5pt;margin-top:48pt;width:424.5pt;height:10.5pt;z-index:-251675648;visibility:visible;mso-wrap-style:square;mso-width-percent:0;mso-height-percent:0;mso-wrap-distance-left:0;mso-wrap-distance-top:0;mso-wrap-distance-right:0;mso-wrap-distance-bottom:0;mso-position-horizontal:absolute;mso-position-horizontal-relative:page;mso-position-vertical:absolute;mso-position-vertical-relative:page;mso-width-percent:0;mso-height-percent:0;mso-width-relative:margin;mso-height-relative:margin;v-text-anchor:top" coordsize="5046345,113664" o:gfxdata="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" path="m1172919,113088r-202426,-848l717489,109898,515134,107261r-52619,-938l409886,104986r-52629,-1703l304638,101243,252037,98898,199464,96279,160037,93301,120715,88925,42134,79134,27202,77481,19788,76424,7956,73979,4146,69833,,67032,4258,64230,8404,59187r22105,-805l66021,58018r345907,2962l431426,60979,687919,56023r49540,-758l769917,55115r97418,599l1403536,55041r43770,-388l1491054,53865r43749,-1124l1632985,49371,1905112,38793r60175,-1961l2025463,35543,2973592,22978r300878,-2708l3475056,19295r50370,253l3575797,20349r100741,2150l3726908,23300r50370,253l3882157,23387r52466,-437l3987061,21926r52375,-1878l4091715,17053r48899,-3156l4189528,11135r48929,-2391l4287401,6701r48957,-1720l4385327,3560r48980,-1144l4483298,1523,4581306,400,4679344,r98059,132l4822117,1041r44723,1907l4911585,5128r44776,1728l4972955,6669r33313,-2098l5022924,3942r6500,l5037940,6296r7172,8404l5045784,24897r-6163,9077l4996128,42155r-41504,4408l4916805,47982r-445081,-207l4372818,48199r-98895,903l4223347,49949r-50576,1218l4071620,54412r-202304,7581l3818740,63670r-48512,1189l3624542,67144,3236986,77329r-157867,4482l3026476,82919r-52659,697l2873846,84201r-349945,-249l2523901,86418r-345715,3758l2079438,91782r-49381,1023l1978459,94189r-51590,1726l1720533,104025r-51590,1778l1617345,107261r-148142,3154l1370442,111931r-98762,925l1172919,113088xe" fillcolor="#60a500" stroked="f">
+            <v:shape w14:anchorId="4D86B5C4" id="Graphic 34" o:spid="_x0000_s1026" style="position:absolute;margin-left:85.5pt;margin-top:48pt;width:424.5pt;height:10.5pt;z-index:-251675648;visibility:visible;mso-wrap-style:square;mso-width-percent:0;mso-height-percent:0;mso-wrap-distance-left:0;mso-wrap-distance-top:0;mso-wrap-distance-right:0;mso-wrap-distance-bottom:0;mso-position-horizontal:absolute;mso-position-horizontal-relative:page;mso-position-vertical:absolute;mso-position-vertical-relative:page;mso-width-percent:0;mso-height-percent:0;mso-width-relative:margin;mso-height-relative:margin;v-text-anchor:top" coordsize="5046345,113664" o:gfxdata="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" path="m1172919,113088r-202426,-848l717489,109898,515134,107261r-52619,-938l409886,104986r-52629,-1703l304638,101243,252037,98898,199464,96279,160037,93301,120715,88925,42134,79134,27202,77481,19788,76424,7956,73979,4146,69833,,67032,4258,64230,8404,59187r22105,-805l66021,58018r345907,2962l431426,60979,687919,56023r49540,-758l769917,55115r97418,599l1403536,55041r43770,-388l1491054,53865r43749,-1124l1632985,49371,1905112,38793r60175,-1961l2025463,35543,2973592,22978r300878,-2708l3475056,19295r50370,253l3575797,20349r100741,2150l3726908,23300r50370,253l3882157,23387r52466,-437l3987061,21926r52375,-1878l4091715,17053r48899,-3156l4189528,11135r48929,-2391l4287401,6701r48957,-1720l4385327,3560r48980,-1144l4483298,1523,4581306,400,4679344,r98059,132l4822117,1041r44723,1907l4911585,5128r44776,1728l4972955,6669r33313,-2098l5022924,3942r6500,l5037940,6296r7172,8404l5045784,24897r-6163,9077l4996128,42155r-41504,4408l4916805,47982r-445081,-207l4372818,48199r-98895,903l4223347,49949r-50576,1218l4071620,54412r-202304,7581l3818740,63670r-48512,1189l3624542,67144,3236986,77329r-157867,4482l3026476,82919r-52659,697l2873846,84201r-349945,-249l2523901,86418r-345715,3758l2079438,91782r-49381,1023l1978459,94189r-51590,1726l1720533,104025r-51590,1778l1617345,107261r-148142,3154l1370442,111931r-98762,925l1172919,113088xe" fillcolor="#60a500" stroked="f">
               <v:path arrowok="t"/>
               <w10:wrap anchorx="page" anchory="page"/>
             </v:shape>
@@ -6683,7 +6468,7 @@
         </mc:Choice>
         <mc:Fallback>
           <w:pict>
-            <v:shape w14:anchorId="3A02511E" id="Graphic 100" o:spid="_x0000_s1026" style="position:absolute;margin-left:86.25pt;margin-top:48pt;width:422.25pt;height:12pt;z-index:-251632640;visibility:visible;mso-wrap-style:square;mso-width-percent:0;mso-height-percent:0;mso-wrap-distance-left:0;mso-wrap-distance-top:0;mso-wrap-distance-right:0;mso-wrap-distance-bottom:0;mso-position-horizontal:absolute;mso-position-horizontal-relative:page;mso-position-vertical:absolute;mso-position-vertical-relative:page;mso-width-percent:0;mso-height-percent:0;mso-width-relative:margin;mso-height-relative:margin;v-text-anchor:top" coordsize="5046345,113664" o:gfxdata="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" path="m1172919,113088r-202426,-848l717489,109898,515134,107261r-52619,-938l409886,104986r-52629,-1703l304638,101243,252037,98898,199464,96279,160037,93301,120715,88925,42134,79134,27202,77481,19788,76424,7956,73979,4146,69833,,67032,4258,64230,8404,59187r22105,-805l66021,58018r345907,2962l431426,60979,687919,56023r49540,-758l769917,55115r97418,599l1403536,55041r43770,-388l1491054,53865r43749,-1124l1632985,49371,1905112,38793r60175,-1961l2025463,35543,2973592,22978r300878,-2708l3475056,19295r50370,253l3575797,20349r100741,2150l3726908,23300r50370,253l3882157,23387r52466,-437l3987061,21926r52375,-1878l4091715,17053r48899,-3156l4189528,11135r48929,-2391l4287401,6701r48957,-1720l4385327,3560r48980,-1144l4483298,1523,4581306,400,4679344,r98059,132l4822117,1041r44723,1907l4911585,5128r44776,1728l4972955,6669r33313,-2098l5022924,3942r6500,l5037940,6296r7172,8404l5045784,24897r-6163,9077l4996128,42155r-41504,4408l4916805,47982r-445081,-207l4372818,48199r-98895,903l4223347,49949r-50576,1218l4071620,54412r-202304,7581l3818740,63670r-48512,1189l3624542,67144,3236986,77329r-157867,4482l3026476,82919r-52659,697l2873846,84201r-349945,-249l2523901,86418r-345715,3758l2079438,91782r-49381,1023l1978459,94189r-51590,1726l1720533,104025r-51590,1778l1617345,107261r-148142,3154l1370442,111931r-98762,925l1172919,113088xe" fillcolor="#60a500" stroked="f">
+            <v:shape w14:anchorId="0A4D1E03" id="Graphic 100" o:spid="_x0000_s1026" style="position:absolute;margin-left:86.25pt;margin-top:48pt;width:422.25pt;height:12pt;z-index:-251632640;visibility:visible;mso-wrap-style:square;mso-width-percent:0;mso-height-percent:0;mso-wrap-distance-left:0;mso-wrap-distance-top:0;mso-wrap-distance-right:0;mso-wrap-distance-bottom:0;mso-position-horizontal:absolute;mso-position-horizontal-relative:page;mso-position-vertical:absolute;mso-position-vertical-relative:page;mso-width-percent:0;mso-height-percent:0;mso-width-relative:margin;mso-height-relative:margin;v-text-anchor:top" coordsize="5046345,113664" o:gfxdata="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" path="m1172919,113088r-202426,-848l717489,109898,515134,107261r-52619,-938l409886,104986r-52629,-1703l304638,101243,252037,98898,199464,96279,160037,93301,120715,88925,42134,79134,27202,77481,19788,76424,7956,73979,4146,69833,,67032,4258,64230,8404,59187r22105,-805l66021,58018r345907,2962l431426,60979,687919,56023r49540,-758l769917,55115r97418,599l1403536,55041r43770,-388l1491054,53865r43749,-1124l1632985,49371,1905112,38793r60175,-1961l2025463,35543,2973592,22978r300878,-2708l3475056,19295r50370,253l3575797,20349r100741,2150l3726908,23300r50370,253l3882157,23387r52466,-437l3987061,21926r52375,-1878l4091715,17053r48899,-3156l4189528,11135r48929,-2391l4287401,6701r48957,-1720l4385327,3560r48980,-1144l4483298,1523,4581306,400,4679344,r98059,132l4822117,1041r44723,1907l4911585,5128r44776,1728l4972955,6669r33313,-2098l5022924,3942r6500,l5037940,6296r7172,8404l5045784,24897r-6163,9077l4996128,42155r-41504,4408l4916805,47982r-445081,-207l4372818,48199r-98895,903l4223347,49949r-50576,1218l4071620,54412r-202304,7581l3818740,63670r-48512,1189l3624542,67144,3236986,77329r-157867,4482l3026476,82919r-52659,697l2873846,84201r-349945,-249l2523901,86418r-345715,3758l2079438,91782r-49381,1023l1978459,94189r-51590,1726l1720533,104025r-51590,1778l1617345,107261r-148142,3154l1370442,111931r-98762,925l1172919,113088xe" fillcolor="#60a500" stroked="f">
               <v:path arrowok="t"/>
               <w10:wrap anchorx="page" anchory="page"/>
             </v:shape>
@@ -6746,16 +6531,7 @@
                               <w:bCs/>
                               <w:color w:val="60A500"/>
                             </w:rPr>
-                            <w:t xml:space="preserve">Sustentabilidade </w:t>
-                          </w:r>
-                          <w:r>
-                            <w:rPr>
-                              <w:rFonts w:ascii="Cascadia Code ExtraLight" w:hAnsi="Cascadia Code ExtraLight" w:cs="Courier New"/>
-                              <w:b/>
-                              <w:bCs/>
-                              <w:color w:val="60A500"/>
-                            </w:rPr>
-                            <w:t>que Transforma, Energia que Conecta</w:t>
+                            <w:t>Sustentabilidade que Transforma, Energia que Conecta</w:t>
                           </w:r>
                         </w:p>
                         <w:p>
@@ -6804,16 +6580,7 @@
                         <w:bCs/>
                         <w:color w:val="60A500"/>
                       </w:rPr>
-                      <w:t xml:space="preserve">Sustentabilidade </w:t>
-                    </w:r>
-                    <w:r>
-                      <w:rPr>
-                        <w:rFonts w:ascii="Cascadia Code ExtraLight" w:hAnsi="Cascadia Code ExtraLight" w:cs="Courier New"/>
-                        <w:b/>
-                        <w:bCs/>
-                        <w:color w:val="60A500"/>
-                      </w:rPr>
-                      <w:t>que Transforma, Energia que Conecta</w:t>
+                      <w:t>Sustentabilidade que Transforma, Energia que Conecta</w:t>
                     </w:r>
                   </w:p>
                   <w:p>
@@ -7382,7 +7149,7 @@
         </mc:Choice>
         <mc:Fallback>
           <w:pict>
-            <v:shape w14:anchorId="65A5C73F" id="Graphic 100" o:spid="_x0000_s1026" style="position:absolute;margin-left:86.25pt;margin-top:44.75pt;width:422.25pt;height:12pt;z-index:-251609088;visibility:visible;mso-wrap-style:square;mso-width-percent:0;mso-height-percent:0;mso-wrap-distance-left:0;mso-wrap-distance-top:0;mso-wrap-distance-right:0;mso-wrap-distance-bottom:0;mso-position-horizontal:absolute;mso-position-horizontal-relative:page;mso-position-vertical:absolute;mso-position-vertical-relative:page;mso-width-percent:0;mso-height-percent:0;mso-width-relative:margin;mso-height-relative:margin;v-text-anchor:top" coordsize="5046345,113664" o:gfxdata="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" path="m1172919,113088r-202426,-848l717489,109898,515134,107261r-52619,-938l409886,104986r-52629,-1703l304638,101243,252037,98898,199464,96279,160037,93301,120715,88925,42134,79134,27202,77481,19788,76424,7956,73979,4146,69833,,67032,4258,64230,8404,59187r22105,-805l66021,58018r345907,2962l431426,60979,687919,56023r49540,-758l769917,55115r97418,599l1403536,55041r43770,-388l1491054,53865r43749,-1124l1632985,49371,1905112,38793r60175,-1961l2025463,35543,2973592,22978r300878,-2708l3475056,19295r50370,253l3575797,20349r100741,2150l3726908,23300r50370,253l3882157,23387r52466,-437l3987061,21926r52375,-1878l4091715,17053r48899,-3156l4189528,11135r48929,-2391l4287401,6701r48957,-1720l4385327,3560r48980,-1144l4483298,1523,4581306,400,4679344,r98059,132l4822117,1041r44723,1907l4911585,5128r44776,1728l4972955,6669r33313,-2098l5022924,3942r6500,l5037940,6296r7172,8404l5045784,24897r-6163,9077l4996128,42155r-41504,4408l4916805,47982r-445081,-207l4372818,48199r-98895,903l4223347,49949r-50576,1218l4071620,54412r-202304,7581l3818740,63670r-48512,1189l3624542,67144,3236986,77329r-157867,4482l3026476,82919r-52659,697l2873846,84201r-349945,-249l2523901,86418r-345715,3758l2079438,91782r-49381,1023l1978459,94189r-51590,1726l1720533,104025r-51590,1778l1617345,107261r-148142,3154l1370442,111931r-98762,925l1172919,113088xe" fillcolor="#60a500" stroked="f">
+            <v:shape w14:anchorId="754F7464" id="Graphic 100" o:spid="_x0000_s1026" style="position:absolute;margin-left:86.25pt;margin-top:44.75pt;width:422.25pt;height:12pt;z-index:-251609088;visibility:visible;mso-wrap-style:square;mso-width-percent:0;mso-height-percent:0;mso-wrap-distance-left:0;mso-wrap-distance-top:0;mso-wrap-distance-right:0;mso-wrap-distance-bottom:0;mso-position-horizontal:absolute;mso-position-horizontal-relative:page;mso-position-vertical:absolute;mso-position-vertical-relative:page;mso-width-percent:0;mso-height-percent:0;mso-width-relative:margin;mso-height-relative:margin;v-text-anchor:top" coordsize="5046345,113664" o:gfxdata="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" path="m1172919,113088r-202426,-848l717489,109898,515134,107261r-52619,-938l409886,104986r-52629,-1703l304638,101243,252037,98898,199464,96279,160037,93301,120715,88925,42134,79134,27202,77481,19788,76424,7956,73979,4146,69833,,67032,4258,64230,8404,59187r22105,-805l66021,58018r345907,2962l431426,60979,687919,56023r49540,-758l769917,55115r97418,599l1403536,55041r43770,-388l1491054,53865r43749,-1124l1632985,49371,1905112,38793r60175,-1961l2025463,35543,2973592,22978r300878,-2708l3475056,19295r50370,253l3575797,20349r100741,2150l3726908,23300r50370,253l3882157,23387r52466,-437l3987061,21926r52375,-1878l4091715,17053r48899,-3156l4189528,11135r48929,-2391l4287401,6701r48957,-1720l4385327,3560r48980,-1144l4483298,1523,4581306,400,4679344,r98059,132l4822117,1041r44723,1907l4911585,5128r44776,1728l4972955,6669r33313,-2098l5022924,3942r6500,l5037940,6296r7172,8404l5045784,24897r-6163,9077l4996128,42155r-41504,4408l4916805,47982r-445081,-207l4372818,48199r-98895,903l4223347,49949r-50576,1218l4071620,54412r-202304,7581l3818740,63670r-48512,1189l3624542,67144,3236986,77329r-157867,4482l3026476,82919r-52659,697l2873846,84201r-349945,-249l2523901,86418r-345715,3758l2079438,91782r-49381,1023l1978459,94189r-51590,1726l1720533,104025r-51590,1778l1617345,107261r-148142,3154l1370442,111931r-98762,925l1172919,113088xe" fillcolor="#60a500" stroked="f">
               <v:path arrowok="t"/>
               <w10:wrap anchorx="page" anchory="page"/>
             </v:shape>
@@ -7929,7 +7696,7 @@
         </mc:Choice>
         <mc:Fallback>
           <w:pict>
-            <v:shape w14:anchorId="7DD2EA36" id="Graphic 100" o:spid="_x0000_s1026" style="position:absolute;margin-left:86.25pt;margin-top:44.75pt;width:422.25pt;height:12pt;z-index:-16500224;visibility:visible;mso-wrap-style:square;mso-width-percent:0;mso-height-percent:0;mso-wrap-distance-left:0;mso-wrap-distance-top:0;mso-wrap-distance-right:0;mso-wrap-distance-bottom:0;mso-position-horizontal:absolute;mso-position-horizontal-relative:page;mso-position-vertical:absolute;mso-position-vertical-relative:page;mso-width-percent:0;mso-height-percent:0;mso-width-relative:margin;mso-height-relative:margin;v-text-anchor:top" coordsize="5046345,113664" o:gfxdata="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" path="m1172919,113088r-202426,-848l717489,109898,515134,107261r-52619,-938l409886,104986r-52629,-1703l304638,101243,252037,98898,199464,96279,160037,93301,120715,88925,42134,79134,27202,77481,19788,76424,7956,73979,4146,69833,,67032,4258,64230,8404,59187r22105,-805l66021,58018r345907,2962l431426,60979,687919,56023r49540,-758l769917,55115r97418,599l1403536,55041r43770,-388l1491054,53865r43749,-1124l1632985,49371,1905112,38793r60175,-1961l2025463,35543,2973592,22978r300878,-2708l3475056,19295r50370,253l3575797,20349r100741,2150l3726908,23300r50370,253l3882157,23387r52466,-437l3987061,21926r52375,-1878l4091715,17053r48899,-3156l4189528,11135r48929,-2391l4287401,6701r48957,-1720l4385327,3560r48980,-1144l4483298,1523,4581306,400,4679344,r98059,132l4822117,1041r44723,1907l4911585,5128r44776,1728l4972955,6669r33313,-2098l5022924,3942r6500,l5037940,6296r7172,8404l5045784,24897r-6163,9077l4996128,42155r-41504,4408l4916805,47982r-445081,-207l4372818,48199r-98895,903l4223347,49949r-50576,1218l4071620,54412r-202304,7581l3818740,63670r-48512,1189l3624542,67144,3236986,77329r-157867,4482l3026476,82919r-52659,697l2873846,84201r-349945,-249l2523901,86418r-345715,3758l2079438,91782r-49381,1023l1978459,94189r-51590,1726l1720533,104025r-51590,1778l1617345,107261r-148142,3154l1370442,111931r-98762,925l1172919,113088xe" fillcolor="#60a500" stroked="f">
+            <v:shape w14:anchorId="697EBE10" id="Graphic 100" o:spid="_x0000_s1026" style="position:absolute;margin-left:86.25pt;margin-top:44.75pt;width:422.25pt;height:12pt;z-index:-16500224;visibility:visible;mso-wrap-style:square;mso-width-percent:0;mso-height-percent:0;mso-wrap-distance-left:0;mso-wrap-distance-top:0;mso-wrap-distance-right:0;mso-wrap-distance-bottom:0;mso-position-horizontal:absolute;mso-position-horizontal-relative:page;mso-position-vertical:absolute;mso-position-vertical-relative:page;mso-width-percent:0;mso-height-percent:0;mso-width-relative:margin;mso-height-relative:margin;v-text-anchor:top" coordsize="5046345,113664" o:gfxdata="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" path="m1172919,113088r-202426,-848l717489,109898,515134,107261r-52619,-938l409886,104986r-52629,-1703l304638,101243,252037,98898,199464,96279,160037,93301,120715,88925,42134,79134,27202,77481,19788,76424,7956,73979,4146,69833,,67032,4258,64230,8404,59187r22105,-805l66021,58018r345907,2962l431426,60979,687919,56023r49540,-758l769917,55115r97418,599l1403536,55041r43770,-388l1491054,53865r43749,-1124l1632985,49371,1905112,38793r60175,-1961l2025463,35543,2973592,22978r300878,-2708l3475056,19295r50370,253l3575797,20349r100741,2150l3726908,23300r50370,253l3882157,23387r52466,-437l3987061,21926r52375,-1878l4091715,17053r48899,-3156l4189528,11135r48929,-2391l4287401,6701r48957,-1720l4385327,3560r48980,-1144l4483298,1523,4581306,400,4679344,r98059,132l4822117,1041r44723,1907l4911585,5128r44776,1728l4972955,6669r33313,-2098l5022924,3942r6500,l5037940,6296r7172,8404l5045784,24897r-6163,9077l4996128,42155r-41504,4408l4916805,47982r-445081,-207l4372818,48199r-98895,903l4223347,49949r-50576,1218l4071620,54412r-202304,7581l3818740,63670r-48512,1189l3624542,67144,3236986,77329r-157867,4482l3026476,82919r-52659,697l2873846,84201r-349945,-249l2523901,86418r-345715,3758l2079438,91782r-49381,1023l1978459,94189r-51590,1726l1720533,104025r-51590,1778l1617345,107261r-148142,3154l1370442,111931r-98762,925l1172919,113088xe" fillcolor="#60a500" stroked="f">
               <v:path arrowok="t"/>
               <w10:wrap anchorx="page" anchory="page"/>
             </v:shape>
@@ -7964,7 +7731,7 @@
         <v:path o:extrusionok="f" gradientshapeok="t" o:connecttype="rect"/>
         <o:lock v:ext="edit" aspectratio="t"/>
       </v:shapetype>
-      <v:shape id="_x0000_i1695" type="#_x0000_t75" style="width:12pt;height:12pt;visibility:visible;mso-wrap-style:square" o:bullet="t">
+      <v:shape id="_x0000_i1042" type="#_x0000_t75" style="width:12pt;height:12pt;visibility:visible;mso-wrap-style:square" o:bullet="t">
         <v:imagedata r:id="rId1" o:title=""/>
         <o:lock v:ext="edit" aspectratio="f"/>
       </v:shape>
@@ -7972,7 +7739,7 @@
   </w:numPicBullet>
   <w:numPicBullet w:numPicBulletId="1">
     <w:pict>
-      <v:shape id="_x0000_i1696" type="#_x0000_t75" style="width:9pt;height:9pt;visibility:visible;mso-wrap-style:square" o:bullet="t">
+      <v:shape id="_x0000_i1043" type="#_x0000_t75" style="width:9pt;height:9pt;visibility:visible;mso-wrap-style:square" o:bullet="t">
         <v:imagedata r:id="rId2" o:title=""/>
         <o:lock v:ext="edit" aspectratio="f"/>
       </v:shape>
@@ -14040,6 +13807,7 @@
   <w:style w:type="character" w:default="1" w:styleId="Fontepargpadro">
     <w:name w:val="Default Paragraph Font"/>
     <w:uiPriority w:val="1"/>
+    <w:semiHidden/>
     <w:unhideWhenUsed/>
   </w:style>
   <w:style w:type="table" w:default="1" w:styleId="Tabelanormal">

</xml_diff>

<commit_message>
Software Commit -  Atualizacao Documentacao
</commit_message>
<xml_diff>
--- a/Software/PowerAnalyticGS.docx
+++ b/Software/PowerAnalyticGS.docx
@@ -1,10 +1,10 @@
 
 <file path=word/document.xml><?xml version="1.0" encoding="utf-8"?>
-<w:document xmlns:wpc="http://schemas.microsoft.com/office/word/2010/wordprocessingCanvas" xmlns:cx="http://schemas.microsoft.com/office/drawing/2014/chartex" xmlns:cx1="http://schemas.microsoft.com/office/drawing/2015/9/8/chartex" xmlns:cx2="http://schemas.microsoft.com/office/drawing/2015/10/21/chartex" xmlns:cx3="http://schemas.microsoft.com/office/drawing/2016/5/9/chartex" xmlns:cx4="http://schemas.microsoft.com/office/drawing/2016/5/10/chartex" xmlns:cx5="http://schemas.microsoft.com/office/drawing/2016/5/11/chartex" xmlns:cx6="http://schemas.microsoft.com/office/drawing/2016/5/12/chartex" xmlns:cx7="http://schemas.microsoft.com/office/drawing/2016/5/13/chartex" xmlns:cx8="http://schemas.microsoft.com/office/drawing/2016/5/14/chartex" xmlns:mc="http://schemas.openxmlformats.org/markup-compatibility/2006" xmlns:aink="http://schemas.microsoft.com/office/drawing/2016/ink" xmlns:am3d="http://schemas.microsoft.com/office/drawing/2017/model3d" xmlns:o="urn:schemas-microsoft-com:office:office" xmlns:oel="http://schemas.microsoft.com/office/2019/extlst" xmlns:r="http://schemas.openxmlformats.org/officeDocument/2006/relationships" xmlns:m="http://schemas.openxmlformats.org/officeDocument/2006/math" xmlns:v="urn:schemas-microsoft-com:vml" xmlns:wp14="http://schemas.microsoft.com/office/word/2010/wordprocessingDrawing" xmlns:wp="http://schemas.openxmlformats.org/drawingml/2006/wordprocessingDrawing" xmlns:w10="urn:schemas-microsoft-com:office:word" xmlns:w="http://schemas.openxmlformats.org/wordprocessingml/2006/main" xmlns:w14="http://schemas.microsoft.com/office/word/2010/wordml" xmlns:w15="http://schemas.microsoft.com/office/word/2012/wordml" xmlns:w16cex="http://schemas.microsoft.com/office/word/2018/wordml/cex" xmlns:w16cid="http://schemas.microsoft.com/office/word/2016/wordml/cid" xmlns:w16="http://schemas.microsoft.com/office/word/2018/wordml" xmlns:w16du="http://schemas.microsoft.com/office/word/2023/wordml/word16du" xmlns:w16sdtdh="http://schemas.microsoft.com/office/word/2020/wordml/sdtdatahash" xmlns:w16se="http://schemas.microsoft.com/office/word/2015/wordml/symex" xmlns:wpg="http://schemas.microsoft.com/office/word/2010/wordprocessingGroup" xmlns:wpi="http://schemas.microsoft.com/office/word/2010/wordprocessingInk" xmlns:wne="http://schemas.microsoft.com/office/word/2006/wordml" xmlns:wps="http://schemas.microsoft.com/office/word/2010/wordprocessingShape" mc:Ignorable="w14 w15 w16se w16cid w16 w16cex w16sdtdh w16du wp14">
+<w:document xmlns:wpc="http://schemas.microsoft.com/office/word/2010/wordprocessingCanvas" xmlns:cx="http://schemas.microsoft.com/office/drawing/2014/chartex" xmlns:cx1="http://schemas.microsoft.com/office/drawing/2015/9/8/chartex" xmlns:cx2="http://schemas.microsoft.com/office/drawing/2015/10/21/chartex" xmlns:cx3="http://schemas.microsoft.com/office/drawing/2016/5/9/chartex" xmlns:cx4="http://schemas.microsoft.com/office/drawing/2016/5/10/chartex" xmlns:cx5="http://schemas.microsoft.com/office/drawing/2016/5/11/chartex" xmlns:cx6="http://schemas.microsoft.com/office/drawing/2016/5/12/chartex" xmlns:cx7="http://schemas.microsoft.com/office/drawing/2016/5/13/chartex" xmlns:cx8="http://schemas.microsoft.com/office/drawing/2016/5/14/chartex" xmlns:mc="http://schemas.openxmlformats.org/markup-compatibility/2006" xmlns:aink="http://schemas.microsoft.com/office/drawing/2016/ink" xmlns:am3d="http://schemas.microsoft.com/office/drawing/2017/model3d" xmlns:o="urn:schemas-microsoft-com:office:office" xmlns:r="http://schemas.openxmlformats.org/officeDocument/2006/relationships" xmlns:m="http://schemas.openxmlformats.org/officeDocument/2006/math" xmlns:v="urn:schemas-microsoft-com:vml" xmlns:wp14="http://schemas.microsoft.com/office/word/2010/wordprocessingDrawing" xmlns:wp="http://schemas.openxmlformats.org/drawingml/2006/wordprocessingDrawing" xmlns:w10="urn:schemas-microsoft-com:office:word" xmlns:w="http://schemas.openxmlformats.org/wordprocessingml/2006/main" xmlns:w14="http://schemas.microsoft.com/office/word/2010/wordml" xmlns:w15="http://schemas.microsoft.com/office/word/2012/wordml" xmlns:w16cex="http://schemas.microsoft.com/office/word/2018/wordml/cex" xmlns:w16cid="http://schemas.microsoft.com/office/word/2016/wordml/cid" xmlns:w16="http://schemas.microsoft.com/office/word/2018/wordml" xmlns:w16sdtdh="http://schemas.microsoft.com/office/word/2020/wordml/sdtdatahash" xmlns:w16se="http://schemas.microsoft.com/office/word/2015/wordml/symex" xmlns:wpg="http://schemas.microsoft.com/office/word/2010/wordprocessingGroup" xmlns:wpi="http://schemas.microsoft.com/office/word/2010/wordprocessingInk" xmlns:wne="http://schemas.microsoft.com/office/word/2006/wordml" xmlns:wps="http://schemas.microsoft.com/office/word/2010/wordprocessingShape" mc:Ignorable="w14 w15 w16se w16cid w16 w16cex w16sdtdh wp14">
   <w:body>
     <w:p>
       <w:pPr>
-        <w:pStyle w:val="Corpodetexto"/>
+        <w:pStyle w:val="BodyText"/>
         <w:spacing w:before="37"/>
         <w:rPr>
           <w:rFonts w:ascii="Times New Roman"/>
@@ -106,7 +106,7 @@
     </w:p>
     <w:p>
       <w:pPr>
-        <w:pStyle w:val="Corpodetexto"/>
+        <w:pStyle w:val="BodyText"/>
         <w:rPr>
           <w:rFonts w:ascii="Arial"/>
           <w:b/>
@@ -116,34 +116,13 @@
     </w:p>
     <w:p>
       <w:pPr>
-        <w:pStyle w:val="Corpodetexto"/>
+        <w:pStyle w:val="BodyText"/>
         <w:rPr>
           <w:rFonts w:ascii="Arial"/>
           <w:b/>
           <w:sz w:val="24"/>
         </w:rPr>
       </w:pPr>
-    </w:p>
-    <w:p>
-      <w:pPr>
-        <w:pStyle w:val="Corpodetexto"/>
-        <w:tabs>
-          <w:tab w:val="left" w:pos="2190"/>
-        </w:tabs>
-        <w:rPr>
-          <w:rFonts w:ascii="Arial"/>
-          <w:b/>
-          <w:sz w:val="24"/>
-        </w:rPr>
-      </w:pPr>
-      <w:r>
-        <w:rPr>
-          <w:rFonts w:ascii="Arial"/>
-          <w:b/>
-          <w:sz w:val="24"/>
-        </w:rPr>
-        <w:tab/>
-      </w:r>
     </w:p>
     <w:p>
       <w:pPr>
@@ -151,16 +130,16 @@
         <w:ind w:left="404" w:right="407"/>
         <w:rPr>
           <w:b/>
+          <w:sz w:val="24"/>
+        </w:rPr>
+      </w:pPr>
+      <w:r>
+        <w:rPr>
+          <w:b/>
           <w:spacing w:val="-3"/>
           <w:sz w:val="24"/>
         </w:rPr>
-      </w:pPr>
-      <w:r>
-        <w:rPr>
-          <w:b/>
-          <w:sz w:val="24"/>
-        </w:rPr>
-        <w:t>PEDRO</w:t>
+        <w:t xml:space="preserve">JOÃO LOPES COELHO NETO </w:t>
       </w:r>
       <w:r>
         <w:rPr>
@@ -168,14 +147,7 @@
           <w:spacing w:val="-3"/>
           <w:sz w:val="24"/>
         </w:rPr>
-        <w:t xml:space="preserve"> </w:t>
-      </w:r>
-      <w:r>
-        <w:rPr>
-          <w:b/>
-          <w:sz w:val="24"/>
-        </w:rPr>
-        <w:t>HENRIQUE</w:t>
+        <w:t>–</w:t>
       </w:r>
       <w:r>
         <w:rPr>
@@ -183,14 +155,7 @@
           <w:spacing w:val="-3"/>
           <w:sz w:val="24"/>
         </w:rPr>
-        <w:t xml:space="preserve"> </w:t>
-      </w:r>
-      <w:r>
-        <w:rPr>
-          <w:b/>
-          <w:sz w:val="24"/>
-        </w:rPr>
-        <w:t>JORGE</w:t>
+        <w:t xml:space="preserve"> RM</w:t>
       </w:r>
       <w:r>
         <w:rPr>
@@ -203,16 +168,48 @@
       <w:r>
         <w:rPr>
           <w:b/>
-          <w:sz w:val="24"/>
-        </w:rPr>
-        <w:t>DE</w:t>
-      </w:r>
-      <w:r>
-        <w:rPr>
-          <w:b/>
           <w:spacing w:val="-3"/>
           <w:sz w:val="24"/>
         </w:rPr>
+        <w:t>556865</w:t>
+      </w:r>
+      <w:r>
+        <w:rPr>
+          <w:b/>
+          <w:sz w:val="24"/>
+        </w:rPr>
+        <w:tab/>
+      </w:r>
+    </w:p>
+    <w:p>
+      <w:pPr>
+        <w:spacing w:line="288" w:lineRule="auto"/>
+        <w:ind w:left="404" w:right="407"/>
+        <w:rPr>
+          <w:b/>
+          <w:sz w:val="24"/>
+        </w:rPr>
+      </w:pPr>
+      <w:r>
+        <w:rPr>
+          <w:b/>
+          <w:sz w:val="24"/>
+        </w:rPr>
+        <w:t>P</w:t>
+      </w:r>
+      <w:r>
+        <w:rPr>
+          <w:b/>
+          <w:sz w:val="24"/>
+        </w:rPr>
+        <w:t>EDRO</w:t>
+      </w:r>
+      <w:r>
+        <w:rPr>
+          <w:b/>
+          <w:spacing w:val="-3"/>
+          <w:sz w:val="24"/>
+        </w:rPr>
         <w:t xml:space="preserve"> </w:t>
       </w:r>
       <w:r>
@@ -220,6 +217,51 @@
           <w:b/>
           <w:sz w:val="24"/>
         </w:rPr>
+        <w:t>HENRIQUE</w:t>
+      </w:r>
+      <w:r>
+        <w:rPr>
+          <w:b/>
+          <w:spacing w:val="-3"/>
+          <w:sz w:val="24"/>
+        </w:rPr>
+        <w:t xml:space="preserve"> </w:t>
+      </w:r>
+      <w:r>
+        <w:rPr>
+          <w:b/>
+          <w:sz w:val="24"/>
+        </w:rPr>
+        <w:t>JORGE</w:t>
+      </w:r>
+      <w:r>
+        <w:rPr>
+          <w:b/>
+          <w:spacing w:val="-3"/>
+          <w:sz w:val="24"/>
+        </w:rPr>
+        <w:t xml:space="preserve"> </w:t>
+      </w:r>
+      <w:r>
+        <w:rPr>
+          <w:b/>
+          <w:sz w:val="24"/>
+        </w:rPr>
+        <w:t>DE</w:t>
+      </w:r>
+      <w:r>
+        <w:rPr>
+          <w:b/>
+          <w:spacing w:val="-3"/>
+          <w:sz w:val="24"/>
+        </w:rPr>
+        <w:t xml:space="preserve"> </w:t>
+      </w:r>
+      <w:r>
+        <w:rPr>
+          <w:b/>
+          <w:sz w:val="24"/>
+        </w:rPr>
         <w:t>PAULA</w:t>
       </w:r>
       <w:r>
@@ -233,13 +275,15 @@
         <w:rPr>
           <w:b/>
           <w:sz w:val="24"/>
-        </w:rPr>
-        <w:t>-</w:t>
+          <w:lang w:val="pt-BR"/>
+        </w:rPr>
+        <w:t>–</w:t>
       </w:r>
       <w:r>
         <w:rPr>
           <w:b/>
           <w:sz w:val="24"/>
+          <w:lang w:val="pt-BR"/>
         </w:rPr>
         <w:t xml:space="preserve"> </w:t>
       </w:r>
@@ -274,133 +318,150 @@
           <w:b/>
           <w:spacing w:val="-3"/>
           <w:sz w:val="24"/>
-        </w:rPr>
-      </w:pPr>
-      <w:r>
-        <w:rPr>
-          <w:b/>
-          <w:spacing w:val="-3"/>
+          <w:lang w:val="pt-BR"/>
+        </w:rPr>
+      </w:pPr>
+      <w:r>
+        <w:rPr>
+          <w:b/>
           <w:sz w:val="24"/>
-        </w:rPr>
-        <w:t>THIAGO</w:t>
-      </w:r>
-    </w:p>
-    <w:p>
-      <w:pPr>
-        <w:spacing w:line="288" w:lineRule="auto"/>
-        <w:ind w:left="404" w:right="407"/>
+          <w:lang w:val="pt-BR"/>
+        </w:rPr>
+        <w:t xml:space="preserve">THIAGO THOMAZ SALES CONCEIÇÃO </w:t>
+      </w:r>
+      <w:r>
         <w:rPr>
           <w:b/>
           <w:sz w:val="24"/>
-        </w:rPr>
-      </w:pPr>
-      <w:r>
-        <w:rPr>
-          <w:b/>
-          <w:spacing w:val="-3"/>
+          <w:lang w:val="pt-BR"/>
+        </w:rPr>
+        <w:t>–</w:t>
+      </w:r>
+      <w:r>
+        <w:rPr>
+          <w:b/>
           <w:sz w:val="24"/>
-        </w:rPr>
-        <w:t>JOAO</w:t>
-      </w:r>
-    </w:p>
-    <w:p>
-      <w:pPr>
-        <w:pStyle w:val="Corpodetexto"/>
+          <w:lang w:val="pt-BR"/>
+        </w:rPr>
+        <w:t xml:space="preserve"> R</w:t>
+      </w:r>
+      <w:r>
+        <w:rPr>
+          <w:b/>
+          <w:sz w:val="24"/>
+          <w:lang w:val="pt-BR"/>
+        </w:rPr>
+        <w:t>M 557992</w:t>
+      </w:r>
+    </w:p>
+    <w:p>
+      <w:pPr>
+        <w:pStyle w:val="BodyText"/>
         <w:rPr>
           <w:rFonts w:ascii="Arial"/>
           <w:b/>
           <w:sz w:val="24"/>
-        </w:rPr>
-      </w:pPr>
-    </w:p>
-    <w:p>
-      <w:pPr>
-        <w:pStyle w:val="Corpodetexto"/>
+          <w:lang w:val="pt-BR"/>
+        </w:rPr>
+      </w:pPr>
+    </w:p>
+    <w:p>
+      <w:pPr>
+        <w:pStyle w:val="BodyText"/>
         <w:rPr>
           <w:rFonts w:ascii="Arial"/>
           <w:b/>
           <w:sz w:val="24"/>
-        </w:rPr>
-      </w:pPr>
-    </w:p>
-    <w:p>
-      <w:pPr>
-        <w:pStyle w:val="Corpodetexto"/>
+          <w:lang w:val="pt-BR"/>
+        </w:rPr>
+      </w:pPr>
+    </w:p>
+    <w:p>
+      <w:pPr>
+        <w:pStyle w:val="BodyText"/>
         <w:rPr>
           <w:rFonts w:ascii="Arial"/>
           <w:b/>
           <w:sz w:val="24"/>
-        </w:rPr>
-      </w:pPr>
-    </w:p>
-    <w:p>
-      <w:pPr>
-        <w:pStyle w:val="Corpodetexto"/>
+          <w:lang w:val="pt-BR"/>
+        </w:rPr>
+      </w:pPr>
+    </w:p>
+    <w:p>
+      <w:pPr>
+        <w:pStyle w:val="BodyText"/>
         <w:rPr>
           <w:rFonts w:ascii="Arial"/>
           <w:b/>
           <w:sz w:val="24"/>
-        </w:rPr>
-      </w:pPr>
-    </w:p>
-    <w:p>
-      <w:pPr>
-        <w:pStyle w:val="Corpodetexto"/>
+          <w:lang w:val="pt-BR"/>
+        </w:rPr>
+      </w:pPr>
+    </w:p>
+    <w:p>
+      <w:pPr>
+        <w:pStyle w:val="BodyText"/>
         <w:rPr>
           <w:rFonts w:ascii="Arial"/>
           <w:b/>
           <w:sz w:val="24"/>
-        </w:rPr>
-      </w:pPr>
-    </w:p>
-    <w:p>
-      <w:pPr>
-        <w:pStyle w:val="Corpodetexto"/>
+          <w:lang w:val="pt-BR"/>
+        </w:rPr>
+      </w:pPr>
+    </w:p>
+    <w:p>
+      <w:pPr>
+        <w:pStyle w:val="BodyText"/>
         <w:rPr>
           <w:rFonts w:ascii="Arial"/>
           <w:b/>
           <w:sz w:val="24"/>
-        </w:rPr>
-      </w:pPr>
-    </w:p>
-    <w:p>
-      <w:pPr>
-        <w:pStyle w:val="Corpodetexto"/>
+          <w:lang w:val="pt-BR"/>
+        </w:rPr>
+      </w:pPr>
+    </w:p>
+    <w:p>
+      <w:pPr>
+        <w:pStyle w:val="BodyText"/>
         <w:rPr>
           <w:rFonts w:ascii="Arial"/>
           <w:b/>
           <w:sz w:val="24"/>
-        </w:rPr>
-      </w:pPr>
-    </w:p>
-    <w:p>
-      <w:pPr>
-        <w:pStyle w:val="Corpodetexto"/>
+          <w:lang w:val="pt-BR"/>
+        </w:rPr>
+      </w:pPr>
+    </w:p>
+    <w:p>
+      <w:pPr>
+        <w:pStyle w:val="BodyText"/>
         <w:rPr>
           <w:rFonts w:ascii="Arial"/>
           <w:b/>
           <w:sz w:val="24"/>
-        </w:rPr>
-      </w:pPr>
-    </w:p>
-    <w:p>
-      <w:pPr>
-        <w:pStyle w:val="Corpodetexto"/>
+          <w:lang w:val="pt-BR"/>
+        </w:rPr>
+      </w:pPr>
+    </w:p>
+    <w:p>
+      <w:pPr>
+        <w:pStyle w:val="BodyText"/>
         <w:rPr>
           <w:rFonts w:ascii="Arial"/>
           <w:b/>
           <w:sz w:val="24"/>
-        </w:rPr>
-      </w:pPr>
-    </w:p>
-    <w:p>
-      <w:pPr>
-        <w:pStyle w:val="Corpodetexto"/>
+          <w:lang w:val="pt-BR"/>
+        </w:rPr>
+      </w:pPr>
+    </w:p>
+    <w:p>
+      <w:pPr>
+        <w:pStyle w:val="BodyText"/>
         <w:spacing w:before="138"/>
         <w:rPr>
           <w:rFonts w:ascii="Arial"/>
           <w:b/>
           <w:sz w:val="24"/>
+          <w:lang w:val="pt-BR"/>
         </w:rPr>
       </w:pPr>
     </w:p>
@@ -411,12 +472,14 @@
         <w:rPr>
           <w:b/>
           <w:sz w:val="24"/>
+          <w:lang w:val="en-US"/>
         </w:rPr>
       </w:pPr>
       <w:r>
         <w:rPr>
           <w:b/>
           <w:sz w:val="24"/>
+          <w:lang w:val="en-US"/>
         </w:rPr>
         <w:t>GLOBAL SOLUTION</w:t>
       </w:r>
@@ -428,234 +491,258 @@
         <w:rPr>
           <w:b/>
           <w:sz w:val="24"/>
+          <w:lang w:val="en-US"/>
         </w:rPr>
       </w:pPr>
       <w:r>
         <w:rPr>
           <w:b/>
           <w:sz w:val="24"/>
+          <w:lang w:val="en-US"/>
         </w:rPr>
         <w:t>PowerAnalytics</w:t>
       </w:r>
     </w:p>
     <w:p>
       <w:pPr>
-        <w:pStyle w:val="Corpodetexto"/>
+        <w:pStyle w:val="BodyText"/>
         <w:rPr>
           <w:rFonts w:ascii="Arial"/>
           <w:b/>
           <w:sz w:val="24"/>
-        </w:rPr>
-      </w:pPr>
-    </w:p>
-    <w:p>
-      <w:pPr>
-        <w:pStyle w:val="Corpodetexto"/>
+          <w:lang w:val="en-US"/>
+        </w:rPr>
+      </w:pPr>
+    </w:p>
+    <w:p>
+      <w:pPr>
+        <w:pStyle w:val="BodyText"/>
         <w:rPr>
           <w:rFonts w:ascii="Arial"/>
           <w:b/>
           <w:sz w:val="24"/>
-        </w:rPr>
-      </w:pPr>
-    </w:p>
-    <w:p>
-      <w:pPr>
-        <w:pStyle w:val="Corpodetexto"/>
+          <w:lang w:val="en-US"/>
+        </w:rPr>
+      </w:pPr>
+    </w:p>
+    <w:p>
+      <w:pPr>
+        <w:pStyle w:val="BodyText"/>
         <w:rPr>
           <w:rFonts w:ascii="Arial"/>
           <w:b/>
           <w:sz w:val="24"/>
-        </w:rPr>
-      </w:pPr>
-    </w:p>
-    <w:p>
-      <w:pPr>
-        <w:pStyle w:val="Corpodetexto"/>
+          <w:lang w:val="en-US"/>
+        </w:rPr>
+      </w:pPr>
+    </w:p>
+    <w:p>
+      <w:pPr>
+        <w:pStyle w:val="BodyText"/>
         <w:rPr>
           <w:rFonts w:ascii="Arial"/>
           <w:b/>
           <w:sz w:val="24"/>
-        </w:rPr>
-      </w:pPr>
-    </w:p>
-    <w:p>
-      <w:pPr>
-        <w:pStyle w:val="Corpodetexto"/>
+          <w:lang w:val="en-US"/>
+        </w:rPr>
+      </w:pPr>
+    </w:p>
+    <w:p>
+      <w:pPr>
+        <w:pStyle w:val="BodyText"/>
         <w:rPr>
           <w:rFonts w:ascii="Arial"/>
           <w:b/>
           <w:sz w:val="24"/>
-        </w:rPr>
-      </w:pPr>
-    </w:p>
-    <w:p>
-      <w:pPr>
-        <w:pStyle w:val="Corpodetexto"/>
+          <w:lang w:val="en-US"/>
+        </w:rPr>
+      </w:pPr>
+    </w:p>
+    <w:p>
+      <w:pPr>
+        <w:pStyle w:val="BodyText"/>
         <w:rPr>
           <w:rFonts w:ascii="Arial"/>
           <w:b/>
           <w:sz w:val="24"/>
-        </w:rPr>
-      </w:pPr>
-    </w:p>
-    <w:p>
-      <w:pPr>
-        <w:pStyle w:val="Corpodetexto"/>
+          <w:lang w:val="en-US"/>
+        </w:rPr>
+      </w:pPr>
+    </w:p>
+    <w:p>
+      <w:pPr>
+        <w:pStyle w:val="BodyText"/>
         <w:rPr>
           <w:rFonts w:ascii="Arial"/>
           <w:b/>
           <w:sz w:val="24"/>
-        </w:rPr>
-      </w:pPr>
-    </w:p>
-    <w:p>
-      <w:pPr>
-        <w:pStyle w:val="Corpodetexto"/>
+          <w:lang w:val="en-US"/>
+        </w:rPr>
+      </w:pPr>
+    </w:p>
+    <w:p>
+      <w:pPr>
+        <w:pStyle w:val="BodyText"/>
         <w:rPr>
           <w:rFonts w:ascii="Arial"/>
           <w:b/>
           <w:sz w:val="24"/>
-        </w:rPr>
-      </w:pPr>
-    </w:p>
-    <w:p>
-      <w:pPr>
-        <w:pStyle w:val="Corpodetexto"/>
+          <w:lang w:val="en-US"/>
+        </w:rPr>
+      </w:pPr>
+    </w:p>
+    <w:p>
+      <w:pPr>
+        <w:pStyle w:val="BodyText"/>
         <w:rPr>
           <w:rFonts w:ascii="Arial"/>
           <w:b/>
           <w:sz w:val="24"/>
-        </w:rPr>
-      </w:pPr>
-    </w:p>
-    <w:p>
-      <w:pPr>
-        <w:pStyle w:val="Corpodetexto"/>
+          <w:lang w:val="en-US"/>
+        </w:rPr>
+      </w:pPr>
+    </w:p>
+    <w:p>
+      <w:pPr>
+        <w:pStyle w:val="BodyText"/>
         <w:rPr>
           <w:rFonts w:ascii="Arial"/>
           <w:b/>
           <w:sz w:val="24"/>
-        </w:rPr>
-      </w:pPr>
-    </w:p>
-    <w:p>
-      <w:pPr>
-        <w:pStyle w:val="Corpodetexto"/>
+          <w:lang w:val="en-US"/>
+        </w:rPr>
+      </w:pPr>
+    </w:p>
+    <w:p>
+      <w:pPr>
+        <w:pStyle w:val="BodyText"/>
         <w:rPr>
           <w:rFonts w:ascii="Arial"/>
           <w:b/>
           <w:sz w:val="24"/>
-        </w:rPr>
-      </w:pPr>
-    </w:p>
-    <w:p>
-      <w:pPr>
-        <w:pStyle w:val="Corpodetexto"/>
+          <w:lang w:val="en-US"/>
+        </w:rPr>
+      </w:pPr>
+    </w:p>
+    <w:p>
+      <w:pPr>
+        <w:pStyle w:val="BodyText"/>
         <w:rPr>
           <w:rFonts w:ascii="Arial"/>
           <w:b/>
           <w:sz w:val="24"/>
-        </w:rPr>
-      </w:pPr>
-    </w:p>
-    <w:p>
-      <w:pPr>
-        <w:pStyle w:val="Corpodetexto"/>
+          <w:lang w:val="en-US"/>
+        </w:rPr>
+      </w:pPr>
+    </w:p>
+    <w:p>
+      <w:pPr>
+        <w:pStyle w:val="BodyText"/>
         <w:rPr>
           <w:rFonts w:ascii="Arial"/>
           <w:b/>
           <w:sz w:val="24"/>
-        </w:rPr>
-      </w:pPr>
-    </w:p>
-    <w:p>
-      <w:pPr>
-        <w:pStyle w:val="Corpodetexto"/>
+          <w:lang w:val="en-US"/>
+        </w:rPr>
+      </w:pPr>
+    </w:p>
+    <w:p>
+      <w:pPr>
+        <w:pStyle w:val="BodyText"/>
         <w:rPr>
           <w:rFonts w:ascii="Arial"/>
           <w:b/>
           <w:sz w:val="24"/>
-        </w:rPr>
-      </w:pPr>
-    </w:p>
-    <w:p>
-      <w:pPr>
-        <w:pStyle w:val="Corpodetexto"/>
+          <w:lang w:val="en-US"/>
+        </w:rPr>
+      </w:pPr>
+    </w:p>
+    <w:p>
+      <w:pPr>
+        <w:pStyle w:val="BodyText"/>
         <w:rPr>
           <w:rFonts w:ascii="Arial"/>
           <w:b/>
           <w:sz w:val="24"/>
-        </w:rPr>
-      </w:pPr>
-    </w:p>
-    <w:p>
-      <w:pPr>
-        <w:pStyle w:val="Corpodetexto"/>
+          <w:lang w:val="en-US"/>
+        </w:rPr>
+      </w:pPr>
+    </w:p>
+    <w:p>
+      <w:pPr>
+        <w:pStyle w:val="BodyText"/>
         <w:rPr>
           <w:rFonts w:ascii="Arial"/>
           <w:b/>
           <w:sz w:val="24"/>
-        </w:rPr>
-      </w:pPr>
-    </w:p>
-    <w:p>
-      <w:pPr>
-        <w:pStyle w:val="Corpodetexto"/>
+          <w:lang w:val="en-US"/>
+        </w:rPr>
+      </w:pPr>
+    </w:p>
+    <w:p>
+      <w:pPr>
+        <w:pStyle w:val="BodyText"/>
         <w:rPr>
           <w:rFonts w:ascii="Arial"/>
           <w:b/>
           <w:sz w:val="24"/>
-        </w:rPr>
-      </w:pPr>
-    </w:p>
-    <w:p>
-      <w:pPr>
-        <w:pStyle w:val="Corpodetexto"/>
+          <w:lang w:val="en-US"/>
+        </w:rPr>
+      </w:pPr>
+    </w:p>
+    <w:p>
+      <w:pPr>
+        <w:pStyle w:val="BodyText"/>
         <w:rPr>
           <w:rFonts w:ascii="Arial"/>
           <w:b/>
           <w:sz w:val="24"/>
-        </w:rPr>
-      </w:pPr>
-    </w:p>
-    <w:p>
-      <w:pPr>
-        <w:pStyle w:val="Corpodetexto"/>
+          <w:lang w:val="en-US"/>
+        </w:rPr>
+      </w:pPr>
+    </w:p>
+    <w:p>
+      <w:pPr>
+        <w:pStyle w:val="BodyText"/>
         <w:rPr>
           <w:rFonts w:ascii="Arial"/>
           <w:b/>
           <w:sz w:val="24"/>
-        </w:rPr>
-      </w:pPr>
-    </w:p>
-    <w:p>
-      <w:pPr>
-        <w:pStyle w:val="Corpodetexto"/>
+          <w:lang w:val="en-US"/>
+        </w:rPr>
+      </w:pPr>
+    </w:p>
+    <w:p>
+      <w:pPr>
+        <w:pStyle w:val="BodyText"/>
         <w:rPr>
           <w:rFonts w:ascii="Arial"/>
           <w:b/>
           <w:sz w:val="24"/>
-        </w:rPr>
-      </w:pPr>
-    </w:p>
-    <w:p>
-      <w:pPr>
-        <w:pStyle w:val="Corpodetexto"/>
+          <w:lang w:val="en-US"/>
+        </w:rPr>
+      </w:pPr>
+    </w:p>
+    <w:p>
+      <w:pPr>
+        <w:pStyle w:val="BodyText"/>
         <w:rPr>
           <w:rFonts w:ascii="Arial"/>
           <w:b/>
           <w:sz w:val="24"/>
-        </w:rPr>
-      </w:pPr>
-    </w:p>
-    <w:p>
-      <w:pPr>
-        <w:pStyle w:val="Corpodetexto"/>
+          <w:lang w:val="en-US"/>
+        </w:rPr>
+      </w:pPr>
+    </w:p>
+    <w:p>
+      <w:pPr>
+        <w:pStyle w:val="BodyText"/>
         <w:spacing w:before="46"/>
         <w:rPr>
           <w:rFonts w:ascii="Arial"/>
           <w:b/>
           <w:sz w:val="24"/>
+          <w:lang w:val="en-US"/>
         </w:rPr>
       </w:pPr>
     </w:p>
@@ -666,12 +753,14 @@
         <w:rPr>
           <w:b/>
           <w:sz w:val="24"/>
+          <w:lang w:val="en-US"/>
         </w:rPr>
       </w:pPr>
       <w:r>
         <w:rPr>
           <w:b/>
           <w:sz w:val="24"/>
+          <w:lang w:val="en-US"/>
         </w:rPr>
         <w:t>SÃO</w:t>
       </w:r>
@@ -680,6 +769,7 @@
           <w:b/>
           <w:spacing w:val="-17"/>
           <w:sz w:val="24"/>
+          <w:lang w:val="en-US"/>
         </w:rPr>
         <w:t xml:space="preserve"> </w:t>
       </w:r>
@@ -687,6 +777,7 @@
         <w:rPr>
           <w:b/>
           <w:sz w:val="24"/>
+          <w:lang w:val="en-US"/>
         </w:rPr>
         <w:t xml:space="preserve">PAULO </w:t>
       </w:r>
@@ -698,23 +789,26 @@
         <w:rPr>
           <w:b/>
           <w:sz w:val="24"/>
+          <w:lang w:val="en-US"/>
         </w:rPr>
       </w:pPr>
       <w:r>
         <w:rPr>
           <w:b/>
           <w:sz w:val="24"/>
+          <w:lang w:val="en-US"/>
         </w:rPr>
         <w:t>2024</w:t>
       </w:r>
     </w:p>
     <w:p>
       <w:pPr>
-        <w:pStyle w:val="Corpodetexto"/>
+        <w:pStyle w:val="BodyText"/>
         <w:jc w:val="both"/>
         <w:rPr>
           <w:rFonts w:ascii="Times New Roman"/>
           <w:sz w:val="24"/>
+          <w:lang w:val="en-US"/>
         </w:rPr>
       </w:pPr>
       <w:r>
@@ -722,6 +816,7 @@
           <w:rFonts w:ascii="Arial" w:hAnsi="Arial"/>
           <w:b/>
           <w:sz w:val="24"/>
+          <w:lang w:val="en-US"/>
         </w:rPr>
         <w:br w:type="page"/>
       </w:r>
@@ -732,6 +827,7 @@
         <w:rPr>
           <w:b/>
           <w:sz w:val="24"/>
+          <w:lang w:val="en-US"/>
         </w:rPr>
       </w:pPr>
     </w:p>
@@ -744,6 +840,7 @@
           <w:b/>
           <w:spacing w:val="-2"/>
           <w:sz w:val="44"/>
+          <w:lang w:val="en-US"/>
         </w:rPr>
       </w:pPr>
     </w:p>
@@ -772,7 +869,7 @@
       <w:sdtContent>
         <w:p>
           <w:pPr>
-            <w:pStyle w:val="CabealhodoSumrio"/>
+            <w:pStyle w:val="TOCHeading"/>
             <w:ind w:left="720"/>
             <w:jc w:val="center"/>
             <w:rPr>
@@ -794,7 +891,7 @@
         </w:p>
         <w:p>
           <w:pPr>
-            <w:pStyle w:val="Sumrio3"/>
+            <w:pStyle w:val="TOC3"/>
             <w:rPr>
               <w:rFonts w:asciiTheme="minorHAnsi" w:eastAsiaTheme="minorEastAsia" w:hAnsiTheme="minorHAnsi" w:cstheme="minorBidi"/>
               <w:noProof/>
@@ -897,7 +994,7 @@
         </w:p>
         <w:p>
           <w:pPr>
-            <w:pStyle w:val="Sumrio3"/>
+            <w:pStyle w:val="TOC3"/>
             <w:rPr>
               <w:rFonts w:asciiTheme="minorHAnsi" w:eastAsiaTheme="minorEastAsia" w:hAnsiTheme="minorHAnsi" w:cstheme="minorBidi"/>
               <w:noProof/>
@@ -970,7 +1067,7 @@
         </w:p>
         <w:p>
           <w:pPr>
-            <w:pStyle w:val="Sumrio3"/>
+            <w:pStyle w:val="TOC3"/>
             <w:rPr>
               <w:rFonts w:asciiTheme="minorHAnsi" w:eastAsiaTheme="minorEastAsia" w:hAnsiTheme="minorHAnsi" w:cstheme="minorBidi"/>
               <w:noProof/>
@@ -1042,7 +1139,7 @@
         </w:p>
         <w:p>
           <w:pPr>
-            <w:pStyle w:val="Sumrio3"/>
+            <w:pStyle w:val="TOC3"/>
             <w:rPr>
               <w:rFonts w:asciiTheme="minorHAnsi" w:eastAsiaTheme="minorEastAsia" w:hAnsiTheme="minorHAnsi" w:cstheme="minorBidi"/>
               <w:noProof/>
@@ -1115,7 +1212,7 @@
         </w:p>
         <w:p>
           <w:pPr>
-            <w:pStyle w:val="Sumrio3"/>
+            <w:pStyle w:val="TOC3"/>
             <w:rPr>
               <w:rFonts w:asciiTheme="minorHAnsi" w:eastAsiaTheme="minorEastAsia" w:hAnsiTheme="minorHAnsi" w:cstheme="minorBidi"/>
               <w:noProof/>
@@ -1187,7 +1284,7 @@
         </w:p>
         <w:p>
           <w:pPr>
-            <w:pStyle w:val="Sumrio3"/>
+            <w:pStyle w:val="TOC3"/>
             <w:rPr>
               <w:rFonts w:asciiTheme="minorHAnsi" w:eastAsiaTheme="minorEastAsia" w:hAnsiTheme="minorHAnsi" w:cstheme="minorBidi"/>
               <w:noProof/>
@@ -1280,7 +1377,7 @@
     </w:sdt>
     <w:p>
       <w:pPr>
-        <w:pStyle w:val="Corpodetexto"/>
+        <w:pStyle w:val="BodyText"/>
         <w:rPr>
           <w:rFonts w:ascii="Times New Roman"/>
           <w:sz w:val="24"/>
@@ -1296,7 +1393,7 @@
     </w:p>
     <w:p>
       <w:pPr>
-        <w:pStyle w:val="Corpodetexto"/>
+        <w:pStyle w:val="BodyText"/>
         <w:rPr>
           <w:rFonts w:ascii="Trebuchet MS"/>
           <w:sz w:val="3"/>
@@ -1305,7 +1402,7 @@
     </w:p>
     <w:p>
       <w:pPr>
-        <w:pStyle w:val="Ttulo3"/>
+        <w:pStyle w:val="Heading3"/>
         <w:ind w:firstLine="720"/>
         <w:rPr>
           <w:w w:val="90"/>
@@ -1346,7 +1443,7 @@
     </w:p>
     <w:p>
       <w:pPr>
-        <w:pStyle w:val="Ttulo4"/>
+        <w:pStyle w:val="Heading4"/>
         <w:tabs>
           <w:tab w:val="left" w:pos="1802"/>
         </w:tabs>
@@ -1392,7 +1489,7 @@
     </w:p>
     <w:p>
       <w:pPr>
-        <w:pStyle w:val="Ttulo5"/>
+        <w:pStyle w:val="Heading5"/>
         <w:rPr>
           <w:rFonts w:ascii="Arial" w:hAnsi="Arial" w:cs="Arial"/>
           <w:sz w:val="32"/>
@@ -1402,7 +1499,7 @@
     </w:p>
     <w:p>
       <w:pPr>
-        <w:pStyle w:val="Ttulo4"/>
+        <w:pStyle w:val="Heading4"/>
         <w:tabs>
           <w:tab w:val="left" w:pos="1899"/>
         </w:tabs>
@@ -1442,7 +1539,7 @@
     </w:p>
     <w:p>
       <w:pPr>
-        <w:pStyle w:val="Ttulo4"/>
+        <w:pStyle w:val="Heading4"/>
         <w:spacing w:line="273" w:lineRule="auto"/>
         <w:ind w:left="1164" w:right="1210"/>
         <w:rPr>
@@ -1454,7 +1551,7 @@
     </w:p>
     <w:p>
       <w:pPr>
-        <w:pStyle w:val="Ttulo4"/>
+        <w:pStyle w:val="Heading4"/>
         <w:ind w:left="360" w:firstLine="360"/>
         <w:jc w:val="both"/>
         <w:rPr>
@@ -1503,7 +1600,7 @@
     </w:p>
     <w:p>
       <w:pPr>
-        <w:pStyle w:val="PargrafodaLista"/>
+        <w:pStyle w:val="ListParagraph"/>
         <w:numPr>
           <w:ilvl w:val="0"/>
           <w:numId w:val="29"/>
@@ -1536,7 +1633,7 @@
     </w:p>
     <w:p>
       <w:pPr>
-        <w:pStyle w:val="PargrafodaLista"/>
+        <w:pStyle w:val="ListParagraph"/>
         <w:ind w:left="1080" w:firstLine="0"/>
         <w:jc w:val="left"/>
         <w:rPr>
@@ -1548,7 +1645,7 @@
     </w:p>
     <w:p>
       <w:pPr>
-        <w:pStyle w:val="PargrafodaLista"/>
+        <w:pStyle w:val="ListParagraph"/>
         <w:numPr>
           <w:ilvl w:val="0"/>
           <w:numId w:val="29"/>
@@ -1591,7 +1688,7 @@
     </w:p>
     <w:p>
       <w:pPr>
-        <w:pStyle w:val="PargrafodaLista"/>
+        <w:pStyle w:val="ListParagraph"/>
         <w:numPr>
           <w:ilvl w:val="0"/>
           <w:numId w:val="29"/>
@@ -1634,7 +1731,7 @@
     </w:p>
     <w:p>
       <w:pPr>
-        <w:pStyle w:val="PargrafodaLista"/>
+        <w:pStyle w:val="ListParagraph"/>
         <w:numPr>
           <w:ilvl w:val="0"/>
           <w:numId w:val="29"/>
@@ -1676,7 +1773,7 @@
     </w:p>
     <w:p>
       <w:pPr>
-        <w:pStyle w:val="Ttulo4"/>
+        <w:pStyle w:val="Heading4"/>
         <w:spacing w:line="360" w:lineRule="auto"/>
         <w:ind w:left="0" w:firstLine="720"/>
         <w:jc w:val="both"/>
@@ -1736,7 +1833,7 @@
     </w:p>
     <w:p>
       <w:pPr>
-        <w:pStyle w:val="Ttulo4"/>
+        <w:pStyle w:val="Heading4"/>
         <w:ind w:left="68" w:firstLine="652"/>
         <w:jc w:val="both"/>
       </w:pPr>
@@ -1970,7 +2067,7 @@
     </w:p>
     <w:p>
       <w:pPr>
-        <w:pStyle w:val="Ttulo4"/>
+        <w:pStyle w:val="Heading4"/>
         <w:ind w:left="0"/>
         <w:jc w:val="both"/>
         <w:rPr>
@@ -1981,7 +2078,7 @@
     </w:p>
     <w:p>
       <w:pPr>
-        <w:pStyle w:val="Ttulo3"/>
+        <w:pStyle w:val="Heading3"/>
         <w:spacing w:line="360" w:lineRule="auto"/>
         <w:rPr>
           <w:w w:val="85"/>
@@ -2140,7 +2237,7 @@
                 <v:stroke joinstyle="miter"/>
                 <v:path gradientshapeok="t" o:connecttype="rect"/>
               </v:shapetype>
-              <v:shape id="Caixa de Texto 2" o:spid="_x0000_s1026" type="#_x0000_t202" style="position:absolute;left:0;text-align:left;margin-left:226.85pt;margin-top:377.8pt;width:185.9pt;height:110.6pt;z-index:-251519488;visibility:visible;mso-wrap-style:square;mso-width-percent:400;mso-height-percent:200;mso-wrap-distance-left:9pt;mso-wrap-distance-top:3.6pt;mso-wrap-distance-right:9pt;mso-wrap-distance-bottom:3.6pt;mso-position-horizontal:absolute;mso-position-horizontal-relative:text;mso-position-vertical:absolute;mso-position-vertical-relative:text;mso-width-percent:400;mso-height-percent:200;mso-width-relative:margin;mso-height-relative:margin;v-text-anchor:top" o:gfxdata="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" filled="f" stroked="f">
+              <v:shape id="Caixa de Texto 2" o:spid="_x0000_s1026" type="#_x0000_t202" style="position:absolute;left:0;text-align:left;margin-left:226.85pt;margin-top:377.8pt;width:185.9pt;height:110.6pt;z-index:-251519488;visibility:visible;mso-wrap-style:square;mso-width-percent:400;mso-height-percent:200;mso-wrap-distance-left:9pt;mso-wrap-distance-top:3.6pt;mso-wrap-distance-right:9pt;mso-wrap-distance-bottom:3.6pt;mso-position-horizontal:absolute;mso-position-horizontal-relative:text;mso-position-vertical:absolute;mso-position-vertical-relative:text;mso-width-percent:400;mso-height-percent:200;mso-width-relative:margin;mso-height-relative:margin;v-text-anchor:top" o:gfxdata="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" filled="f" stroked="f">
                 <v:textbox style="mso-fit-shape-to-text:t">
                   <w:txbxContent>
                     <w:p>
@@ -2351,7 +2448,7 @@
           </mc:Choice>
           <mc:Fallback>
             <w:pict>
-              <v:shape w14:anchorId="15455EE1" id="_x0000_s1027" type="#_x0000_t202" style="position:absolute;left:0;text-align:left;margin-left:222.05pt;margin-top:221.95pt;width:280.55pt;height:110.6pt;z-index:-251622912;visibility:visible;mso-wrap-style:square;mso-width-percent:0;mso-height-percent:200;mso-wrap-distance-left:9pt;mso-wrap-distance-top:3.6pt;mso-wrap-distance-right:9pt;mso-wrap-distance-bottom:3.6pt;mso-position-horizontal:absolute;mso-position-horizontal-relative:text;mso-position-vertical:absolute;mso-position-vertical-relative:text;mso-width-percent:0;mso-height-percent:200;mso-width-relative:margin;mso-height-relative:margin;v-text-anchor:top" o:gfxdata="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" filled="f" stroked="f">
+              <v:shape w14:anchorId="15455EE1" id="_x0000_s1027" type="#_x0000_t202" style="position:absolute;left:0;text-align:left;margin-left:222.05pt;margin-top:221.95pt;width:280.55pt;height:110.6pt;z-index:-251622912;visibility:visible;mso-wrap-style:square;mso-width-percent:0;mso-height-percent:200;mso-wrap-distance-left:9pt;mso-wrap-distance-top:3.6pt;mso-wrap-distance-right:9pt;mso-wrap-distance-bottom:3.6pt;mso-position-horizontal:absolute;mso-position-horizontal-relative:text;mso-position-vertical:absolute;mso-position-vertical-relative:text;mso-width-percent:0;mso-height-percent:200;mso-width-relative:margin;mso-height-relative:margin;v-text-anchor:top" o:gfxdata="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" filled="f" stroked="f">
                 <v:textbox style="mso-fit-shape-to-text:t">
                   <w:txbxContent>
                     <w:p>
@@ -2731,7 +2828,7 @@
     </w:p>
     <w:p>
       <w:pPr>
-        <w:pStyle w:val="Ttulo4"/>
+        <w:pStyle w:val="Heading4"/>
         <w:ind w:left="720"/>
         <w:jc w:val="both"/>
         <w:rPr>
@@ -2751,7 +2848,7 @@
     </w:p>
     <w:p>
       <w:pPr>
-        <w:pStyle w:val="PargrafodaLista"/>
+        <w:pStyle w:val="ListParagraph"/>
         <w:ind w:left="720" w:firstLine="0"/>
         <w:rPr>
           <w:rFonts w:ascii="Arial" w:hAnsi="Arial" w:cs="Arial"/>
@@ -2948,7 +3045,7 @@
     </w:p>
     <w:p>
       <w:pPr>
-        <w:pStyle w:val="Ttulo3"/>
+        <w:pStyle w:val="Heading3"/>
       </w:pPr>
       <w:bookmarkStart w:id="5" w:name="_Toc183109013"/>
       <w:r>
@@ -3204,21 +3301,7 @@
         <w:rPr>
           <w:lang w:val="pt-BR"/>
         </w:rPr>
-        <w:t xml:space="preserve">: A PowerAnalytics será gerida por uma equipe de executivos com experiência em tecnologia, sustentabilidade e gestão de resíduos. A estrutura inclui departamentos </w:t>
-      </w:r>
-      <w:proofErr w:type="spellStart"/>
-      <w:r>
-        <w:rPr>
-          <w:lang w:val="pt-BR"/>
-        </w:rPr>
-        <w:t>como</w:t>
-      </w:r>
-      <w:proofErr w:type="spellEnd"/>
-      <w:r>
-        <w:rPr>
-          <w:lang w:val="pt-BR"/>
-        </w:rPr>
-        <w:t xml:space="preserve"> TI, logística, atendimento ao cliente, e sustentabilidade.</w:t>
+        <w:t>: A PowerAnalytics será gerida por uma equipe de executivos com experiência em tecnologia, sustentabilidade e gestão de resíduos. A estrutura inclui departamentos como TI, logística, atendimento ao cliente, e sustentabilidade.</w:t>
       </w:r>
     </w:p>
     <w:p>
@@ -3514,7 +3597,7 @@
     </w:p>
     <w:p>
       <w:pPr>
-        <w:pStyle w:val="Ttulo3"/>
+        <w:pStyle w:val="Heading3"/>
         <w:rPr>
           <w:color w:val="60A500"/>
           <w:w w:val="85"/>
@@ -4055,7 +4138,6 @@
           <w:lang w:val="pt-BR"/>
         </w:rPr>
       </w:pPr>
-      <w:proofErr w:type="spellStart"/>
       <w:r>
         <w:rPr>
           <w:b/>
@@ -4063,64 +4145,38 @@
           <w:w w:val="85"/>
           <w:lang w:val="pt-BR"/>
         </w:rPr>
-        <w:t>Crowdfunding</w:t>
-      </w:r>
-      <w:proofErr w:type="spellEnd"/>
-      <w:r>
+        <w:t xml:space="preserve">Crowdfunding: </w:t>
+      </w:r>
+      <w:r>
+        <w:rPr>
+          <w:w w:val="85"/>
+          <w:lang w:val="pt-BR"/>
+        </w:rPr>
+        <w:t>Exploração de uma campanha de crowdfunding para engajar a comunidade e aumentar o capital inicial necessário para expandir a operação.</w:t>
+      </w:r>
+    </w:p>
+    <w:p>
+      <w:pPr>
+        <w:ind w:left="643"/>
+        <w:jc w:val="left"/>
         <w:rPr>
           <w:b/>
           <w:bCs/>
           <w:w w:val="85"/>
           <w:lang w:val="pt-BR"/>
         </w:rPr>
-        <w:t xml:space="preserve">: </w:t>
-      </w:r>
-      <w:r>
-        <w:rPr>
-          <w:w w:val="85"/>
-          <w:lang w:val="pt-BR"/>
-        </w:rPr>
-        <w:t xml:space="preserve">Exploração de uma campanha de </w:t>
-      </w:r>
-      <w:proofErr w:type="spellStart"/>
-      <w:r>
-        <w:rPr>
-          <w:w w:val="85"/>
-          <w:lang w:val="pt-BR"/>
-        </w:rPr>
-        <w:t>crowdfunding</w:t>
-      </w:r>
-      <w:proofErr w:type="spellEnd"/>
-      <w:r>
-        <w:rPr>
-          <w:w w:val="85"/>
-          <w:lang w:val="pt-BR"/>
-        </w:rPr>
-        <w:t xml:space="preserve"> para engajar a comunidade e aumentar o capital inicial necessário para expandir a operação.</w:t>
-      </w:r>
-    </w:p>
-    <w:p>
-      <w:pPr>
-        <w:ind w:left="643"/>
-        <w:jc w:val="left"/>
-        <w:rPr>
-          <w:b/>
-          <w:bCs/>
-          <w:w w:val="85"/>
-          <w:lang w:val="pt-BR"/>
-        </w:rPr>
-      </w:pPr>
-    </w:p>
-    <w:p>
-      <w:pPr>
-        <w:pStyle w:val="Ttulo4"/>
+      </w:pPr>
+    </w:p>
+    <w:p>
+      <w:pPr>
+        <w:pStyle w:val="Heading4"/>
         <w:ind w:left="0"/>
         <w:jc w:val="both"/>
       </w:pPr>
     </w:p>
     <w:p>
       <w:pPr>
-        <w:pStyle w:val="Ttulo3"/>
+        <w:pStyle w:val="Heading3"/>
       </w:pPr>
       <w:bookmarkStart w:id="7" w:name="_Toc183109015"/>
       <w:r>
@@ -4134,29 +4190,392 @@
       </w:r>
       <w:r>
         <w:br/>
-        <w:t>AAA</w:t>
-      </w:r>
-    </w:p>
-    <w:p>
-      <w:pPr>
-        <w:pStyle w:val="Ttulo4"/>
+      </w:r>
+      <w:r>
+        <w:t>Diagrama</w:t>
+      </w:r>
+      <w:r>
+        <w:t xml:space="preserve"> 1:</w:t>
+      </w:r>
+      <w:r>
+        <w:t xml:space="preserve"> Fluxo Principal</w:t>
+      </w:r>
+    </w:p>
+    <w:p/>
+    <w:p>
+      <w:r>
+        <w:drawing>
+          <wp:inline distT="0" distB="0" distL="0" distR="0" wp14:anchorId="09F08F9C" wp14:editId="0E424C79">
+            <wp:extent cx="7562850" cy="3987800"/>
+            <wp:effectExtent l="0" t="0" r="0" b="0"/>
+            <wp:docPr id="1" name="Picture 1"/>
+            <wp:cNvGraphicFramePr>
+              <a:graphicFrameLocks xmlns:a="http://schemas.openxmlformats.org/drawingml/2006/main" noChangeAspect="1"/>
+            </wp:cNvGraphicFramePr>
+            <a:graphic xmlns:a="http://schemas.openxmlformats.org/drawingml/2006/main">
+              <a:graphicData uri="http://schemas.openxmlformats.org/drawingml/2006/picture">
+                <pic:pic xmlns:pic="http://schemas.openxmlformats.org/drawingml/2006/picture">
+                  <pic:nvPicPr>
+                    <pic:cNvPr id="1" name=""/>
+                    <pic:cNvPicPr/>
+                  </pic:nvPicPr>
+                  <pic:blipFill>
+                    <a:blip r:embed="rId13"/>
+                    <a:stretch>
+                      <a:fillRect/>
+                    </a:stretch>
+                  </pic:blipFill>
+                  <pic:spPr>
+                    <a:xfrm>
+                      <a:off x="0" y="0"/>
+                      <a:ext cx="7562850" cy="3987800"/>
+                    </a:xfrm>
+                    <a:prstGeom prst="rect">
+                      <a:avLst/>
+                    </a:prstGeom>
+                  </pic:spPr>
+                </pic:pic>
+              </a:graphicData>
+            </a:graphic>
+          </wp:inline>
+        </w:drawing>
+      </w:r>
+      <w:r>
+        <w:br/>
+      </w:r>
+      <w:r>
+        <w:br/>
+      </w:r>
+      <w:r>
+        <w:t>Este diagrama representa o processo integral d</w:t>
+      </w:r>
+      <w:r>
+        <w:t xml:space="preserve">o serviço </w:t>
+      </w:r>
+      <w:r>
+        <w:t xml:space="preserve">PowerAnalytics, abrangendo as interações de usuários, centros de reciclagem, </w:t>
+      </w:r>
+      <w:r>
+        <w:t>do Banco de dados da PowerAnalytics e da Plataforma</w:t>
+      </w:r>
+      <w:r>
+        <w:t>.</w:t>
+      </w:r>
+    </w:p>
+    <w:p/>
+    <w:p>
+      <w:pPr>
+        <w:spacing w:line="276" w:lineRule="auto"/>
+        <w:jc w:val="left"/>
+      </w:pPr>
+      <w:r>
+        <w:rPr>
+          <w:b/>
+          <w:bCs/>
+        </w:rPr>
+        <w:t>Usuário:</w:t>
+      </w:r>
+      <w:r>
+        <w:t xml:space="preserve"> Inicia o processo cadastrando resíduos e recebendo pontos como incentivo.</w:t>
+      </w:r>
+    </w:p>
+    <w:p>
+      <w:pPr>
+        <w:spacing w:line="276" w:lineRule="auto"/>
+        <w:jc w:val="left"/>
+      </w:pPr>
+      <w:r>
+        <w:rPr>
+          <w:b/>
+          <w:bCs/>
+          <w:color w:val="FF0000"/>
+        </w:rPr>
+        <w:t>Banco de Dados:</w:t>
+      </w:r>
+      <w:r>
+        <w:rPr>
+          <w:color w:val="FF0000"/>
+        </w:rPr>
+        <w:t xml:space="preserve"> </w:t>
+      </w:r>
+      <w:r>
+        <w:t>Recebe e armazena informações dos materiais triados e seus fornecedores, energia gerada, e resíduos descartados.</w:t>
+      </w:r>
+    </w:p>
+    <w:p>
+      <w:pPr>
+        <w:spacing w:line="276" w:lineRule="auto"/>
+        <w:jc w:val="left"/>
+      </w:pPr>
+      <w:r>
+        <w:rPr>
+          <w:b/>
+          <w:bCs/>
+          <w:color w:val="76923C" w:themeColor="accent3" w:themeShade="BF"/>
+        </w:rPr>
+        <w:t>Centro de Reciclagem:</w:t>
+      </w:r>
+      <w:r>
+        <w:rPr>
+          <w:color w:val="76923C" w:themeColor="accent3" w:themeShade="BF"/>
+        </w:rPr>
+        <w:t xml:space="preserve"> </w:t>
+      </w:r>
+      <w:r>
+        <w:t>Executa triagem, processamento e reaproveitamento dos resíduos.</w:t>
+      </w:r>
+      <w:r>
+        <w:t xml:space="preserve"> Álem de gerar energia limpa por meio da reciclagem energética.</w:t>
+      </w:r>
+    </w:p>
+    <w:p>
+      <w:pPr>
+        <w:spacing w:line="276" w:lineRule="auto"/>
+        <w:jc w:val="left"/>
+      </w:pPr>
+      <w:r>
+        <w:rPr>
+          <w:b/>
+          <w:bCs/>
+          <w:color w:val="00B050"/>
+        </w:rPr>
+        <w:t>PowerAlalytics</w:t>
+      </w:r>
+      <w:r>
+        <w:rPr>
+          <w:b/>
+          <w:bCs/>
+          <w:color w:val="00B050"/>
+        </w:rPr>
+        <w:t>:</w:t>
+      </w:r>
+      <w:r>
+        <w:rPr>
+          <w:color w:val="00B050"/>
+        </w:rPr>
+        <w:t xml:space="preserve"> </w:t>
+      </w:r>
+      <w:r>
+        <w:t>Manipula os dados resgatados do banco de dados para atualizar</w:t>
+      </w:r>
+      <w:r>
+        <w:t xml:space="preserve"> as</w:t>
+      </w:r>
+      <w:r>
+        <w:t xml:space="preserve"> informações </w:t>
+      </w:r>
+      <w:r>
+        <w:t>e liberar as recompensas quando as metas atingidas pelo usuário forem batidas.</w:t>
+      </w:r>
+    </w:p>
+    <w:p>
+      <w:pPr>
+        <w:spacing w:line="276" w:lineRule="auto"/>
+        <w:jc w:val="left"/>
+      </w:pPr>
+    </w:p>
+    <w:p>
+      <w:pPr>
+        <w:spacing w:line="276" w:lineRule="auto"/>
+        <w:rPr>
+          <w:lang w:val="pt-BR"/>
+        </w:rPr>
+      </w:pPr>
+      <w:r>
+        <w:t>Cada etapa enfatiza a responsabilidade ambiental e econômica, além da integração eficiente entre os participantes.</w:t>
+      </w:r>
+    </w:p>
+    <w:p/>
+    <w:p>
+      <w:r>
+        <w:lastRenderedPageBreak/>
+        <w:br/>
+      </w:r>
+      <w:r>
+        <w:br/>
+        <w:t>Diagrama 2: Processo de Reciclagem</w:t>
+      </w:r>
+    </w:p>
+    <w:p/>
+    <w:p>
+      <w:r>
+        <w:drawing>
+          <wp:inline distT="0" distB="0" distL="0" distR="0" wp14:anchorId="7D841A43" wp14:editId="233A6014">
+            <wp:extent cx="7562850" cy="5868035"/>
+            <wp:effectExtent l="0" t="0" r="0" b="0"/>
+            <wp:docPr id="5" name="Picture 5"/>
+            <wp:cNvGraphicFramePr>
+              <a:graphicFrameLocks xmlns:a="http://schemas.openxmlformats.org/drawingml/2006/main" noChangeAspect="1"/>
+            </wp:cNvGraphicFramePr>
+            <a:graphic xmlns:a="http://schemas.openxmlformats.org/drawingml/2006/main">
+              <a:graphicData uri="http://schemas.openxmlformats.org/drawingml/2006/picture">
+                <pic:pic xmlns:pic="http://schemas.openxmlformats.org/drawingml/2006/picture">
+                  <pic:nvPicPr>
+                    <pic:cNvPr id="1" name=""/>
+                    <pic:cNvPicPr/>
+                  </pic:nvPicPr>
+                  <pic:blipFill>
+                    <a:blip r:embed="rId14"/>
+                    <a:stretch>
+                      <a:fillRect/>
+                    </a:stretch>
+                  </pic:blipFill>
+                  <pic:spPr>
+                    <a:xfrm>
+                      <a:off x="0" y="0"/>
+                      <a:ext cx="7562850" cy="5868035"/>
+                    </a:xfrm>
+                    <a:prstGeom prst="rect">
+                      <a:avLst/>
+                    </a:prstGeom>
+                  </pic:spPr>
+                </pic:pic>
+              </a:graphicData>
+            </a:graphic>
+          </wp:inline>
+        </w:drawing>
+      </w:r>
+    </w:p>
+    <w:p>
+      <w:pPr>
+        <w:pStyle w:val="Heading4"/>
         <w:ind w:left="0"/>
         <w:jc w:val="both"/>
       </w:pPr>
     </w:p>
     <w:p>
       <w:pPr>
+        <w:rPr>
+          <w:lang w:val="pt-BR"/>
+        </w:rPr>
+      </w:pPr>
+      <w:r>
+        <w:rPr>
+          <w:lang w:val="pt-BR"/>
+        </w:rPr>
+        <w:t>Focado no centro de reciclagem, este diagrama detalha o fluxo de atividades relacionadas à triagem e processamento de resíduos eletrônicos:</w:t>
+      </w:r>
+    </w:p>
+    <w:p>
+      <w:pPr>
+        <w:rPr>
+          <w:lang w:val="pt-BR"/>
+        </w:rPr>
+      </w:pPr>
+    </w:p>
+    <w:p>
+      <w:pPr>
+        <w:rPr>
+          <w:lang w:val="pt-BR"/>
+        </w:rPr>
+      </w:pPr>
+      <w:r>
+        <w:rPr>
+          <w:b/>
+          <w:bCs/>
+          <w:lang w:val="pt-BR"/>
+        </w:rPr>
+        <w:t>Triagem de Resíduos:</w:t>
+      </w:r>
+      <w:r>
+        <w:rPr>
+          <w:lang w:val="pt-BR"/>
+        </w:rPr>
+        <w:t xml:space="preserve"> Divisão em reutilizáveis, recicláveis e não aproveitáveis.</w:t>
+      </w:r>
+    </w:p>
+    <w:p>
+      <w:pPr>
+        <w:rPr>
+          <w:lang w:val="pt-BR"/>
+        </w:rPr>
+      </w:pPr>
+      <w:r>
+        <w:rPr>
+          <w:b/>
+          <w:bCs/>
+          <w:lang w:val="pt-BR"/>
+        </w:rPr>
+        <w:t>Reutilização:</w:t>
+      </w:r>
+      <w:r>
+        <w:rPr>
+          <w:lang w:val="pt-BR"/>
+        </w:rPr>
+        <w:t xml:space="preserve"> Separação de metais e plásticos para reuso.</w:t>
+      </w:r>
+    </w:p>
+    <w:p>
+      <w:pPr>
+        <w:rPr>
+          <w:lang w:val="pt-BR"/>
+        </w:rPr>
+      </w:pPr>
+      <w:r>
+        <w:rPr>
+          <w:b/>
+          <w:bCs/>
+          <w:lang w:val="pt-BR"/>
+        </w:rPr>
+        <w:t>Reciclagem Energética:</w:t>
+      </w:r>
+      <w:r>
+        <w:rPr>
+          <w:lang w:val="pt-BR"/>
+        </w:rPr>
+        <w:t xml:space="preserve"> Conversão de resíduos em energia limpa.</w:t>
+      </w:r>
+    </w:p>
+    <w:p>
+      <w:pPr>
+        <w:rPr>
+          <w:lang w:val="pt-BR"/>
+        </w:rPr>
+      </w:pPr>
+      <w:r>
+        <w:rPr>
+          <w:b/>
+          <w:bCs/>
+          <w:lang w:val="pt-BR"/>
+        </w:rPr>
+        <w:t>Descarte Seguro:</w:t>
+      </w:r>
+      <w:r>
+        <w:rPr>
+          <w:lang w:val="pt-BR"/>
+        </w:rPr>
+        <w:t xml:space="preserve"> Eliminação responsável de materiais não recicláveis.</w:t>
+      </w:r>
+    </w:p>
+    <w:p>
+      <w:pPr>
+        <w:rPr>
+          <w:lang w:val="pt-BR"/>
+        </w:rPr>
+      </w:pPr>
+    </w:p>
+    <w:p>
+      <w:pPr>
+        <w:rPr>
+          <w:lang w:val="pt-BR"/>
+        </w:rPr>
         <w:sectPr>
-          <w:headerReference w:type="default" r:id="rId13"/>
+          <w:headerReference w:type="default" r:id="rId15"/>
           <w:pgSz w:w="11910" w:h="16850"/>
           <w:pgMar w:top="1200" w:right="0" w:bottom="0" w:left="0" w:header="520" w:footer="0" w:gutter="0"/>
           <w:cols w:space="720"/>
         </w:sectPr>
       </w:pPr>
-    </w:p>
-    <w:p>
-      <w:pPr>
-        <w:pStyle w:val="Ttulo3"/>
+      <w:r>
+        <w:rPr>
+          <w:lang w:val="pt-BR"/>
+        </w:rPr>
+        <w:t>Cada etapa é complementada pelo envio de dados ao banco de dados, assegurando rastreabilidade, análise de eficiência, e suporte à economia circular.</w:t>
+      </w:r>
+    </w:p>
+    <w:p>
+      <w:pPr>
+        <w:pStyle w:val="Heading3"/>
         <w:jc w:val="both"/>
         <w:rPr>
           <w:w w:val="85"/>
@@ -4165,7 +4584,7 @@
     </w:p>
     <w:p>
       <w:pPr>
-        <w:pStyle w:val="Ttulo3"/>
+        <w:pStyle w:val="Heading3"/>
         <w:jc w:val="both"/>
         <w:rPr>
           <w:w w:val="85"/>
@@ -4174,7 +4593,7 @@
     </w:p>
     <w:p>
       <w:pPr>
-        <w:pStyle w:val="Ttulo3"/>
+        <w:pStyle w:val="Heading3"/>
       </w:pPr>
       <w:bookmarkStart w:id="8" w:name="_Toc183109016"/>
       <w:r>
@@ -4184,7 +4603,8 @@
     </w:p>
     <w:p>
       <w:pPr>
-        <w:pStyle w:val="Ttulo4"/>
+        <w:pStyle w:val="Heading4"/>
+        <w:jc w:val="left"/>
         <w:rPr>
           <w:spacing w:val="-2"/>
           <w:w w:val="85"/>
@@ -4263,7 +4683,7 @@
                     <pic:cNvPicPr/>
                   </pic:nvPicPr>
                   <pic:blipFill>
-                    <a:blip r:embed="rId14">
+                    <a:blip r:embed="rId16">
                       <a:extLst>
                         <a:ext uri="{28A0092B-C50C-407E-A947-70E740481C1C}">
                           <a14:useLocalDpi xmlns:a14="http://schemas.microsoft.com/office/drawing/2010/main" val="0"/>
@@ -4553,13 +4973,13 @@
           <w:szCs w:val="24"/>
         </w:rPr>
         <w:sectPr>
-          <w:headerReference w:type="default" r:id="rId15"/>
+          <w:headerReference w:type="default" r:id="rId17"/>
           <w:pgSz w:w="11910" w:h="16850"/>
           <w:pgMar w:top="1000" w:right="0" w:bottom="0" w:left="0" w:header="520" w:footer="0" w:gutter="0"/>
           <w:cols w:space="720"/>
         </w:sectPr>
       </w:pPr>
-      <w:hyperlink r:id="rId16" w:history="1">
+      <w:hyperlink r:id="rId18" w:history="1">
         <w:r>
           <w:rPr>
             <w:rStyle w:val="Hyperlink"/>
@@ -4573,7 +4993,7 @@
     </w:p>
     <w:p>
       <w:pPr>
-        <w:pStyle w:val="Ttulo4"/>
+        <w:pStyle w:val="Heading4"/>
         <w:jc w:val="left"/>
       </w:pPr>
       <w:r>
@@ -4586,7 +5006,10 @@
         <w:jc w:val="left"/>
       </w:pPr>
       <w:r>
-        <w:t>AAAA</w:t>
+        <w:t>A</w:t>
+      </w:r>
+      <w:r>
+        <w:t>link</w:t>
       </w:r>
     </w:p>
     <w:p>
@@ -4601,7 +5024,7 @@
     </w:p>
     <w:p>
       <w:pPr>
-        <w:pStyle w:val="Ttulo4"/>
+        <w:pStyle w:val="Heading4"/>
         <w:ind w:left="2880"/>
         <w:jc w:val="both"/>
       </w:pPr>
@@ -4610,6 +5033,51 @@
       </w:r>
     </w:p>
     <w:p/>
+    <w:p>
+      <w:pPr>
+        <w:rPr>
+          <w:lang w:val="pt-BR"/>
+        </w:rPr>
+      </w:pPr>
+      <w:r>
+        <w:rPr>
+          <w:lang w:val="pt-BR"/>
+        </w:rPr>
+        <w:t xml:space="preserve">O protótipo de média fidelidade desenvolvido para a PowerAnalytics busca representar visualmente as funcionalidades principais e o fluxo de interação do sistema, alinhando-se aos objetivos do projeto. Ele é composto por telas-chave que ilustram a experiência do usuário, desde o cadastro de </w:t>
+      </w:r>
+      <w:r>
+        <w:rPr>
+          <w:lang w:val="pt-BR"/>
+        </w:rPr>
+        <w:t>usuários</w:t>
+      </w:r>
+      <w:r>
+        <w:rPr>
+          <w:lang w:val="pt-BR"/>
+        </w:rPr>
+        <w:t xml:space="preserve"> até o acompanhamento de recompensas e rankings.</w:t>
+      </w:r>
+    </w:p>
+    <w:p>
+      <w:pPr>
+        <w:rPr>
+          <w:lang w:val="pt-BR"/>
+        </w:rPr>
+      </w:pPr>
+    </w:p>
+    <w:p>
+      <w:pPr>
+        <w:rPr>
+          <w:lang w:val="pt-BR"/>
+        </w:rPr>
+      </w:pPr>
+      <w:r>
+        <w:rPr>
+          <w:lang w:val="pt-BR"/>
+        </w:rPr>
+        <w:t>Por meio deste protótipo, foi possível validar a navegabilidade, o layout e as funcionalidades essenciais, garantindo que o design atenda às necessidades dos usuários e esteja tecnicamente viável para implementação futura.</w:t>
+      </w:r>
+    </w:p>
     <w:p/>
     <w:p>
       <w:r>
@@ -4617,7 +5085,7 @@
       </w:r>
     </w:p>
     <w:sectPr>
-      <w:headerReference w:type="default" r:id="rId17"/>
+      <w:headerReference w:type="default" r:id="rId19"/>
       <w:pgSz w:w="11910" w:h="16850"/>
       <w:pgMar w:top="1940" w:right="0" w:bottom="280" w:left="0" w:header="0" w:footer="0" w:gutter="0"/>
       <w:cols w:space="720"/>
@@ -4627,7 +5095,7 @@
 </file>
 
 <file path=word/endnotes.xml><?xml version="1.0" encoding="utf-8"?>
-<w:endnotes xmlns:wpc="http://schemas.microsoft.com/office/word/2010/wordprocessingCanvas" xmlns:cx="http://schemas.microsoft.com/office/drawing/2014/chartex" xmlns:cx1="http://schemas.microsoft.com/office/drawing/2015/9/8/chartex" xmlns:cx2="http://schemas.microsoft.com/office/drawing/2015/10/21/chartex" xmlns:cx3="http://schemas.microsoft.com/office/drawing/2016/5/9/chartex" xmlns:cx4="http://schemas.microsoft.com/office/drawing/2016/5/10/chartex" xmlns:cx5="http://schemas.microsoft.com/office/drawing/2016/5/11/chartex" xmlns:cx6="http://schemas.microsoft.com/office/drawing/2016/5/12/chartex" xmlns:cx7="http://schemas.microsoft.com/office/drawing/2016/5/13/chartex" xmlns:cx8="http://schemas.microsoft.com/office/drawing/2016/5/14/chartex" xmlns:mc="http://schemas.openxmlformats.org/markup-compatibility/2006" xmlns:aink="http://schemas.microsoft.com/office/drawing/2016/ink" xmlns:am3d="http://schemas.microsoft.com/office/drawing/2017/model3d" xmlns:o="urn:schemas-microsoft-com:office:office" xmlns:oel="http://schemas.microsoft.com/office/2019/extlst" xmlns:r="http://schemas.openxmlformats.org/officeDocument/2006/relationships" xmlns:m="http://schemas.openxmlformats.org/officeDocument/2006/math" xmlns:v="urn:schemas-microsoft-com:vml" xmlns:wp14="http://schemas.microsoft.com/office/word/2010/wordprocessingDrawing" xmlns:wp="http://schemas.openxmlformats.org/drawingml/2006/wordprocessingDrawing" xmlns:w10="urn:schemas-microsoft-com:office:word" xmlns:w="http://schemas.openxmlformats.org/wordprocessingml/2006/main" xmlns:w14="http://schemas.microsoft.com/office/word/2010/wordml" xmlns:w15="http://schemas.microsoft.com/office/word/2012/wordml" xmlns:w16cex="http://schemas.microsoft.com/office/word/2018/wordml/cex" xmlns:w16cid="http://schemas.microsoft.com/office/word/2016/wordml/cid" xmlns:w16="http://schemas.microsoft.com/office/word/2018/wordml" xmlns:w16du="http://schemas.microsoft.com/office/word/2023/wordml/word16du" xmlns:w16sdtdh="http://schemas.microsoft.com/office/word/2020/wordml/sdtdatahash" xmlns:w16se="http://schemas.microsoft.com/office/word/2015/wordml/symex" xmlns:wpg="http://schemas.microsoft.com/office/word/2010/wordprocessingGroup" xmlns:wpi="http://schemas.microsoft.com/office/word/2010/wordprocessingInk" xmlns:wne="http://schemas.microsoft.com/office/word/2006/wordml" xmlns:wps="http://schemas.microsoft.com/office/word/2010/wordprocessingShape" mc:Ignorable="w14 w15 w16se w16cid w16 w16cex w16sdtdh w16du wp14">
+<w:endnotes xmlns:wpc="http://schemas.microsoft.com/office/word/2010/wordprocessingCanvas" xmlns:cx="http://schemas.microsoft.com/office/drawing/2014/chartex" xmlns:cx1="http://schemas.microsoft.com/office/drawing/2015/9/8/chartex" xmlns:cx2="http://schemas.microsoft.com/office/drawing/2015/10/21/chartex" xmlns:cx3="http://schemas.microsoft.com/office/drawing/2016/5/9/chartex" xmlns:cx4="http://schemas.microsoft.com/office/drawing/2016/5/10/chartex" xmlns:cx5="http://schemas.microsoft.com/office/drawing/2016/5/11/chartex" xmlns:cx6="http://schemas.microsoft.com/office/drawing/2016/5/12/chartex" xmlns:cx7="http://schemas.microsoft.com/office/drawing/2016/5/13/chartex" xmlns:cx8="http://schemas.microsoft.com/office/drawing/2016/5/14/chartex" xmlns:mc="http://schemas.openxmlformats.org/markup-compatibility/2006" xmlns:aink="http://schemas.microsoft.com/office/drawing/2016/ink" xmlns:am3d="http://schemas.microsoft.com/office/drawing/2017/model3d" xmlns:o="urn:schemas-microsoft-com:office:office" xmlns:r="http://schemas.openxmlformats.org/officeDocument/2006/relationships" xmlns:m="http://schemas.openxmlformats.org/officeDocument/2006/math" xmlns:v="urn:schemas-microsoft-com:vml" xmlns:wp14="http://schemas.microsoft.com/office/word/2010/wordprocessingDrawing" xmlns:wp="http://schemas.openxmlformats.org/drawingml/2006/wordprocessingDrawing" xmlns:w10="urn:schemas-microsoft-com:office:word" xmlns:w="http://schemas.openxmlformats.org/wordprocessingml/2006/main" xmlns:w14="http://schemas.microsoft.com/office/word/2010/wordml" xmlns:w15="http://schemas.microsoft.com/office/word/2012/wordml" xmlns:w16cex="http://schemas.microsoft.com/office/word/2018/wordml/cex" xmlns:w16cid="http://schemas.microsoft.com/office/word/2016/wordml/cid" xmlns:w16="http://schemas.microsoft.com/office/word/2018/wordml" xmlns:w16sdtdh="http://schemas.microsoft.com/office/word/2020/wordml/sdtdatahash" xmlns:w16se="http://schemas.microsoft.com/office/word/2015/wordml/symex" xmlns:wpg="http://schemas.microsoft.com/office/word/2010/wordprocessingGroup" xmlns:wpi="http://schemas.microsoft.com/office/word/2010/wordprocessingInk" xmlns:wne="http://schemas.microsoft.com/office/word/2006/wordml" xmlns:wps="http://schemas.microsoft.com/office/word/2010/wordprocessingShape" mc:Ignorable="w14 w15 w16se w16cid w16 w16cex w16sdtdh wp14">
   <w:endnote w:type="separator" w:id="-1">
     <w:p>
       <w:r>
@@ -4646,10 +5114,10 @@
 </file>
 
 <file path=word/footer1.xml><?xml version="1.0" encoding="utf-8"?>
-<w:ftr xmlns:wpc="http://schemas.microsoft.com/office/word/2010/wordprocessingCanvas" xmlns:cx="http://schemas.microsoft.com/office/drawing/2014/chartex" xmlns:cx1="http://schemas.microsoft.com/office/drawing/2015/9/8/chartex" xmlns:cx2="http://schemas.microsoft.com/office/drawing/2015/10/21/chartex" xmlns:cx3="http://schemas.microsoft.com/office/drawing/2016/5/9/chartex" xmlns:cx4="http://schemas.microsoft.com/office/drawing/2016/5/10/chartex" xmlns:cx5="http://schemas.microsoft.com/office/drawing/2016/5/11/chartex" xmlns:cx6="http://schemas.microsoft.com/office/drawing/2016/5/12/chartex" xmlns:cx7="http://schemas.microsoft.com/office/drawing/2016/5/13/chartex" xmlns:cx8="http://schemas.microsoft.com/office/drawing/2016/5/14/chartex" xmlns:mc="http://schemas.openxmlformats.org/markup-compatibility/2006" xmlns:aink="http://schemas.microsoft.com/office/drawing/2016/ink" xmlns:am3d="http://schemas.microsoft.com/office/drawing/2017/model3d" xmlns:o="urn:schemas-microsoft-com:office:office" xmlns:oel="http://schemas.microsoft.com/office/2019/extlst" xmlns:r="http://schemas.openxmlformats.org/officeDocument/2006/relationships" xmlns:m="http://schemas.openxmlformats.org/officeDocument/2006/math" xmlns:v="urn:schemas-microsoft-com:vml" xmlns:wp14="http://schemas.microsoft.com/office/word/2010/wordprocessingDrawing" xmlns:wp="http://schemas.openxmlformats.org/drawingml/2006/wordprocessingDrawing" xmlns:w10="urn:schemas-microsoft-com:office:word" xmlns:w="http://schemas.openxmlformats.org/wordprocessingml/2006/main" xmlns:w14="http://schemas.microsoft.com/office/word/2010/wordml" xmlns:w15="http://schemas.microsoft.com/office/word/2012/wordml" xmlns:w16cex="http://schemas.microsoft.com/office/word/2018/wordml/cex" xmlns:w16cid="http://schemas.microsoft.com/office/word/2016/wordml/cid" xmlns:w16="http://schemas.microsoft.com/office/word/2018/wordml" xmlns:w16du="http://schemas.microsoft.com/office/word/2023/wordml/word16du" xmlns:w16sdtdh="http://schemas.microsoft.com/office/word/2020/wordml/sdtdatahash" xmlns:w16se="http://schemas.microsoft.com/office/word/2015/wordml/symex" xmlns:wpg="http://schemas.microsoft.com/office/word/2010/wordprocessingGroup" xmlns:wpi="http://schemas.microsoft.com/office/word/2010/wordprocessingInk" xmlns:wne="http://schemas.microsoft.com/office/word/2006/wordml" xmlns:wps="http://schemas.microsoft.com/office/word/2010/wordprocessingShape" mc:Ignorable="w14 w15 w16se w16cid w16 w16cex w16sdtdh w16du wp14">
+<w:ftr xmlns:wpc="http://schemas.microsoft.com/office/word/2010/wordprocessingCanvas" xmlns:cx="http://schemas.microsoft.com/office/drawing/2014/chartex" xmlns:cx1="http://schemas.microsoft.com/office/drawing/2015/9/8/chartex" xmlns:cx2="http://schemas.microsoft.com/office/drawing/2015/10/21/chartex" xmlns:cx3="http://schemas.microsoft.com/office/drawing/2016/5/9/chartex" xmlns:cx4="http://schemas.microsoft.com/office/drawing/2016/5/10/chartex" xmlns:cx5="http://schemas.microsoft.com/office/drawing/2016/5/11/chartex" xmlns:cx6="http://schemas.microsoft.com/office/drawing/2016/5/12/chartex" xmlns:cx7="http://schemas.microsoft.com/office/drawing/2016/5/13/chartex" xmlns:cx8="http://schemas.microsoft.com/office/drawing/2016/5/14/chartex" xmlns:mc="http://schemas.openxmlformats.org/markup-compatibility/2006" xmlns:aink="http://schemas.microsoft.com/office/drawing/2016/ink" xmlns:am3d="http://schemas.microsoft.com/office/drawing/2017/model3d" xmlns:o="urn:schemas-microsoft-com:office:office" xmlns:r="http://schemas.openxmlformats.org/officeDocument/2006/relationships" xmlns:m="http://schemas.openxmlformats.org/officeDocument/2006/math" xmlns:v="urn:schemas-microsoft-com:vml" xmlns:wp14="http://schemas.microsoft.com/office/word/2010/wordprocessingDrawing" xmlns:wp="http://schemas.openxmlformats.org/drawingml/2006/wordprocessingDrawing" xmlns:w10="urn:schemas-microsoft-com:office:word" xmlns:w="http://schemas.openxmlformats.org/wordprocessingml/2006/main" xmlns:w14="http://schemas.microsoft.com/office/word/2010/wordml" xmlns:w15="http://schemas.microsoft.com/office/word/2012/wordml" xmlns:w16cex="http://schemas.microsoft.com/office/word/2018/wordml/cex" xmlns:w16cid="http://schemas.microsoft.com/office/word/2016/wordml/cid" xmlns:w16="http://schemas.microsoft.com/office/word/2018/wordml" xmlns:w16sdtdh="http://schemas.microsoft.com/office/word/2020/wordml/sdtdatahash" xmlns:w16se="http://schemas.microsoft.com/office/word/2015/wordml/symex" xmlns:wpg="http://schemas.microsoft.com/office/word/2010/wordprocessingGroup" xmlns:wpi="http://schemas.microsoft.com/office/word/2010/wordprocessingInk" xmlns:wne="http://schemas.microsoft.com/office/word/2006/wordml" xmlns:wps="http://schemas.microsoft.com/office/word/2010/wordprocessingShape" mc:Ignorable="w14 w15 w16se w16cid w16 w16cex w16sdtdh wp14">
   <w:p>
     <w:pPr>
-      <w:pStyle w:val="Rodap"/>
+      <w:pStyle w:val="Footer"/>
       <w:rPr>
         <w:lang w:val="pt-BR"/>
       </w:rPr>
@@ -4753,7 +5221,7 @@
               <v:stroke joinstyle="miter"/>
               <v:path gradientshapeok="t" o:connecttype="rect"/>
             </v:shapetype>
-            <v:shape id="_x0000_s1029" type="#_x0000_t202" style="position:absolute;left:0;text-align:left;margin-left:22.85pt;margin-top:14.55pt;width:185.9pt;height:110.6pt;z-index:251620352;visibility:visible;mso-wrap-style:square;mso-width-percent:400;mso-height-percent:200;mso-wrap-distance-left:9pt;mso-wrap-distance-top:3.6pt;mso-wrap-distance-right:9pt;mso-wrap-distance-bottom:3.6pt;mso-position-horizontal:absolute;mso-position-horizontal-relative:text;mso-position-vertical:absolute;mso-position-vertical-relative:text;mso-width-percent:400;mso-height-percent:200;mso-width-relative:margin;mso-height-relative:margin;v-text-anchor:top" o:gfxdata="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" filled="f" stroked="f">
+            <v:shape id="_x0000_s1029" type="#_x0000_t202" style="position:absolute;left:0;text-align:left;margin-left:22.85pt;margin-top:14.55pt;width:185.9pt;height:110.6pt;z-index:251620352;visibility:visible;mso-wrap-style:square;mso-width-percent:400;mso-height-percent:200;mso-wrap-distance-left:9pt;mso-wrap-distance-top:3.6pt;mso-wrap-distance-right:9pt;mso-wrap-distance-bottom:3.6pt;mso-position-horizontal:absolute;mso-position-horizontal-relative:text;mso-position-vertical:absolute;mso-position-vertical-relative:text;mso-width-percent:400;mso-height-percent:200;mso-width-relative:margin;mso-height-relative:margin;v-text-anchor:top" o:gfxdata="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" filled="f" stroked="f">
               <v:textbox style="mso-fit-shape-to-text:t">
                 <w:txbxContent>
                   <w:p>
@@ -4905,7 +5373,7 @@
   </w:p>
   <w:p>
     <w:pPr>
-      <w:pStyle w:val="Rodap"/>
+      <w:pStyle w:val="Footer"/>
       <w:tabs>
         <w:tab w:val="clear" w:pos="8504"/>
         <w:tab w:val="center" w:pos="5955"/>
@@ -4937,7 +5405,7 @@
   </w:p>
   <w:p>
     <w:pPr>
-      <w:pStyle w:val="Rodap"/>
+      <w:pStyle w:val="Footer"/>
       <w:tabs>
         <w:tab w:val="left" w:pos="7870"/>
         <w:tab w:val="left" w:pos="8504"/>
@@ -4968,7 +5436,7 @@
   </w:p>
   <w:p>
     <w:pPr>
-      <w:pStyle w:val="Rodap"/>
+      <w:pStyle w:val="Footer"/>
       <w:rPr>
         <w:lang w:val="pt-BR"/>
       </w:rPr>
@@ -4978,7 +5446,7 @@
 </file>
 
 <file path=word/footnotes.xml><?xml version="1.0" encoding="utf-8"?>
-<w:footnotes xmlns:wpc="http://schemas.microsoft.com/office/word/2010/wordprocessingCanvas" xmlns:cx="http://schemas.microsoft.com/office/drawing/2014/chartex" xmlns:cx1="http://schemas.microsoft.com/office/drawing/2015/9/8/chartex" xmlns:cx2="http://schemas.microsoft.com/office/drawing/2015/10/21/chartex" xmlns:cx3="http://schemas.microsoft.com/office/drawing/2016/5/9/chartex" xmlns:cx4="http://schemas.microsoft.com/office/drawing/2016/5/10/chartex" xmlns:cx5="http://schemas.microsoft.com/office/drawing/2016/5/11/chartex" xmlns:cx6="http://schemas.microsoft.com/office/drawing/2016/5/12/chartex" xmlns:cx7="http://schemas.microsoft.com/office/drawing/2016/5/13/chartex" xmlns:cx8="http://schemas.microsoft.com/office/drawing/2016/5/14/chartex" xmlns:mc="http://schemas.openxmlformats.org/markup-compatibility/2006" xmlns:aink="http://schemas.microsoft.com/office/drawing/2016/ink" xmlns:am3d="http://schemas.microsoft.com/office/drawing/2017/model3d" xmlns:o="urn:schemas-microsoft-com:office:office" xmlns:oel="http://schemas.microsoft.com/office/2019/extlst" xmlns:r="http://schemas.openxmlformats.org/officeDocument/2006/relationships" xmlns:m="http://schemas.openxmlformats.org/officeDocument/2006/math" xmlns:v="urn:schemas-microsoft-com:vml" xmlns:wp14="http://schemas.microsoft.com/office/word/2010/wordprocessingDrawing" xmlns:wp="http://schemas.openxmlformats.org/drawingml/2006/wordprocessingDrawing" xmlns:w10="urn:schemas-microsoft-com:office:word" xmlns:w="http://schemas.openxmlformats.org/wordprocessingml/2006/main" xmlns:w14="http://schemas.microsoft.com/office/word/2010/wordml" xmlns:w15="http://schemas.microsoft.com/office/word/2012/wordml" xmlns:w16cex="http://schemas.microsoft.com/office/word/2018/wordml/cex" xmlns:w16cid="http://schemas.microsoft.com/office/word/2016/wordml/cid" xmlns:w16="http://schemas.microsoft.com/office/word/2018/wordml" xmlns:w16du="http://schemas.microsoft.com/office/word/2023/wordml/word16du" xmlns:w16sdtdh="http://schemas.microsoft.com/office/word/2020/wordml/sdtdatahash" xmlns:w16se="http://schemas.microsoft.com/office/word/2015/wordml/symex" xmlns:wpg="http://schemas.microsoft.com/office/word/2010/wordprocessingGroup" xmlns:wpi="http://schemas.microsoft.com/office/word/2010/wordprocessingInk" xmlns:wne="http://schemas.microsoft.com/office/word/2006/wordml" xmlns:wps="http://schemas.microsoft.com/office/word/2010/wordprocessingShape" mc:Ignorable="w14 w15 w16se w16cid w16 w16cex w16sdtdh w16du wp14">
+<w:footnotes xmlns:wpc="http://schemas.microsoft.com/office/word/2010/wordprocessingCanvas" xmlns:cx="http://schemas.microsoft.com/office/drawing/2014/chartex" xmlns:cx1="http://schemas.microsoft.com/office/drawing/2015/9/8/chartex" xmlns:cx2="http://schemas.microsoft.com/office/drawing/2015/10/21/chartex" xmlns:cx3="http://schemas.microsoft.com/office/drawing/2016/5/9/chartex" xmlns:cx4="http://schemas.microsoft.com/office/drawing/2016/5/10/chartex" xmlns:cx5="http://schemas.microsoft.com/office/drawing/2016/5/11/chartex" xmlns:cx6="http://schemas.microsoft.com/office/drawing/2016/5/12/chartex" xmlns:cx7="http://schemas.microsoft.com/office/drawing/2016/5/13/chartex" xmlns:cx8="http://schemas.microsoft.com/office/drawing/2016/5/14/chartex" xmlns:mc="http://schemas.openxmlformats.org/markup-compatibility/2006" xmlns:aink="http://schemas.microsoft.com/office/drawing/2016/ink" xmlns:am3d="http://schemas.microsoft.com/office/drawing/2017/model3d" xmlns:o="urn:schemas-microsoft-com:office:office" xmlns:r="http://schemas.openxmlformats.org/officeDocument/2006/relationships" xmlns:m="http://schemas.openxmlformats.org/officeDocument/2006/math" xmlns:v="urn:schemas-microsoft-com:vml" xmlns:wp14="http://schemas.microsoft.com/office/word/2010/wordprocessingDrawing" xmlns:wp="http://schemas.openxmlformats.org/drawingml/2006/wordprocessingDrawing" xmlns:w10="urn:schemas-microsoft-com:office:word" xmlns:w="http://schemas.openxmlformats.org/wordprocessingml/2006/main" xmlns:w14="http://schemas.microsoft.com/office/word/2010/wordml" xmlns:w15="http://schemas.microsoft.com/office/word/2012/wordml" xmlns:w16cex="http://schemas.microsoft.com/office/word/2018/wordml/cex" xmlns:w16cid="http://schemas.microsoft.com/office/word/2016/wordml/cid" xmlns:w16="http://schemas.microsoft.com/office/word/2018/wordml" xmlns:w16sdtdh="http://schemas.microsoft.com/office/word/2020/wordml/sdtdatahash" xmlns:w16se="http://schemas.microsoft.com/office/word/2015/wordml/symex" xmlns:wpg="http://schemas.microsoft.com/office/word/2010/wordprocessingGroup" xmlns:wpi="http://schemas.microsoft.com/office/word/2010/wordprocessingInk" xmlns:wne="http://schemas.microsoft.com/office/word/2006/wordml" xmlns:wps="http://schemas.microsoft.com/office/word/2010/wordprocessingShape" mc:Ignorable="w14 w15 w16se w16cid w16 w16cex w16sdtdh wp14">
   <w:footnote w:type="separator" w:id="-1">
     <w:p>
       <w:r>
@@ -4997,10 +5465,10 @@
 </file>
 
 <file path=word/header1.xml><?xml version="1.0" encoding="utf-8"?>
-<w:hdr xmlns:wpc="http://schemas.microsoft.com/office/word/2010/wordprocessingCanvas" xmlns:cx="http://schemas.microsoft.com/office/drawing/2014/chartex" xmlns:cx1="http://schemas.microsoft.com/office/drawing/2015/9/8/chartex" xmlns:cx2="http://schemas.microsoft.com/office/drawing/2015/10/21/chartex" xmlns:cx3="http://schemas.microsoft.com/office/drawing/2016/5/9/chartex" xmlns:cx4="http://schemas.microsoft.com/office/drawing/2016/5/10/chartex" xmlns:cx5="http://schemas.microsoft.com/office/drawing/2016/5/11/chartex" xmlns:cx6="http://schemas.microsoft.com/office/drawing/2016/5/12/chartex" xmlns:cx7="http://schemas.microsoft.com/office/drawing/2016/5/13/chartex" xmlns:cx8="http://schemas.microsoft.com/office/drawing/2016/5/14/chartex" xmlns:mc="http://schemas.openxmlformats.org/markup-compatibility/2006" xmlns:aink="http://schemas.microsoft.com/office/drawing/2016/ink" xmlns:am3d="http://schemas.microsoft.com/office/drawing/2017/model3d" xmlns:o="urn:schemas-microsoft-com:office:office" xmlns:oel="http://schemas.microsoft.com/office/2019/extlst" xmlns:r="http://schemas.openxmlformats.org/officeDocument/2006/relationships" xmlns:m="http://schemas.openxmlformats.org/officeDocument/2006/math" xmlns:v="urn:schemas-microsoft-com:vml" xmlns:wp14="http://schemas.microsoft.com/office/word/2010/wordprocessingDrawing" xmlns:wp="http://schemas.openxmlformats.org/drawingml/2006/wordprocessingDrawing" xmlns:w10="urn:schemas-microsoft-com:office:word" xmlns:w="http://schemas.openxmlformats.org/wordprocessingml/2006/main" xmlns:w14="http://schemas.microsoft.com/office/word/2010/wordml" xmlns:w15="http://schemas.microsoft.com/office/word/2012/wordml" xmlns:w16cex="http://schemas.microsoft.com/office/word/2018/wordml/cex" xmlns:w16cid="http://schemas.microsoft.com/office/word/2016/wordml/cid" xmlns:w16="http://schemas.microsoft.com/office/word/2018/wordml" xmlns:w16du="http://schemas.microsoft.com/office/word/2023/wordml/word16du" xmlns:w16sdtdh="http://schemas.microsoft.com/office/word/2020/wordml/sdtdatahash" xmlns:w16se="http://schemas.microsoft.com/office/word/2015/wordml/symex" xmlns:wpg="http://schemas.microsoft.com/office/word/2010/wordprocessingGroup" xmlns:wpi="http://schemas.microsoft.com/office/word/2010/wordprocessingInk" xmlns:wne="http://schemas.microsoft.com/office/word/2006/wordml" xmlns:wps="http://schemas.microsoft.com/office/word/2010/wordprocessingShape" mc:Ignorable="w14 w15 w16se w16cid w16 w16cex w16sdtdh w16du wp14">
+<w:hdr xmlns:wpc="http://schemas.microsoft.com/office/word/2010/wordprocessingCanvas" xmlns:cx="http://schemas.microsoft.com/office/drawing/2014/chartex" xmlns:cx1="http://schemas.microsoft.com/office/drawing/2015/9/8/chartex" xmlns:cx2="http://schemas.microsoft.com/office/drawing/2015/10/21/chartex" xmlns:cx3="http://schemas.microsoft.com/office/drawing/2016/5/9/chartex" xmlns:cx4="http://schemas.microsoft.com/office/drawing/2016/5/10/chartex" xmlns:cx5="http://schemas.microsoft.com/office/drawing/2016/5/11/chartex" xmlns:cx6="http://schemas.microsoft.com/office/drawing/2016/5/12/chartex" xmlns:cx7="http://schemas.microsoft.com/office/drawing/2016/5/13/chartex" xmlns:cx8="http://schemas.microsoft.com/office/drawing/2016/5/14/chartex" xmlns:mc="http://schemas.openxmlformats.org/markup-compatibility/2006" xmlns:aink="http://schemas.microsoft.com/office/drawing/2016/ink" xmlns:am3d="http://schemas.microsoft.com/office/drawing/2017/model3d" xmlns:o="urn:schemas-microsoft-com:office:office" xmlns:r="http://schemas.openxmlformats.org/officeDocument/2006/relationships" xmlns:m="http://schemas.openxmlformats.org/officeDocument/2006/math" xmlns:v="urn:schemas-microsoft-com:vml" xmlns:wp14="http://schemas.microsoft.com/office/word/2010/wordprocessingDrawing" xmlns:wp="http://schemas.openxmlformats.org/drawingml/2006/wordprocessingDrawing" xmlns:w10="urn:schemas-microsoft-com:office:word" xmlns:w="http://schemas.openxmlformats.org/wordprocessingml/2006/main" xmlns:w14="http://schemas.microsoft.com/office/word/2010/wordml" xmlns:w15="http://schemas.microsoft.com/office/word/2012/wordml" xmlns:w16cex="http://schemas.microsoft.com/office/word/2018/wordml/cex" xmlns:w16cid="http://schemas.microsoft.com/office/word/2016/wordml/cid" xmlns:w16="http://schemas.microsoft.com/office/word/2018/wordml" xmlns:w16sdtdh="http://schemas.microsoft.com/office/word/2020/wordml/sdtdatahash" xmlns:w16se="http://schemas.microsoft.com/office/word/2015/wordml/symex" xmlns:wpg="http://schemas.microsoft.com/office/word/2010/wordprocessingGroup" xmlns:wpi="http://schemas.microsoft.com/office/word/2010/wordprocessingInk" xmlns:wne="http://schemas.microsoft.com/office/word/2006/wordml" xmlns:wps="http://schemas.microsoft.com/office/word/2010/wordprocessingShape" mc:Ignorable="w14 w15 w16se w16cid w16 w16cex w16sdtdh wp14">
   <w:p>
     <w:pPr>
-      <w:pStyle w:val="Corpodetexto"/>
+      <w:pStyle w:val="BodyText"/>
       <w:spacing w:line="14" w:lineRule="auto"/>
       <w:jc w:val="both"/>
       <w:rPr>
@@ -5109,7 +5577,7 @@
               <v:stroke joinstyle="miter"/>
               <v:path gradientshapeok="t" o:connecttype="rect"/>
             </v:shapetype>
-            <v:shape id="_x0000_s1028" type="#_x0000_t202" style="position:absolute;left:0;text-align:left;margin-left:75.75pt;margin-top:-12.5pt;width:444pt;height:32.8pt;z-index:251630592;visibility:visible;mso-wrap-style:square;mso-width-percent:0;mso-height-percent:0;mso-wrap-distance-left:9pt;mso-wrap-distance-top:3.6pt;mso-wrap-distance-right:9pt;mso-wrap-distance-bottom:3.6pt;mso-position-horizontal:absolute;mso-position-horizontal-relative:text;mso-position-vertical:absolute;mso-position-vertical-relative:text;mso-width-percent:0;mso-height-percent:0;mso-width-relative:margin;mso-height-relative:margin;v-text-anchor:top" o:gfxdata="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" filled="f" stroked="f">
+            <v:shape id="_x0000_s1028" type="#_x0000_t202" style="position:absolute;left:0;text-align:left;margin-left:75.75pt;margin-top:-12.5pt;width:444pt;height:32.8pt;z-index:251630592;visibility:visible;mso-wrap-style:square;mso-width-percent:0;mso-height-percent:0;mso-wrap-distance-left:9pt;mso-wrap-distance-top:3.6pt;mso-wrap-distance-right:9pt;mso-wrap-distance-bottom:3.6pt;mso-position-horizontal:absolute;mso-position-horizontal-relative:text;mso-position-vertical:absolute;mso-position-vertical-relative:text;mso-width-percent:0;mso-height-percent:0;mso-width-relative:margin;mso-height-relative:margin;v-text-anchor:top" o:gfxdata="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" filled="f" stroked="f">
               <v:textbox>
                 <w:txbxContent>
                   <w:p>
@@ -5536,7 +6004,7 @@
         </mc:Choice>
         <mc:Fallback>
           <w:pict>
-            <v:group w14:anchorId="301FC2E9" id="Group 29" o:spid="_x0000_s1026" style="position:absolute;margin-left:79.5pt;margin-top:10.75pt;width:435.75pt;height:12.65pt;z-index:-251691008;mso-width-relative:margin;mso-height-relative:margin" coordorigin="37719,478" coordsize="50463,1136" o:gfxdata="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">
+            <v:group w14:anchorId="1D47E26B" id="Group 29" o:spid="_x0000_s1026" style="position:absolute;margin-left:79.5pt;margin-top:10.75pt;width:435.75pt;height:12.65pt;z-index:-251691008;mso-width-relative:margin;mso-height-relative:margin" coordorigin="37719,478" coordsize="50463,1136" o:gfxdata="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">
               <v:shape id="Graphic 30" o:spid="_x0000_s1027" style="position:absolute;left:37719;top:478;width:50463;height:1137;visibility:visible;mso-wrap-style:square;v-text-anchor:top" coordsize="5046345,113664" o:gfxdata="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" path="m1172919,113088r-202426,-848l717489,109898,515134,107261r-52619,-938l409886,104986r-52629,-1703l304638,101243,252037,98898,199464,96279,160037,93301,120715,88925,42134,79134,27202,77481,19788,76424,7956,73979,4146,69833,,67032,4258,64230,8404,59187r22105,-805l66021,58018r345907,2962l431426,60979,687919,56023r49540,-758l769917,55115r97418,599l1403536,55041r43770,-388l1491054,53865r43749,-1124l1632985,49371,1905112,38793r60175,-1961l2025463,35543,2973592,22978r300878,-2708l3475056,19295r50370,253l3575797,20349r100741,2150l3726908,23300r50370,253l3882157,23387r52466,-437l3987061,21926r52375,-1878l4091715,17053r48899,-3156l4189528,11135r48929,-2391l4287401,6701r48957,-1720l4385327,3560r48980,-1144l4483298,1523,4581306,400,4679344,r98059,132l4822117,1041r44723,1907l4911585,5128r44776,1728l4972955,6669r33313,-2098l5022924,3942r6500,l5037940,6296r7172,8404l5045784,24897r-6163,9077l4996128,42155r-41504,4408l4916805,47982r-445081,-207l4372818,48199r-98895,903l4223347,49949r-50576,1218l4071620,54412r-202304,7581l3818740,63670r-48512,1189l3624542,67144,3236986,77329r-157867,4482l3026476,82919r-52659,697l2873846,84201r-349945,-249l2523901,86418r-345715,3758l2079438,91782r-49381,1023l1978459,94189r-51590,1726l1720533,104025r-51590,1778l1617345,107261r-148142,3154l1370442,111931r-98762,925l1172919,113088xe" filled="f" stroked="f">
                 <v:path arrowok="t"/>
               </v:shape>
@@ -5550,10 +6018,10 @@
 </file>
 
 <file path=word/header2.xml><?xml version="1.0" encoding="utf-8"?>
-<w:hdr xmlns:wpc="http://schemas.microsoft.com/office/word/2010/wordprocessingCanvas" xmlns:cx="http://schemas.microsoft.com/office/drawing/2014/chartex" xmlns:cx1="http://schemas.microsoft.com/office/drawing/2015/9/8/chartex" xmlns:cx2="http://schemas.microsoft.com/office/drawing/2015/10/21/chartex" xmlns:cx3="http://schemas.microsoft.com/office/drawing/2016/5/9/chartex" xmlns:cx4="http://schemas.microsoft.com/office/drawing/2016/5/10/chartex" xmlns:cx5="http://schemas.microsoft.com/office/drawing/2016/5/11/chartex" xmlns:cx6="http://schemas.microsoft.com/office/drawing/2016/5/12/chartex" xmlns:cx7="http://schemas.microsoft.com/office/drawing/2016/5/13/chartex" xmlns:cx8="http://schemas.microsoft.com/office/drawing/2016/5/14/chartex" xmlns:mc="http://schemas.openxmlformats.org/markup-compatibility/2006" xmlns:aink="http://schemas.microsoft.com/office/drawing/2016/ink" xmlns:am3d="http://schemas.microsoft.com/office/drawing/2017/model3d" xmlns:o="urn:schemas-microsoft-com:office:office" xmlns:oel="http://schemas.microsoft.com/office/2019/extlst" xmlns:r="http://schemas.openxmlformats.org/officeDocument/2006/relationships" xmlns:m="http://schemas.openxmlformats.org/officeDocument/2006/math" xmlns:v="urn:schemas-microsoft-com:vml" xmlns:wp14="http://schemas.microsoft.com/office/word/2010/wordprocessingDrawing" xmlns:wp="http://schemas.openxmlformats.org/drawingml/2006/wordprocessingDrawing" xmlns:w10="urn:schemas-microsoft-com:office:word" xmlns:w="http://schemas.openxmlformats.org/wordprocessingml/2006/main" xmlns:w14="http://schemas.microsoft.com/office/word/2010/wordml" xmlns:w15="http://schemas.microsoft.com/office/word/2012/wordml" xmlns:w16cex="http://schemas.microsoft.com/office/word/2018/wordml/cex" xmlns:w16cid="http://schemas.microsoft.com/office/word/2016/wordml/cid" xmlns:w16="http://schemas.microsoft.com/office/word/2018/wordml" xmlns:w16du="http://schemas.microsoft.com/office/word/2023/wordml/word16du" xmlns:w16sdtdh="http://schemas.microsoft.com/office/word/2020/wordml/sdtdatahash" xmlns:w16se="http://schemas.microsoft.com/office/word/2015/wordml/symex" xmlns:wpg="http://schemas.microsoft.com/office/word/2010/wordprocessingGroup" xmlns:wpi="http://schemas.microsoft.com/office/word/2010/wordprocessingInk" xmlns:wne="http://schemas.microsoft.com/office/word/2006/wordml" xmlns:wps="http://schemas.microsoft.com/office/word/2010/wordprocessingShape" mc:Ignorable="w14 w15 w16se w16cid w16 w16cex w16sdtdh w16du wp14">
+<w:hdr xmlns:wpc="http://schemas.microsoft.com/office/word/2010/wordprocessingCanvas" xmlns:cx="http://schemas.microsoft.com/office/drawing/2014/chartex" xmlns:cx1="http://schemas.microsoft.com/office/drawing/2015/9/8/chartex" xmlns:cx2="http://schemas.microsoft.com/office/drawing/2015/10/21/chartex" xmlns:cx3="http://schemas.microsoft.com/office/drawing/2016/5/9/chartex" xmlns:cx4="http://schemas.microsoft.com/office/drawing/2016/5/10/chartex" xmlns:cx5="http://schemas.microsoft.com/office/drawing/2016/5/11/chartex" xmlns:cx6="http://schemas.microsoft.com/office/drawing/2016/5/12/chartex" xmlns:cx7="http://schemas.microsoft.com/office/drawing/2016/5/13/chartex" xmlns:cx8="http://schemas.microsoft.com/office/drawing/2016/5/14/chartex" xmlns:mc="http://schemas.openxmlformats.org/markup-compatibility/2006" xmlns:aink="http://schemas.microsoft.com/office/drawing/2016/ink" xmlns:am3d="http://schemas.microsoft.com/office/drawing/2017/model3d" xmlns:o="urn:schemas-microsoft-com:office:office" xmlns:r="http://schemas.openxmlformats.org/officeDocument/2006/relationships" xmlns:m="http://schemas.openxmlformats.org/officeDocument/2006/math" xmlns:v="urn:schemas-microsoft-com:vml" xmlns:wp14="http://schemas.microsoft.com/office/word/2010/wordprocessingDrawing" xmlns:wp="http://schemas.openxmlformats.org/drawingml/2006/wordprocessingDrawing" xmlns:w10="urn:schemas-microsoft-com:office:word" xmlns:w="http://schemas.openxmlformats.org/wordprocessingml/2006/main" xmlns:w14="http://schemas.microsoft.com/office/word/2010/wordml" xmlns:w15="http://schemas.microsoft.com/office/word/2012/wordml" xmlns:w16cex="http://schemas.microsoft.com/office/word/2018/wordml/cex" xmlns:w16cid="http://schemas.microsoft.com/office/word/2016/wordml/cid" xmlns:w16="http://schemas.microsoft.com/office/word/2018/wordml" xmlns:w16sdtdh="http://schemas.microsoft.com/office/word/2020/wordml/sdtdatahash" xmlns:w16se="http://schemas.microsoft.com/office/word/2015/wordml/symex" xmlns:wpg="http://schemas.microsoft.com/office/word/2010/wordprocessingGroup" xmlns:wpi="http://schemas.microsoft.com/office/word/2010/wordprocessingInk" xmlns:wne="http://schemas.microsoft.com/office/word/2006/wordml" xmlns:wps="http://schemas.microsoft.com/office/word/2010/wordprocessingShape" mc:Ignorable="w14 w15 w16se w16cid w16 w16cex w16sdtdh wp14">
   <w:p>
     <w:pPr>
-      <w:pStyle w:val="Corpodetexto"/>
+      <w:pStyle w:val="BodyText"/>
       <w:spacing w:line="14" w:lineRule="auto"/>
       <w:rPr>
         <w:sz w:val="20"/>
@@ -5940,7 +6408,7 @@
         </mc:Choice>
         <mc:Fallback>
           <w:pict>
-            <v:shape w14:anchorId="4D86B5C4" id="Graphic 34" o:spid="_x0000_s1026" style="position:absolute;margin-left:85.5pt;margin-top:48pt;width:424.5pt;height:10.5pt;z-index:-251675648;visibility:visible;mso-wrap-style:square;mso-width-percent:0;mso-height-percent:0;mso-wrap-distance-left:0;mso-wrap-distance-top:0;mso-wrap-distance-right:0;mso-wrap-distance-bottom:0;mso-position-horizontal:absolute;mso-position-horizontal-relative:page;mso-position-vertical:absolute;mso-position-vertical-relative:page;mso-width-percent:0;mso-height-percent:0;mso-width-relative:margin;mso-height-relative:margin;v-text-anchor:top" coordsize="5046345,113664" o:gfxdata="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" path="m1172919,113088r-202426,-848l717489,109898,515134,107261r-52619,-938l409886,104986r-52629,-1703l304638,101243,252037,98898,199464,96279,160037,93301,120715,88925,42134,79134,27202,77481,19788,76424,7956,73979,4146,69833,,67032,4258,64230,8404,59187r22105,-805l66021,58018r345907,2962l431426,60979,687919,56023r49540,-758l769917,55115r97418,599l1403536,55041r43770,-388l1491054,53865r43749,-1124l1632985,49371,1905112,38793r60175,-1961l2025463,35543,2973592,22978r300878,-2708l3475056,19295r50370,253l3575797,20349r100741,2150l3726908,23300r50370,253l3882157,23387r52466,-437l3987061,21926r52375,-1878l4091715,17053r48899,-3156l4189528,11135r48929,-2391l4287401,6701r48957,-1720l4385327,3560r48980,-1144l4483298,1523,4581306,400,4679344,r98059,132l4822117,1041r44723,1907l4911585,5128r44776,1728l4972955,6669r33313,-2098l5022924,3942r6500,l5037940,6296r7172,8404l5045784,24897r-6163,9077l4996128,42155r-41504,4408l4916805,47982r-445081,-207l4372818,48199r-98895,903l4223347,49949r-50576,1218l4071620,54412r-202304,7581l3818740,63670r-48512,1189l3624542,67144,3236986,77329r-157867,4482l3026476,82919r-52659,697l2873846,84201r-349945,-249l2523901,86418r-345715,3758l2079438,91782r-49381,1023l1978459,94189r-51590,1726l1720533,104025r-51590,1778l1617345,107261r-148142,3154l1370442,111931r-98762,925l1172919,113088xe" fillcolor="#60a500" stroked="f">
+            <v:shape w14:anchorId="47FA37B2" id="Graphic 34" o:spid="_x0000_s1026" style="position:absolute;margin-left:85.5pt;margin-top:48pt;width:424.5pt;height:10.5pt;z-index:-251675648;visibility:visible;mso-wrap-style:square;mso-width-percent:0;mso-height-percent:0;mso-wrap-distance-left:0;mso-wrap-distance-top:0;mso-wrap-distance-right:0;mso-wrap-distance-bottom:0;mso-position-horizontal:absolute;mso-position-horizontal-relative:page;mso-position-vertical:absolute;mso-position-vertical-relative:page;mso-width-percent:0;mso-height-percent:0;mso-width-relative:margin;mso-height-relative:margin;v-text-anchor:top" coordsize="5046345,113664" o:gfxdata="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" path="m1172919,113088r-202426,-848l717489,109898,515134,107261r-52619,-938l409886,104986r-52629,-1703l304638,101243,252037,98898,199464,96279,160037,93301,120715,88925,42134,79134,27202,77481,19788,76424,7956,73979,4146,69833,,67032,4258,64230,8404,59187r22105,-805l66021,58018r345907,2962l431426,60979,687919,56023r49540,-758l769917,55115r97418,599l1403536,55041r43770,-388l1491054,53865r43749,-1124l1632985,49371,1905112,38793r60175,-1961l2025463,35543,2973592,22978r300878,-2708l3475056,19295r50370,253l3575797,20349r100741,2150l3726908,23300r50370,253l3882157,23387r52466,-437l3987061,21926r52375,-1878l4091715,17053r48899,-3156l4189528,11135r48929,-2391l4287401,6701r48957,-1720l4385327,3560r48980,-1144l4483298,1523,4581306,400,4679344,r98059,132l4822117,1041r44723,1907l4911585,5128r44776,1728l4972955,6669r33313,-2098l5022924,3942r6500,l5037940,6296r7172,8404l5045784,24897r-6163,9077l4996128,42155r-41504,4408l4916805,47982r-445081,-207l4372818,48199r-98895,903l4223347,49949r-50576,1218l4071620,54412r-202304,7581l3818740,63670r-48512,1189l3624542,67144,3236986,77329r-157867,4482l3026476,82919r-52659,697l2873846,84201r-349945,-249l2523901,86418r-345715,3758l2079438,91782r-49381,1023l1978459,94189r-51590,1726l1720533,104025r-51590,1778l1617345,107261r-148142,3154l1370442,111931r-98762,925l1172919,113088xe" fillcolor="#60a500" stroked="f">
               <v:path arrowok="t"/>
               <w10:wrap anchorx="page" anchory="page"/>
             </v:shape>
@@ -6033,7 +6501,7 @@
               <v:stroke joinstyle="miter"/>
               <v:path gradientshapeok="t" o:connecttype="rect"/>
             </v:shapetype>
-            <v:shape id="Textbox 35" o:spid="_x0000_s1030" type="#_x0000_t202" style="position:absolute;left:0;text-align:left;margin-left:68.95pt;margin-top:25pt;width:457.35pt;height:26.3pt;z-index:-251666432;visibility:visible;mso-wrap-style:square;mso-wrap-distance-left:0;mso-wrap-distance-top:0;mso-wrap-distance-right:0;mso-wrap-distance-bottom:0;mso-position-horizontal:absolute;mso-position-horizontal-relative:page;mso-position-vertical:absolute;mso-position-vertical-relative:page;v-text-anchor:top" o:gfxdata="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" filled="f" stroked="f">
+            <v:shape id="Textbox 35" o:spid="_x0000_s1030" type="#_x0000_t202" style="position:absolute;left:0;text-align:left;margin-left:68.95pt;margin-top:25pt;width:457.35pt;height:26.3pt;z-index:-251666432;visibility:visible;mso-wrap-style:square;mso-wrap-distance-left:0;mso-wrap-distance-top:0;mso-wrap-distance-right:0;mso-wrap-distance-bottom:0;mso-position-horizontal:absolute;mso-position-horizontal-relative:page;mso-position-vertical:absolute;mso-position-vertical-relative:page;v-text-anchor:top" o:gfxdata="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" filled="f" stroked="f">
               <v:textbox inset="0,0,0,0">
                 <w:txbxContent>
                   <w:p>
@@ -6078,10 +6546,10 @@
 </file>
 
 <file path=word/header3.xml><?xml version="1.0" encoding="utf-8"?>
-<w:hdr xmlns:wpc="http://schemas.microsoft.com/office/word/2010/wordprocessingCanvas" xmlns:cx="http://schemas.microsoft.com/office/drawing/2014/chartex" xmlns:cx1="http://schemas.microsoft.com/office/drawing/2015/9/8/chartex" xmlns:cx2="http://schemas.microsoft.com/office/drawing/2015/10/21/chartex" xmlns:cx3="http://schemas.microsoft.com/office/drawing/2016/5/9/chartex" xmlns:cx4="http://schemas.microsoft.com/office/drawing/2016/5/10/chartex" xmlns:cx5="http://schemas.microsoft.com/office/drawing/2016/5/11/chartex" xmlns:cx6="http://schemas.microsoft.com/office/drawing/2016/5/12/chartex" xmlns:cx7="http://schemas.microsoft.com/office/drawing/2016/5/13/chartex" xmlns:cx8="http://schemas.microsoft.com/office/drawing/2016/5/14/chartex" xmlns:mc="http://schemas.openxmlformats.org/markup-compatibility/2006" xmlns:aink="http://schemas.microsoft.com/office/drawing/2016/ink" xmlns:am3d="http://schemas.microsoft.com/office/drawing/2017/model3d" xmlns:o="urn:schemas-microsoft-com:office:office" xmlns:oel="http://schemas.microsoft.com/office/2019/extlst" xmlns:r="http://schemas.openxmlformats.org/officeDocument/2006/relationships" xmlns:m="http://schemas.openxmlformats.org/officeDocument/2006/math" xmlns:v="urn:schemas-microsoft-com:vml" xmlns:wp14="http://schemas.microsoft.com/office/word/2010/wordprocessingDrawing" xmlns:wp="http://schemas.openxmlformats.org/drawingml/2006/wordprocessingDrawing" xmlns:w10="urn:schemas-microsoft-com:office:word" xmlns:w="http://schemas.openxmlformats.org/wordprocessingml/2006/main" xmlns:w14="http://schemas.microsoft.com/office/word/2010/wordml" xmlns:w15="http://schemas.microsoft.com/office/word/2012/wordml" xmlns:w16cex="http://schemas.microsoft.com/office/word/2018/wordml/cex" xmlns:w16cid="http://schemas.microsoft.com/office/word/2016/wordml/cid" xmlns:w16="http://schemas.microsoft.com/office/word/2018/wordml" xmlns:w16du="http://schemas.microsoft.com/office/word/2023/wordml/word16du" xmlns:w16sdtdh="http://schemas.microsoft.com/office/word/2020/wordml/sdtdatahash" xmlns:w16se="http://schemas.microsoft.com/office/word/2015/wordml/symex" xmlns:wpg="http://schemas.microsoft.com/office/word/2010/wordprocessingGroup" xmlns:wpi="http://schemas.microsoft.com/office/word/2010/wordprocessingInk" xmlns:wne="http://schemas.microsoft.com/office/word/2006/wordml" xmlns:wps="http://schemas.microsoft.com/office/word/2010/wordprocessingShape" mc:Ignorable="w14 w15 w16se w16cid w16 w16cex w16sdtdh w16du wp14">
+<w:hdr xmlns:wpc="http://schemas.microsoft.com/office/word/2010/wordprocessingCanvas" xmlns:cx="http://schemas.microsoft.com/office/drawing/2014/chartex" xmlns:cx1="http://schemas.microsoft.com/office/drawing/2015/9/8/chartex" xmlns:cx2="http://schemas.microsoft.com/office/drawing/2015/10/21/chartex" xmlns:cx3="http://schemas.microsoft.com/office/drawing/2016/5/9/chartex" xmlns:cx4="http://schemas.microsoft.com/office/drawing/2016/5/10/chartex" xmlns:cx5="http://schemas.microsoft.com/office/drawing/2016/5/11/chartex" xmlns:cx6="http://schemas.microsoft.com/office/drawing/2016/5/12/chartex" xmlns:cx7="http://schemas.microsoft.com/office/drawing/2016/5/13/chartex" xmlns:cx8="http://schemas.microsoft.com/office/drawing/2016/5/14/chartex" xmlns:mc="http://schemas.openxmlformats.org/markup-compatibility/2006" xmlns:aink="http://schemas.microsoft.com/office/drawing/2016/ink" xmlns:am3d="http://schemas.microsoft.com/office/drawing/2017/model3d" xmlns:o="urn:schemas-microsoft-com:office:office" xmlns:r="http://schemas.openxmlformats.org/officeDocument/2006/relationships" xmlns:m="http://schemas.openxmlformats.org/officeDocument/2006/math" xmlns:v="urn:schemas-microsoft-com:vml" xmlns:wp14="http://schemas.microsoft.com/office/word/2010/wordprocessingDrawing" xmlns:wp="http://schemas.openxmlformats.org/drawingml/2006/wordprocessingDrawing" xmlns:w10="urn:schemas-microsoft-com:office:word" xmlns:w="http://schemas.openxmlformats.org/wordprocessingml/2006/main" xmlns:w14="http://schemas.microsoft.com/office/word/2010/wordml" xmlns:w15="http://schemas.microsoft.com/office/word/2012/wordml" xmlns:w16cex="http://schemas.microsoft.com/office/word/2018/wordml/cex" xmlns:w16cid="http://schemas.microsoft.com/office/word/2016/wordml/cid" xmlns:w16="http://schemas.microsoft.com/office/word/2018/wordml" xmlns:w16sdtdh="http://schemas.microsoft.com/office/word/2020/wordml/sdtdatahash" xmlns:w16se="http://schemas.microsoft.com/office/word/2015/wordml/symex" xmlns:wpg="http://schemas.microsoft.com/office/word/2010/wordprocessingGroup" xmlns:wpi="http://schemas.microsoft.com/office/word/2010/wordprocessingInk" xmlns:wne="http://schemas.microsoft.com/office/word/2006/wordml" xmlns:wps="http://schemas.microsoft.com/office/word/2010/wordprocessingShape" mc:Ignorable="w14 w15 w16se w16cid w16 w16cex w16sdtdh wp14">
   <w:p>
     <w:pPr>
-      <w:pStyle w:val="Corpodetexto"/>
+      <w:pStyle w:val="BodyText"/>
       <w:spacing w:line="14" w:lineRule="auto"/>
       <w:rPr>
         <w:sz w:val="20"/>
@@ -6468,7 +6936,7 @@
         </mc:Choice>
         <mc:Fallback>
           <w:pict>
-            <v:shape w14:anchorId="0A4D1E03" id="Graphic 100" o:spid="_x0000_s1026" style="position:absolute;margin-left:86.25pt;margin-top:48pt;width:422.25pt;height:12pt;z-index:-251632640;visibility:visible;mso-wrap-style:square;mso-width-percent:0;mso-height-percent:0;mso-wrap-distance-left:0;mso-wrap-distance-top:0;mso-wrap-distance-right:0;mso-wrap-distance-bottom:0;mso-position-horizontal:absolute;mso-position-horizontal-relative:page;mso-position-vertical:absolute;mso-position-vertical-relative:page;mso-width-percent:0;mso-height-percent:0;mso-width-relative:margin;mso-height-relative:margin;v-text-anchor:top" coordsize="5046345,113664" o:gfxdata="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" path="m1172919,113088r-202426,-848l717489,109898,515134,107261r-52619,-938l409886,104986r-52629,-1703l304638,101243,252037,98898,199464,96279,160037,93301,120715,88925,42134,79134,27202,77481,19788,76424,7956,73979,4146,69833,,67032,4258,64230,8404,59187r22105,-805l66021,58018r345907,2962l431426,60979,687919,56023r49540,-758l769917,55115r97418,599l1403536,55041r43770,-388l1491054,53865r43749,-1124l1632985,49371,1905112,38793r60175,-1961l2025463,35543,2973592,22978r300878,-2708l3475056,19295r50370,253l3575797,20349r100741,2150l3726908,23300r50370,253l3882157,23387r52466,-437l3987061,21926r52375,-1878l4091715,17053r48899,-3156l4189528,11135r48929,-2391l4287401,6701r48957,-1720l4385327,3560r48980,-1144l4483298,1523,4581306,400,4679344,r98059,132l4822117,1041r44723,1907l4911585,5128r44776,1728l4972955,6669r33313,-2098l5022924,3942r6500,l5037940,6296r7172,8404l5045784,24897r-6163,9077l4996128,42155r-41504,4408l4916805,47982r-445081,-207l4372818,48199r-98895,903l4223347,49949r-50576,1218l4071620,54412r-202304,7581l3818740,63670r-48512,1189l3624542,67144,3236986,77329r-157867,4482l3026476,82919r-52659,697l2873846,84201r-349945,-249l2523901,86418r-345715,3758l2079438,91782r-49381,1023l1978459,94189r-51590,1726l1720533,104025r-51590,1778l1617345,107261r-148142,3154l1370442,111931r-98762,925l1172919,113088xe" fillcolor="#60a500" stroked="f">
+            <v:shape w14:anchorId="1313C608" id="Graphic 100" o:spid="_x0000_s1026" style="position:absolute;margin-left:86.25pt;margin-top:48pt;width:422.25pt;height:12pt;z-index:-251632640;visibility:visible;mso-wrap-style:square;mso-width-percent:0;mso-height-percent:0;mso-wrap-distance-left:0;mso-wrap-distance-top:0;mso-wrap-distance-right:0;mso-wrap-distance-bottom:0;mso-position-horizontal:absolute;mso-position-horizontal-relative:page;mso-position-vertical:absolute;mso-position-vertical-relative:page;mso-width-percent:0;mso-height-percent:0;mso-width-relative:margin;mso-height-relative:margin;v-text-anchor:top" coordsize="5046345,113664" o:gfxdata="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" path="m1172919,113088r-202426,-848l717489,109898,515134,107261r-52619,-938l409886,104986r-52629,-1703l304638,101243,252037,98898,199464,96279,160037,93301,120715,88925,42134,79134,27202,77481,19788,76424,7956,73979,4146,69833,,67032,4258,64230,8404,59187r22105,-805l66021,58018r345907,2962l431426,60979,687919,56023r49540,-758l769917,55115r97418,599l1403536,55041r43770,-388l1491054,53865r43749,-1124l1632985,49371,1905112,38793r60175,-1961l2025463,35543,2973592,22978r300878,-2708l3475056,19295r50370,253l3575797,20349r100741,2150l3726908,23300r50370,253l3882157,23387r52466,-437l3987061,21926r52375,-1878l4091715,17053r48899,-3156l4189528,11135r48929,-2391l4287401,6701r48957,-1720l4385327,3560r48980,-1144l4483298,1523,4581306,400,4679344,r98059,132l4822117,1041r44723,1907l4911585,5128r44776,1728l4972955,6669r33313,-2098l5022924,3942r6500,l5037940,6296r7172,8404l5045784,24897r-6163,9077l4996128,42155r-41504,4408l4916805,47982r-445081,-207l4372818,48199r-98895,903l4223347,49949r-50576,1218l4071620,54412r-202304,7581l3818740,63670r-48512,1189l3624542,67144,3236986,77329r-157867,4482l3026476,82919r-52659,697l2873846,84201r-349945,-249l2523901,86418r-345715,3758l2079438,91782r-49381,1023l1978459,94189r-51590,1726l1720533,104025r-51590,1778l1617345,107261r-148142,3154l1370442,111931r-98762,925l1172919,113088xe" fillcolor="#60a500" stroked="f">
               <v:path arrowok="t"/>
               <w10:wrap anchorx="page" anchory="page"/>
             </v:shape>
@@ -6561,7 +7029,7 @@
               <v:stroke joinstyle="miter"/>
               <v:path gradientshapeok="t" o:connecttype="rect"/>
             </v:shapetype>
-            <v:shape id="Textbox 101" o:spid="_x0000_s1031" type="#_x0000_t202" style="position:absolute;left:0;text-align:left;margin-left:68.95pt;margin-top:25pt;width:457.35pt;height:26.3pt;z-index:-251627520;visibility:visible;mso-wrap-style:square;mso-wrap-distance-left:0;mso-wrap-distance-top:0;mso-wrap-distance-right:0;mso-wrap-distance-bottom:0;mso-position-horizontal:absolute;mso-position-horizontal-relative:page;mso-position-vertical:absolute;mso-position-vertical-relative:page;v-text-anchor:top" o:gfxdata="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" filled="f" stroked="f">
+            <v:shape id="Textbox 101" o:spid="_x0000_s1031" type="#_x0000_t202" style="position:absolute;left:0;text-align:left;margin-left:68.95pt;margin-top:25pt;width:457.35pt;height:26.3pt;z-index:-251627520;visibility:visible;mso-wrap-style:square;mso-wrap-distance-left:0;mso-wrap-distance-top:0;mso-wrap-distance-right:0;mso-wrap-distance-bottom:0;mso-position-horizontal:absolute;mso-position-horizontal-relative:page;mso-position-vertical:absolute;mso-position-vertical-relative:page;v-text-anchor:top" o:gfxdata="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" filled="f" stroked="f">
               <v:textbox inset="0,0,0,0">
                 <w:txbxContent>
                   <w:p>
@@ -6604,7 +7072,7 @@
   </w:p>
   <w:p>
     <w:pPr>
-      <w:pStyle w:val="Corpodetexto"/>
+      <w:pStyle w:val="BodyText"/>
       <w:spacing w:line="14" w:lineRule="auto"/>
       <w:rPr>
         <w:sz w:val="20"/>
@@ -6615,10 +7083,10 @@
 </file>
 
 <file path=word/header4.xml><?xml version="1.0" encoding="utf-8"?>
-<w:hdr xmlns:wpc="http://schemas.microsoft.com/office/word/2010/wordprocessingCanvas" xmlns:cx="http://schemas.microsoft.com/office/drawing/2014/chartex" xmlns:cx1="http://schemas.microsoft.com/office/drawing/2015/9/8/chartex" xmlns:cx2="http://schemas.microsoft.com/office/drawing/2015/10/21/chartex" xmlns:cx3="http://schemas.microsoft.com/office/drawing/2016/5/9/chartex" xmlns:cx4="http://schemas.microsoft.com/office/drawing/2016/5/10/chartex" xmlns:cx5="http://schemas.microsoft.com/office/drawing/2016/5/11/chartex" xmlns:cx6="http://schemas.microsoft.com/office/drawing/2016/5/12/chartex" xmlns:cx7="http://schemas.microsoft.com/office/drawing/2016/5/13/chartex" xmlns:cx8="http://schemas.microsoft.com/office/drawing/2016/5/14/chartex" xmlns:mc="http://schemas.openxmlformats.org/markup-compatibility/2006" xmlns:aink="http://schemas.microsoft.com/office/drawing/2016/ink" xmlns:am3d="http://schemas.microsoft.com/office/drawing/2017/model3d" xmlns:o="urn:schemas-microsoft-com:office:office" xmlns:oel="http://schemas.microsoft.com/office/2019/extlst" xmlns:r="http://schemas.openxmlformats.org/officeDocument/2006/relationships" xmlns:m="http://schemas.openxmlformats.org/officeDocument/2006/math" xmlns:v="urn:schemas-microsoft-com:vml" xmlns:wp14="http://schemas.microsoft.com/office/word/2010/wordprocessingDrawing" xmlns:wp="http://schemas.openxmlformats.org/drawingml/2006/wordprocessingDrawing" xmlns:w10="urn:schemas-microsoft-com:office:word" xmlns:w="http://schemas.openxmlformats.org/wordprocessingml/2006/main" xmlns:w14="http://schemas.microsoft.com/office/word/2010/wordml" xmlns:w15="http://schemas.microsoft.com/office/word/2012/wordml" xmlns:w16cex="http://schemas.microsoft.com/office/word/2018/wordml/cex" xmlns:w16cid="http://schemas.microsoft.com/office/word/2016/wordml/cid" xmlns:w16="http://schemas.microsoft.com/office/word/2018/wordml" xmlns:w16du="http://schemas.microsoft.com/office/word/2023/wordml/word16du" xmlns:w16sdtdh="http://schemas.microsoft.com/office/word/2020/wordml/sdtdatahash" xmlns:w16se="http://schemas.microsoft.com/office/word/2015/wordml/symex" xmlns:wpg="http://schemas.microsoft.com/office/word/2010/wordprocessingGroup" xmlns:wpi="http://schemas.microsoft.com/office/word/2010/wordprocessingInk" xmlns:wne="http://schemas.microsoft.com/office/word/2006/wordml" xmlns:wps="http://schemas.microsoft.com/office/word/2010/wordprocessingShape" mc:Ignorable="w14 w15 w16se w16cid w16 w16cex w16sdtdh w16du wp14">
+<w:hdr xmlns:wpc="http://schemas.microsoft.com/office/word/2010/wordprocessingCanvas" xmlns:cx="http://schemas.microsoft.com/office/drawing/2014/chartex" xmlns:cx1="http://schemas.microsoft.com/office/drawing/2015/9/8/chartex" xmlns:cx2="http://schemas.microsoft.com/office/drawing/2015/10/21/chartex" xmlns:cx3="http://schemas.microsoft.com/office/drawing/2016/5/9/chartex" xmlns:cx4="http://schemas.microsoft.com/office/drawing/2016/5/10/chartex" xmlns:cx5="http://schemas.microsoft.com/office/drawing/2016/5/11/chartex" xmlns:cx6="http://schemas.microsoft.com/office/drawing/2016/5/12/chartex" xmlns:cx7="http://schemas.microsoft.com/office/drawing/2016/5/13/chartex" xmlns:cx8="http://schemas.microsoft.com/office/drawing/2016/5/14/chartex" xmlns:mc="http://schemas.openxmlformats.org/markup-compatibility/2006" xmlns:aink="http://schemas.microsoft.com/office/drawing/2016/ink" xmlns:am3d="http://schemas.microsoft.com/office/drawing/2017/model3d" xmlns:o="urn:schemas-microsoft-com:office:office" xmlns:r="http://schemas.openxmlformats.org/officeDocument/2006/relationships" xmlns:m="http://schemas.openxmlformats.org/officeDocument/2006/math" xmlns:v="urn:schemas-microsoft-com:vml" xmlns:wp14="http://schemas.microsoft.com/office/word/2010/wordprocessingDrawing" xmlns:wp="http://schemas.openxmlformats.org/drawingml/2006/wordprocessingDrawing" xmlns:w10="urn:schemas-microsoft-com:office:word" xmlns:w="http://schemas.openxmlformats.org/wordprocessingml/2006/main" xmlns:w14="http://schemas.microsoft.com/office/word/2010/wordml" xmlns:w15="http://schemas.microsoft.com/office/word/2012/wordml" xmlns:w16cex="http://schemas.microsoft.com/office/word/2018/wordml/cex" xmlns:w16cid="http://schemas.microsoft.com/office/word/2016/wordml/cid" xmlns:w16="http://schemas.microsoft.com/office/word/2018/wordml" xmlns:w16sdtdh="http://schemas.microsoft.com/office/word/2020/wordml/sdtdatahash" xmlns:w16se="http://schemas.microsoft.com/office/word/2015/wordml/symex" xmlns:wpg="http://schemas.microsoft.com/office/word/2010/wordprocessingGroup" xmlns:wpi="http://schemas.microsoft.com/office/word/2010/wordprocessingInk" xmlns:wne="http://schemas.microsoft.com/office/word/2006/wordml" xmlns:wps="http://schemas.microsoft.com/office/word/2010/wordprocessingShape" mc:Ignorable="w14 w15 w16se w16cid w16 w16cex w16sdtdh wp14">
   <w:p>
     <w:pPr>
-      <w:pStyle w:val="Corpodetexto"/>
+      <w:pStyle w:val="BodyText"/>
       <w:spacing w:line="14" w:lineRule="auto"/>
       <w:rPr>
         <w:sz w:val="20"/>
@@ -6715,7 +7183,7 @@
               <v:stroke joinstyle="miter"/>
               <v:path gradientshapeok="t" o:connecttype="rect"/>
             </v:shapetype>
-            <v:shape id="_x0000_s1032" type="#_x0000_t202" style="position:absolute;left:0;text-align:left;margin-left:68.95pt;margin-top:25pt;width:457.35pt;height:26.3pt;z-index:-251607040;visibility:visible;mso-wrap-style:square;mso-wrap-distance-left:0;mso-wrap-distance-top:0;mso-wrap-distance-right:0;mso-wrap-distance-bottom:0;mso-position-horizontal:absolute;mso-position-horizontal-relative:page;mso-position-vertical:absolute;mso-position-vertical-relative:page;v-text-anchor:top" o:gfxdata="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" filled="f" stroked="f">
+            <v:shape id="_x0000_s1032" type="#_x0000_t202" style="position:absolute;left:0;text-align:left;margin-left:68.95pt;margin-top:25pt;width:457.35pt;height:26.3pt;z-index:-251607040;visibility:visible;mso-wrap-style:square;mso-wrap-distance-left:0;mso-wrap-distance-top:0;mso-wrap-distance-right:0;mso-wrap-distance-bottom:0;mso-position-horizontal:absolute;mso-position-horizontal-relative:page;mso-position-vertical:absolute;mso-position-vertical-relative:page;v-text-anchor:top" o:gfxdata="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" filled="f" stroked="f">
               <v:textbox inset="0,0,0,0">
                 <w:txbxContent>
                   <w:p>
@@ -6758,7 +7226,7 @@
   </w:p>
   <w:p>
     <w:pPr>
-      <w:pStyle w:val="Corpodetexto"/>
+      <w:pStyle w:val="BodyText"/>
       <w:tabs>
         <w:tab w:val="left" w:pos="6624"/>
       </w:tabs>
@@ -7149,7 +7617,7 @@
         </mc:Choice>
         <mc:Fallback>
           <w:pict>
-            <v:shape w14:anchorId="754F7464" id="Graphic 100" o:spid="_x0000_s1026" style="position:absolute;margin-left:86.25pt;margin-top:44.75pt;width:422.25pt;height:12pt;z-index:-251609088;visibility:visible;mso-wrap-style:square;mso-width-percent:0;mso-height-percent:0;mso-wrap-distance-left:0;mso-wrap-distance-top:0;mso-wrap-distance-right:0;mso-wrap-distance-bottom:0;mso-position-horizontal:absolute;mso-position-horizontal-relative:page;mso-position-vertical:absolute;mso-position-vertical-relative:page;mso-width-percent:0;mso-height-percent:0;mso-width-relative:margin;mso-height-relative:margin;v-text-anchor:top" coordsize="5046345,113664" o:gfxdata="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" path="m1172919,113088r-202426,-848l717489,109898,515134,107261r-52619,-938l409886,104986r-52629,-1703l304638,101243,252037,98898,199464,96279,160037,93301,120715,88925,42134,79134,27202,77481,19788,76424,7956,73979,4146,69833,,67032,4258,64230,8404,59187r22105,-805l66021,58018r345907,2962l431426,60979,687919,56023r49540,-758l769917,55115r97418,599l1403536,55041r43770,-388l1491054,53865r43749,-1124l1632985,49371,1905112,38793r60175,-1961l2025463,35543,2973592,22978r300878,-2708l3475056,19295r50370,253l3575797,20349r100741,2150l3726908,23300r50370,253l3882157,23387r52466,-437l3987061,21926r52375,-1878l4091715,17053r48899,-3156l4189528,11135r48929,-2391l4287401,6701r48957,-1720l4385327,3560r48980,-1144l4483298,1523,4581306,400,4679344,r98059,132l4822117,1041r44723,1907l4911585,5128r44776,1728l4972955,6669r33313,-2098l5022924,3942r6500,l5037940,6296r7172,8404l5045784,24897r-6163,9077l4996128,42155r-41504,4408l4916805,47982r-445081,-207l4372818,48199r-98895,903l4223347,49949r-50576,1218l4071620,54412r-202304,7581l3818740,63670r-48512,1189l3624542,67144,3236986,77329r-157867,4482l3026476,82919r-52659,697l2873846,84201r-349945,-249l2523901,86418r-345715,3758l2079438,91782r-49381,1023l1978459,94189r-51590,1726l1720533,104025r-51590,1778l1617345,107261r-148142,3154l1370442,111931r-98762,925l1172919,113088xe" fillcolor="#60a500" stroked="f">
+            <v:shape w14:anchorId="473A7715" id="Graphic 100" o:spid="_x0000_s1026" style="position:absolute;margin-left:86.25pt;margin-top:44.75pt;width:422.25pt;height:12pt;z-index:-251609088;visibility:visible;mso-wrap-style:square;mso-width-percent:0;mso-height-percent:0;mso-wrap-distance-left:0;mso-wrap-distance-top:0;mso-wrap-distance-right:0;mso-wrap-distance-bottom:0;mso-position-horizontal:absolute;mso-position-horizontal-relative:page;mso-position-vertical:absolute;mso-position-vertical-relative:page;mso-width-percent:0;mso-height-percent:0;mso-width-relative:margin;mso-height-relative:margin;v-text-anchor:top" coordsize="5046345,113664" o:gfxdata="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" path="m1172919,113088r-202426,-848l717489,109898,515134,107261r-52619,-938l409886,104986r-52629,-1703l304638,101243,252037,98898,199464,96279,160037,93301,120715,88925,42134,79134,27202,77481,19788,76424,7956,73979,4146,69833,,67032,4258,64230,8404,59187r22105,-805l66021,58018r345907,2962l431426,60979,687919,56023r49540,-758l769917,55115r97418,599l1403536,55041r43770,-388l1491054,53865r43749,-1124l1632985,49371,1905112,38793r60175,-1961l2025463,35543,2973592,22978r300878,-2708l3475056,19295r50370,253l3575797,20349r100741,2150l3726908,23300r50370,253l3882157,23387r52466,-437l3987061,21926r52375,-1878l4091715,17053r48899,-3156l4189528,11135r48929,-2391l4287401,6701r48957,-1720l4385327,3560r48980,-1144l4483298,1523,4581306,400,4679344,r98059,132l4822117,1041r44723,1907l4911585,5128r44776,1728l4972955,6669r33313,-2098l5022924,3942r6500,l5037940,6296r7172,8404l5045784,24897r-6163,9077l4996128,42155r-41504,4408l4916805,47982r-445081,-207l4372818,48199r-98895,903l4223347,49949r-50576,1218l4071620,54412r-202304,7581l3818740,63670r-48512,1189l3624542,67144,3236986,77329r-157867,4482l3026476,82919r-52659,697l2873846,84201r-349945,-249l2523901,86418r-345715,3758l2079438,91782r-49381,1023l1978459,94189r-51590,1726l1720533,104025r-51590,1778l1617345,107261r-148142,3154l1370442,111931r-98762,925l1172919,113088xe" fillcolor="#60a500" stroked="f">
               <v:path arrowok="t"/>
               <w10:wrap anchorx="page" anchory="page"/>
             </v:shape>
@@ -7162,10 +7630,10 @@
 </file>
 
 <file path=word/header5.xml><?xml version="1.0" encoding="utf-8"?>
-<w:hdr xmlns:wpc="http://schemas.microsoft.com/office/word/2010/wordprocessingCanvas" xmlns:cx="http://schemas.microsoft.com/office/drawing/2014/chartex" xmlns:cx1="http://schemas.microsoft.com/office/drawing/2015/9/8/chartex" xmlns:cx2="http://schemas.microsoft.com/office/drawing/2015/10/21/chartex" xmlns:cx3="http://schemas.microsoft.com/office/drawing/2016/5/9/chartex" xmlns:cx4="http://schemas.microsoft.com/office/drawing/2016/5/10/chartex" xmlns:cx5="http://schemas.microsoft.com/office/drawing/2016/5/11/chartex" xmlns:cx6="http://schemas.microsoft.com/office/drawing/2016/5/12/chartex" xmlns:cx7="http://schemas.microsoft.com/office/drawing/2016/5/13/chartex" xmlns:cx8="http://schemas.microsoft.com/office/drawing/2016/5/14/chartex" xmlns:mc="http://schemas.openxmlformats.org/markup-compatibility/2006" xmlns:aink="http://schemas.microsoft.com/office/drawing/2016/ink" xmlns:am3d="http://schemas.microsoft.com/office/drawing/2017/model3d" xmlns:o="urn:schemas-microsoft-com:office:office" xmlns:oel="http://schemas.microsoft.com/office/2019/extlst" xmlns:r="http://schemas.openxmlformats.org/officeDocument/2006/relationships" xmlns:m="http://schemas.openxmlformats.org/officeDocument/2006/math" xmlns:v="urn:schemas-microsoft-com:vml" xmlns:wp14="http://schemas.microsoft.com/office/word/2010/wordprocessingDrawing" xmlns:wp="http://schemas.openxmlformats.org/drawingml/2006/wordprocessingDrawing" xmlns:w10="urn:schemas-microsoft-com:office:word" xmlns:w="http://schemas.openxmlformats.org/wordprocessingml/2006/main" xmlns:w14="http://schemas.microsoft.com/office/word/2010/wordml" xmlns:w15="http://schemas.microsoft.com/office/word/2012/wordml" xmlns:w16cex="http://schemas.microsoft.com/office/word/2018/wordml/cex" xmlns:w16cid="http://schemas.microsoft.com/office/word/2016/wordml/cid" xmlns:w16="http://schemas.microsoft.com/office/word/2018/wordml" xmlns:w16du="http://schemas.microsoft.com/office/word/2023/wordml/word16du" xmlns:w16sdtdh="http://schemas.microsoft.com/office/word/2020/wordml/sdtdatahash" xmlns:w16se="http://schemas.microsoft.com/office/word/2015/wordml/symex" xmlns:wpg="http://schemas.microsoft.com/office/word/2010/wordprocessingGroup" xmlns:wpi="http://schemas.microsoft.com/office/word/2010/wordprocessingInk" xmlns:wne="http://schemas.microsoft.com/office/word/2006/wordml" xmlns:wps="http://schemas.microsoft.com/office/word/2010/wordprocessingShape" mc:Ignorable="w14 w15 w16se w16cid w16 w16cex w16sdtdh w16du wp14">
+<w:hdr xmlns:wpc="http://schemas.microsoft.com/office/word/2010/wordprocessingCanvas" xmlns:cx="http://schemas.microsoft.com/office/drawing/2014/chartex" xmlns:cx1="http://schemas.microsoft.com/office/drawing/2015/9/8/chartex" xmlns:cx2="http://schemas.microsoft.com/office/drawing/2015/10/21/chartex" xmlns:cx3="http://schemas.microsoft.com/office/drawing/2016/5/9/chartex" xmlns:cx4="http://schemas.microsoft.com/office/drawing/2016/5/10/chartex" xmlns:cx5="http://schemas.microsoft.com/office/drawing/2016/5/11/chartex" xmlns:cx6="http://schemas.microsoft.com/office/drawing/2016/5/12/chartex" xmlns:cx7="http://schemas.microsoft.com/office/drawing/2016/5/13/chartex" xmlns:cx8="http://schemas.microsoft.com/office/drawing/2016/5/14/chartex" xmlns:mc="http://schemas.openxmlformats.org/markup-compatibility/2006" xmlns:aink="http://schemas.microsoft.com/office/drawing/2016/ink" xmlns:am3d="http://schemas.microsoft.com/office/drawing/2017/model3d" xmlns:o="urn:schemas-microsoft-com:office:office" xmlns:r="http://schemas.openxmlformats.org/officeDocument/2006/relationships" xmlns:m="http://schemas.openxmlformats.org/officeDocument/2006/math" xmlns:v="urn:schemas-microsoft-com:vml" xmlns:wp14="http://schemas.microsoft.com/office/word/2010/wordprocessingDrawing" xmlns:wp="http://schemas.openxmlformats.org/drawingml/2006/wordprocessingDrawing" xmlns:w10="urn:schemas-microsoft-com:office:word" xmlns:w="http://schemas.openxmlformats.org/wordprocessingml/2006/main" xmlns:w14="http://schemas.microsoft.com/office/word/2010/wordml" xmlns:w15="http://schemas.microsoft.com/office/word/2012/wordml" xmlns:w16cex="http://schemas.microsoft.com/office/word/2018/wordml/cex" xmlns:w16cid="http://schemas.microsoft.com/office/word/2016/wordml/cid" xmlns:w16="http://schemas.microsoft.com/office/word/2018/wordml" xmlns:w16sdtdh="http://schemas.microsoft.com/office/word/2020/wordml/sdtdatahash" xmlns:w16se="http://schemas.microsoft.com/office/word/2015/wordml/symex" xmlns:wpg="http://schemas.microsoft.com/office/word/2010/wordprocessingGroup" xmlns:wpi="http://schemas.microsoft.com/office/word/2010/wordprocessingInk" xmlns:wne="http://schemas.microsoft.com/office/word/2006/wordml" xmlns:wps="http://schemas.microsoft.com/office/word/2010/wordprocessingShape" mc:Ignorable="w14 w15 w16se w16cid w16 w16cex w16sdtdh wp14">
   <w:p>
     <w:pPr>
-      <w:pStyle w:val="Corpodetexto"/>
+      <w:pStyle w:val="BodyText"/>
       <w:spacing w:line="14" w:lineRule="auto"/>
       <w:rPr>
         <w:sz w:val="20"/>
@@ -7262,7 +7730,7 @@
               <v:stroke joinstyle="miter"/>
               <v:path gradientshapeok="t" o:connecttype="rect"/>
             </v:shapetype>
-            <v:shape id="_x0000_s1033" type="#_x0000_t202" style="position:absolute;left:0;text-align:left;margin-left:68.95pt;margin-top:25pt;width:457.35pt;height:26.3pt;z-index:-16499200;visibility:visible;mso-wrap-style:square;mso-wrap-distance-left:0;mso-wrap-distance-top:0;mso-wrap-distance-right:0;mso-wrap-distance-bottom:0;mso-position-horizontal:absolute;mso-position-horizontal-relative:page;mso-position-vertical:absolute;mso-position-vertical-relative:page;v-text-anchor:top" o:gfxdata="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" filled="f" stroked="f">
+            <v:shape id="_x0000_s1033" type="#_x0000_t202" style="position:absolute;left:0;text-align:left;margin-left:68.95pt;margin-top:25pt;width:457.35pt;height:26.3pt;z-index:-16499200;visibility:visible;mso-wrap-style:square;mso-wrap-distance-left:0;mso-wrap-distance-top:0;mso-wrap-distance-right:0;mso-wrap-distance-bottom:0;mso-position-horizontal:absolute;mso-position-horizontal-relative:page;mso-position-vertical:absolute;mso-position-vertical-relative:page;v-text-anchor:top" o:gfxdata="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" filled="f" stroked="f">
               <v:textbox inset="0,0,0,0">
                 <w:txbxContent>
                   <w:p>
@@ -7305,7 +7773,7 @@
   </w:p>
   <w:p>
     <w:pPr>
-      <w:pStyle w:val="Corpodetexto"/>
+      <w:pStyle w:val="BodyText"/>
       <w:tabs>
         <w:tab w:val="left" w:pos="6624"/>
       </w:tabs>
@@ -7696,7 +8164,7 @@
         </mc:Choice>
         <mc:Fallback>
           <w:pict>
-            <v:shape w14:anchorId="697EBE10" id="Graphic 100" o:spid="_x0000_s1026" style="position:absolute;margin-left:86.25pt;margin-top:44.75pt;width:422.25pt;height:12pt;z-index:-16500224;visibility:visible;mso-wrap-style:square;mso-width-percent:0;mso-height-percent:0;mso-wrap-distance-left:0;mso-wrap-distance-top:0;mso-wrap-distance-right:0;mso-wrap-distance-bottom:0;mso-position-horizontal:absolute;mso-position-horizontal-relative:page;mso-position-vertical:absolute;mso-position-vertical-relative:page;mso-width-percent:0;mso-height-percent:0;mso-width-relative:margin;mso-height-relative:margin;v-text-anchor:top" coordsize="5046345,113664" o:gfxdata="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" path="m1172919,113088r-202426,-848l717489,109898,515134,107261r-52619,-938l409886,104986r-52629,-1703l304638,101243,252037,98898,199464,96279,160037,93301,120715,88925,42134,79134,27202,77481,19788,76424,7956,73979,4146,69833,,67032,4258,64230,8404,59187r22105,-805l66021,58018r345907,2962l431426,60979,687919,56023r49540,-758l769917,55115r97418,599l1403536,55041r43770,-388l1491054,53865r43749,-1124l1632985,49371,1905112,38793r60175,-1961l2025463,35543,2973592,22978r300878,-2708l3475056,19295r50370,253l3575797,20349r100741,2150l3726908,23300r50370,253l3882157,23387r52466,-437l3987061,21926r52375,-1878l4091715,17053r48899,-3156l4189528,11135r48929,-2391l4287401,6701r48957,-1720l4385327,3560r48980,-1144l4483298,1523,4581306,400,4679344,r98059,132l4822117,1041r44723,1907l4911585,5128r44776,1728l4972955,6669r33313,-2098l5022924,3942r6500,l5037940,6296r7172,8404l5045784,24897r-6163,9077l4996128,42155r-41504,4408l4916805,47982r-445081,-207l4372818,48199r-98895,903l4223347,49949r-50576,1218l4071620,54412r-202304,7581l3818740,63670r-48512,1189l3624542,67144,3236986,77329r-157867,4482l3026476,82919r-52659,697l2873846,84201r-349945,-249l2523901,86418r-345715,3758l2079438,91782r-49381,1023l1978459,94189r-51590,1726l1720533,104025r-51590,1778l1617345,107261r-148142,3154l1370442,111931r-98762,925l1172919,113088xe" fillcolor="#60a500" stroked="f">
+            <v:shape w14:anchorId="56323AE8" id="Graphic 100" o:spid="_x0000_s1026" style="position:absolute;margin-left:86.25pt;margin-top:44.75pt;width:422.25pt;height:12pt;z-index:-16500224;visibility:visible;mso-wrap-style:square;mso-width-percent:0;mso-height-percent:0;mso-wrap-distance-left:0;mso-wrap-distance-top:0;mso-wrap-distance-right:0;mso-wrap-distance-bottom:0;mso-position-horizontal:absolute;mso-position-horizontal-relative:page;mso-position-vertical:absolute;mso-position-vertical-relative:page;mso-width-percent:0;mso-height-percent:0;mso-width-relative:margin;mso-height-relative:margin;v-text-anchor:top" coordsize="5046345,113664" o:gfxdata="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" path="m1172919,113088r-202426,-848l717489,109898,515134,107261r-52619,-938l409886,104986r-52629,-1703l304638,101243,252037,98898,199464,96279,160037,93301,120715,88925,42134,79134,27202,77481,19788,76424,7956,73979,4146,69833,,67032,4258,64230,8404,59187r22105,-805l66021,58018r345907,2962l431426,60979,687919,56023r49540,-758l769917,55115r97418,599l1403536,55041r43770,-388l1491054,53865r43749,-1124l1632985,49371,1905112,38793r60175,-1961l2025463,35543,2973592,22978r300878,-2708l3475056,19295r50370,253l3575797,20349r100741,2150l3726908,23300r50370,253l3882157,23387r52466,-437l3987061,21926r52375,-1878l4091715,17053r48899,-3156l4189528,11135r48929,-2391l4287401,6701r48957,-1720l4385327,3560r48980,-1144l4483298,1523,4581306,400,4679344,r98059,132l4822117,1041r44723,1907l4911585,5128r44776,1728l4972955,6669r33313,-2098l5022924,3942r6500,l5037940,6296r7172,8404l5045784,24897r-6163,9077l4996128,42155r-41504,4408l4916805,47982r-445081,-207l4372818,48199r-98895,903l4223347,49949r-50576,1218l4071620,54412r-202304,7581l3818740,63670r-48512,1189l3624542,67144,3236986,77329r-157867,4482l3026476,82919r-52659,697l2873846,84201r-349945,-249l2523901,86418r-345715,3758l2079438,91782r-49381,1023l1978459,94189r-51590,1726l1720533,104025r-51590,1778l1617345,107261r-148142,3154l1370442,111931r-98762,925l1172919,113088xe" fillcolor="#60a500" stroked="f">
               <v:path arrowok="t"/>
               <w10:wrap anchorx="page" anchory="page"/>
             </v:shape>
@@ -7709,7 +8177,7 @@
 </file>
 
 <file path=word/numbering.xml><?xml version="1.0" encoding="utf-8"?>
-<w:numbering xmlns:wpc="http://schemas.microsoft.com/office/word/2010/wordprocessingCanvas" xmlns:cx="http://schemas.microsoft.com/office/drawing/2014/chartex" xmlns:cx1="http://schemas.microsoft.com/office/drawing/2015/9/8/chartex" xmlns:cx2="http://schemas.microsoft.com/office/drawing/2015/10/21/chartex" xmlns:cx3="http://schemas.microsoft.com/office/drawing/2016/5/9/chartex" xmlns:cx4="http://schemas.microsoft.com/office/drawing/2016/5/10/chartex" xmlns:cx5="http://schemas.microsoft.com/office/drawing/2016/5/11/chartex" xmlns:cx6="http://schemas.microsoft.com/office/drawing/2016/5/12/chartex" xmlns:cx7="http://schemas.microsoft.com/office/drawing/2016/5/13/chartex" xmlns:cx8="http://schemas.microsoft.com/office/drawing/2016/5/14/chartex" xmlns:mc="http://schemas.openxmlformats.org/markup-compatibility/2006" xmlns:aink="http://schemas.microsoft.com/office/drawing/2016/ink" xmlns:am3d="http://schemas.microsoft.com/office/drawing/2017/model3d" xmlns:o="urn:schemas-microsoft-com:office:office" xmlns:oel="http://schemas.microsoft.com/office/2019/extlst" xmlns:r="http://schemas.openxmlformats.org/officeDocument/2006/relationships" xmlns:m="http://schemas.openxmlformats.org/officeDocument/2006/math" xmlns:v="urn:schemas-microsoft-com:vml" xmlns:wp14="http://schemas.microsoft.com/office/word/2010/wordprocessingDrawing" xmlns:wp="http://schemas.openxmlformats.org/drawingml/2006/wordprocessingDrawing" xmlns:w10="urn:schemas-microsoft-com:office:word" xmlns:w="http://schemas.openxmlformats.org/wordprocessingml/2006/main" xmlns:w14="http://schemas.microsoft.com/office/word/2010/wordml" xmlns:w15="http://schemas.microsoft.com/office/word/2012/wordml" xmlns:w16cex="http://schemas.microsoft.com/office/word/2018/wordml/cex" xmlns:w16cid="http://schemas.microsoft.com/office/word/2016/wordml/cid" xmlns:w16="http://schemas.microsoft.com/office/word/2018/wordml" xmlns:w16du="http://schemas.microsoft.com/office/word/2023/wordml/word16du" xmlns:w16sdtdh="http://schemas.microsoft.com/office/word/2020/wordml/sdtdatahash" xmlns:w16se="http://schemas.microsoft.com/office/word/2015/wordml/symex" xmlns:wpg="http://schemas.microsoft.com/office/word/2010/wordprocessingGroup" xmlns:wpi="http://schemas.microsoft.com/office/word/2010/wordprocessingInk" xmlns:wne="http://schemas.microsoft.com/office/word/2006/wordml" xmlns:wps="http://schemas.microsoft.com/office/word/2010/wordprocessingShape" mc:Ignorable="w14 w15 w16se w16cid w16 w16cex w16sdtdh w16du wp14">
+<w:numbering xmlns:wpc="http://schemas.microsoft.com/office/word/2010/wordprocessingCanvas" xmlns:cx="http://schemas.microsoft.com/office/drawing/2014/chartex" xmlns:cx1="http://schemas.microsoft.com/office/drawing/2015/9/8/chartex" xmlns:cx2="http://schemas.microsoft.com/office/drawing/2015/10/21/chartex" xmlns:cx3="http://schemas.microsoft.com/office/drawing/2016/5/9/chartex" xmlns:cx4="http://schemas.microsoft.com/office/drawing/2016/5/10/chartex" xmlns:cx5="http://schemas.microsoft.com/office/drawing/2016/5/11/chartex" xmlns:cx6="http://schemas.microsoft.com/office/drawing/2016/5/12/chartex" xmlns:cx7="http://schemas.microsoft.com/office/drawing/2016/5/13/chartex" xmlns:cx8="http://schemas.microsoft.com/office/drawing/2016/5/14/chartex" xmlns:mc="http://schemas.openxmlformats.org/markup-compatibility/2006" xmlns:aink="http://schemas.microsoft.com/office/drawing/2016/ink" xmlns:am3d="http://schemas.microsoft.com/office/drawing/2017/model3d" xmlns:o="urn:schemas-microsoft-com:office:office" xmlns:r="http://schemas.openxmlformats.org/officeDocument/2006/relationships" xmlns:m="http://schemas.openxmlformats.org/officeDocument/2006/math" xmlns:v="urn:schemas-microsoft-com:vml" xmlns:wp14="http://schemas.microsoft.com/office/word/2010/wordprocessingDrawing" xmlns:wp="http://schemas.openxmlformats.org/drawingml/2006/wordprocessingDrawing" xmlns:w10="urn:schemas-microsoft-com:office:word" xmlns:w="http://schemas.openxmlformats.org/wordprocessingml/2006/main" xmlns:w14="http://schemas.microsoft.com/office/word/2010/wordml" xmlns:w15="http://schemas.microsoft.com/office/word/2012/wordml" xmlns:w16cex="http://schemas.microsoft.com/office/word/2018/wordml/cex" xmlns:w16cid="http://schemas.microsoft.com/office/word/2016/wordml/cid" xmlns:w16="http://schemas.microsoft.com/office/word/2018/wordml" xmlns:w16sdtdh="http://schemas.microsoft.com/office/word/2020/wordml/sdtdatahash" xmlns:w16se="http://schemas.microsoft.com/office/word/2015/wordml/symex" xmlns:wpg="http://schemas.microsoft.com/office/word/2010/wordprocessingGroup" xmlns:wpi="http://schemas.microsoft.com/office/word/2010/wordprocessingInk" xmlns:wne="http://schemas.microsoft.com/office/word/2006/wordml" xmlns:wps="http://schemas.microsoft.com/office/word/2010/wordprocessingShape" mc:Ignorable="w14 w15 w16se w16cid w16 w16cex w16sdtdh wp14">
   <w:numPicBullet w:numPicBulletId="0">
     <w:pict>
       <v:shapetype id="_x0000_t75" coordsize="21600,21600" o:spt="75" o:preferrelative="t" path="m@4@5l@4@11@9@11@9@5xe" filled="f" stroked="f">
@@ -7731,7 +8199,7 @@
         <v:path o:extrusionok="f" gradientshapeok="t" o:connecttype="rect"/>
         <o:lock v:ext="edit" aspectratio="t"/>
       </v:shapetype>
-      <v:shape id="_x0000_i1042" type="#_x0000_t75" style="width:12pt;height:12pt;visibility:visible;mso-wrap-style:square" o:bullet="t">
+      <v:shape id="_x0000_i1298" type="#_x0000_t75" style="width:12pt;height:12pt;visibility:visible;mso-wrap-style:square" o:bullet="t">
         <v:imagedata r:id="rId1" o:title=""/>
         <o:lock v:ext="edit" aspectratio="f"/>
       </v:shape>
@@ -7739,7 +8207,7 @@
   </w:numPicBullet>
   <w:numPicBullet w:numPicBulletId="1">
     <w:pict>
-      <v:shape id="_x0000_i1043" type="#_x0000_t75" style="width:9pt;height:9pt;visibility:visible;mso-wrap-style:square" o:bullet="t">
+      <v:shape id="_x0000_i1299" type="#_x0000_t75" style="width:9pt;height:9pt;visibility:visible;mso-wrap-style:square" o:bullet="t">
         <v:imagedata r:id="rId2" o:title=""/>
         <o:lock v:ext="edit" aspectratio="f"/>
       </v:shape>
@@ -13170,131 +13638,131 @@
       </w:rPr>
     </w:lvl>
   </w:abstractNum>
-  <w:num w:numId="1" w16cid:durableId="1821657022">
+  <w:num w:numId="1">
     <w:abstractNumId w:val="14"/>
   </w:num>
-  <w:num w:numId="2" w16cid:durableId="1848518712">
+  <w:num w:numId="2">
     <w:abstractNumId w:val="5"/>
   </w:num>
-  <w:num w:numId="3" w16cid:durableId="639772629">
+  <w:num w:numId="3">
     <w:abstractNumId w:val="9"/>
   </w:num>
-  <w:num w:numId="4" w16cid:durableId="2132936229">
+  <w:num w:numId="4">
     <w:abstractNumId w:val="37"/>
   </w:num>
-  <w:num w:numId="5" w16cid:durableId="355279379">
+  <w:num w:numId="5">
     <w:abstractNumId w:val="17"/>
   </w:num>
-  <w:num w:numId="6" w16cid:durableId="2102869275">
+  <w:num w:numId="6">
     <w:abstractNumId w:val="34"/>
   </w:num>
-  <w:num w:numId="7" w16cid:durableId="1550023561">
+  <w:num w:numId="7">
     <w:abstractNumId w:val="8"/>
   </w:num>
-  <w:num w:numId="8" w16cid:durableId="833885763">
+  <w:num w:numId="8">
     <w:abstractNumId w:val="30"/>
   </w:num>
-  <w:num w:numId="9" w16cid:durableId="845436080">
+  <w:num w:numId="9">
     <w:abstractNumId w:val="24"/>
   </w:num>
-  <w:num w:numId="10" w16cid:durableId="1512601581">
+  <w:num w:numId="10">
     <w:abstractNumId w:val="27"/>
   </w:num>
-  <w:num w:numId="11" w16cid:durableId="1628773808">
+  <w:num w:numId="11">
     <w:abstractNumId w:val="2"/>
   </w:num>
-  <w:num w:numId="12" w16cid:durableId="486019740">
+  <w:num w:numId="12">
     <w:abstractNumId w:val="6"/>
   </w:num>
-  <w:num w:numId="13" w16cid:durableId="1089236447">
+  <w:num w:numId="13">
     <w:abstractNumId w:val="10"/>
   </w:num>
-  <w:num w:numId="14" w16cid:durableId="1410226196">
+  <w:num w:numId="14">
     <w:abstractNumId w:val="22"/>
   </w:num>
-  <w:num w:numId="15" w16cid:durableId="433130172">
+  <w:num w:numId="15">
     <w:abstractNumId w:val="25"/>
   </w:num>
-  <w:num w:numId="16" w16cid:durableId="2115906199">
+  <w:num w:numId="16">
     <w:abstractNumId w:val="11"/>
   </w:num>
-  <w:num w:numId="17" w16cid:durableId="1729837882">
+  <w:num w:numId="17">
     <w:abstractNumId w:val="18"/>
   </w:num>
-  <w:num w:numId="18" w16cid:durableId="53241744">
+  <w:num w:numId="18">
     <w:abstractNumId w:val="29"/>
   </w:num>
-  <w:num w:numId="19" w16cid:durableId="1431928585">
+  <w:num w:numId="19">
     <w:abstractNumId w:val="23"/>
   </w:num>
-  <w:num w:numId="20" w16cid:durableId="134153486">
+  <w:num w:numId="20">
     <w:abstractNumId w:val="21"/>
   </w:num>
-  <w:num w:numId="21" w16cid:durableId="964578836">
+  <w:num w:numId="21">
     <w:abstractNumId w:val="3"/>
   </w:num>
-  <w:num w:numId="22" w16cid:durableId="293873961">
+  <w:num w:numId="22">
     <w:abstractNumId w:val="26"/>
   </w:num>
-  <w:num w:numId="23" w16cid:durableId="85543224">
+  <w:num w:numId="23">
     <w:abstractNumId w:val="32"/>
   </w:num>
-  <w:num w:numId="24" w16cid:durableId="1322395049">
+  <w:num w:numId="24">
     <w:abstractNumId w:val="33"/>
   </w:num>
-  <w:num w:numId="25" w16cid:durableId="736897926">
+  <w:num w:numId="25">
     <w:abstractNumId w:val="35"/>
   </w:num>
-  <w:num w:numId="26" w16cid:durableId="2013023138">
+  <w:num w:numId="26">
     <w:abstractNumId w:val="19"/>
   </w:num>
-  <w:num w:numId="27" w16cid:durableId="843133550">
+  <w:num w:numId="27">
     <w:abstractNumId w:val="39"/>
   </w:num>
-  <w:num w:numId="28" w16cid:durableId="1877812347">
+  <w:num w:numId="28">
     <w:abstractNumId w:val="16"/>
   </w:num>
-  <w:num w:numId="29" w16cid:durableId="1929801876">
+  <w:num w:numId="29">
     <w:abstractNumId w:val="28"/>
   </w:num>
-  <w:num w:numId="30" w16cid:durableId="1640309006">
+  <w:num w:numId="30">
     <w:abstractNumId w:val="13"/>
   </w:num>
-  <w:num w:numId="31" w16cid:durableId="295650877">
+  <w:num w:numId="31">
     <w:abstractNumId w:val="36"/>
   </w:num>
-  <w:num w:numId="32" w16cid:durableId="389228148">
+  <w:num w:numId="32">
     <w:abstractNumId w:val="1"/>
   </w:num>
-  <w:num w:numId="33" w16cid:durableId="1251813008">
+  <w:num w:numId="33">
     <w:abstractNumId w:val="31"/>
   </w:num>
-  <w:num w:numId="34" w16cid:durableId="680935916">
+  <w:num w:numId="34">
     <w:abstractNumId w:val="12"/>
   </w:num>
-  <w:num w:numId="35" w16cid:durableId="1423842302">
+  <w:num w:numId="35">
     <w:abstractNumId w:val="15"/>
   </w:num>
-  <w:num w:numId="36" w16cid:durableId="760957663">
+  <w:num w:numId="36">
     <w:abstractNumId w:val="7"/>
   </w:num>
-  <w:num w:numId="37" w16cid:durableId="1964845783">
+  <w:num w:numId="37">
     <w:abstractNumId w:val="4"/>
   </w:num>
-  <w:num w:numId="38" w16cid:durableId="10376897">
+  <w:num w:numId="38">
     <w:abstractNumId w:val="20"/>
   </w:num>
-  <w:num w:numId="39" w16cid:durableId="1113207020">
+  <w:num w:numId="39">
     <w:abstractNumId w:val="38"/>
   </w:num>
-  <w:num w:numId="40" w16cid:durableId="707874796">
+  <w:num w:numId="40">
     <w:abstractNumId w:val="0"/>
   </w:num>
 </w:numbering>
 </file>
 
 <file path=word/styles.xml><?xml version="1.0" encoding="utf-8"?>
-<w:styles xmlns:mc="http://schemas.openxmlformats.org/markup-compatibility/2006" xmlns:r="http://schemas.openxmlformats.org/officeDocument/2006/relationships" xmlns:w="http://schemas.openxmlformats.org/wordprocessingml/2006/main" xmlns:w14="http://schemas.microsoft.com/office/word/2010/wordml" xmlns:w15="http://schemas.microsoft.com/office/word/2012/wordml" xmlns:w16cex="http://schemas.microsoft.com/office/word/2018/wordml/cex" xmlns:w16cid="http://schemas.microsoft.com/office/word/2016/wordml/cid" xmlns:w16="http://schemas.microsoft.com/office/word/2018/wordml" xmlns:w16du="http://schemas.microsoft.com/office/word/2023/wordml/word16du" xmlns:w16sdtdh="http://schemas.microsoft.com/office/word/2020/wordml/sdtdatahash" xmlns:w16se="http://schemas.microsoft.com/office/word/2015/wordml/symex" mc:Ignorable="w14 w15 w16se w16cid w16 w16cex w16sdtdh w16du">
+<w:styles xmlns:mc="http://schemas.openxmlformats.org/markup-compatibility/2006" xmlns:r="http://schemas.openxmlformats.org/officeDocument/2006/relationships" xmlns:w="http://schemas.openxmlformats.org/wordprocessingml/2006/main" xmlns:w14="http://schemas.microsoft.com/office/word/2010/wordml" xmlns:w15="http://schemas.microsoft.com/office/word/2012/wordml" xmlns:w16cex="http://schemas.microsoft.com/office/word/2018/wordml/cex" xmlns:w16cid="http://schemas.microsoft.com/office/word/2016/wordml/cid" xmlns:w16="http://schemas.microsoft.com/office/word/2018/wordml" xmlns:w16sdtdh="http://schemas.microsoft.com/office/word/2020/wordml/sdtdatahash" xmlns:w16se="http://schemas.microsoft.com/office/word/2015/wordml/symex" mc:Ignorable="w14 w15 w16se w16cid w16 w16cex w16sdtdh">
   <w:docDefaults>
     <w:rPrDefault>
       <w:rPr>
@@ -13703,7 +14171,7 @@
       <w:lang w:val="pt-PT"/>
     </w:rPr>
   </w:style>
-  <w:style w:type="paragraph" w:styleId="Ttulo1">
+  <w:style w:type="paragraph" w:styleId="Heading1">
     <w:name w:val="heading 1"/>
     <w:basedOn w:val="Normal"/>
     <w:uiPriority w:val="9"/>
@@ -13720,7 +14188,7 @@
       <w:szCs w:val="40"/>
     </w:rPr>
   </w:style>
-  <w:style w:type="paragraph" w:styleId="Ttulo2">
+  <w:style w:type="paragraph" w:styleId="Heading2">
     <w:name w:val="heading 2"/>
     <w:basedOn w:val="Normal"/>
     <w:uiPriority w:val="9"/>
@@ -13736,7 +14204,7 @@
       <w:szCs w:val="40"/>
     </w:rPr>
   </w:style>
-  <w:style w:type="paragraph" w:styleId="Ttulo3">
+  <w:style w:type="paragraph" w:styleId="Heading3">
     <w:name w:val="heading 3"/>
     <w:basedOn w:val="Normal"/>
     <w:uiPriority w:val="9"/>
@@ -13753,7 +14221,7 @@
       <w:szCs w:val="36"/>
     </w:rPr>
   </w:style>
-  <w:style w:type="paragraph" w:styleId="Ttulo4">
+  <w:style w:type="paragraph" w:styleId="Heading4">
     <w:name w:val="heading 4"/>
     <w:basedOn w:val="Normal"/>
     <w:uiPriority w:val="9"/>
@@ -13770,7 +14238,7 @@
       <w:szCs w:val="36"/>
     </w:rPr>
   </w:style>
-  <w:style w:type="paragraph" w:styleId="Ttulo5">
+  <w:style w:type="paragraph" w:styleId="Heading5">
     <w:name w:val="heading 5"/>
     <w:basedOn w:val="Normal"/>
     <w:uiPriority w:val="9"/>
@@ -13787,7 +14255,7 @@
       <w:szCs w:val="35"/>
     </w:rPr>
   </w:style>
-  <w:style w:type="paragraph" w:styleId="Ttulo6">
+  <w:style w:type="paragraph" w:styleId="Heading6">
     <w:name w:val="heading 6"/>
     <w:basedOn w:val="Normal"/>
     <w:uiPriority w:val="9"/>
@@ -13804,13 +14272,13 @@
       <w:szCs w:val="34"/>
     </w:rPr>
   </w:style>
-  <w:style w:type="character" w:default="1" w:styleId="Fontepargpadro">
+  <w:style w:type="character" w:default="1" w:styleId="DefaultParagraphFont">
     <w:name w:val="Default Paragraph Font"/>
     <w:uiPriority w:val="1"/>
     <w:semiHidden/>
     <w:unhideWhenUsed/>
   </w:style>
-  <w:style w:type="table" w:default="1" w:styleId="Tabelanormal">
+  <w:style w:type="table" w:default="1" w:styleId="TableNormal">
     <w:name w:val="Normal Table"/>
     <w:uiPriority w:val="99"/>
     <w:semiHidden/>
@@ -13825,14 +14293,14 @@
       </w:tblCellMar>
     </w:tblPr>
   </w:style>
-  <w:style w:type="numbering" w:default="1" w:styleId="Semlista">
+  <w:style w:type="numbering" w:default="1" w:styleId="NoList">
     <w:name w:val="No List"/>
     <w:uiPriority w:val="99"/>
     <w:semiHidden/>
     <w:unhideWhenUsed/>
   </w:style>
-  <w:style w:type="table" w:customStyle="1" w:styleId="TableNormal">
-    <w:name w:val="Table Normal"/>
+  <w:style w:type="table" w:customStyle="1" w:styleId="TableNormal1">
+    <w:name w:val="Table Normal1"/>
     <w:uiPriority w:val="2"/>
     <w:semiHidden/>
     <w:unhideWhenUsed/>
@@ -13847,7 +14315,7 @@
       </w:tblCellMar>
     </w:tblPr>
   </w:style>
-  <w:style w:type="paragraph" w:styleId="Sumrio1">
+  <w:style w:type="paragraph" w:styleId="TOC1">
     <w:name w:val="toc 1"/>
     <w:basedOn w:val="Normal"/>
     <w:uiPriority w:val="39"/>
@@ -13862,7 +14330,7 @@
       <w:szCs w:val="32"/>
     </w:rPr>
   </w:style>
-  <w:style w:type="paragraph" w:styleId="Sumrio2">
+  <w:style w:type="paragraph" w:styleId="TOC2">
     <w:name w:val="toc 2"/>
     <w:basedOn w:val="Normal"/>
     <w:uiPriority w:val="39"/>
@@ -13877,7 +14345,7 @@
       <w:szCs w:val="32"/>
     </w:rPr>
   </w:style>
-  <w:style w:type="paragraph" w:styleId="Corpodetexto">
+  <w:style w:type="paragraph" w:styleId="BodyText">
     <w:name w:val="Body Text"/>
     <w:basedOn w:val="Normal"/>
     <w:uiPriority w:val="1"/>
@@ -13888,7 +14356,7 @@
       <w:szCs w:val="32"/>
     </w:rPr>
   </w:style>
-  <w:style w:type="paragraph" w:styleId="PargrafodaLista">
+  <w:style w:type="paragraph" w:styleId="ListParagraph">
     <w:name w:val="List Paragraph"/>
     <w:basedOn w:val="Normal"/>
     <w:uiPriority w:val="1"/>
@@ -13907,10 +14375,10 @@
     <w:uiPriority w:val="1"/>
     <w:qFormat/>
   </w:style>
-  <w:style w:type="paragraph" w:styleId="Cabealho">
+  <w:style w:type="paragraph" w:styleId="Header">
     <w:name w:val="header"/>
     <w:basedOn w:val="Normal"/>
-    <w:link w:val="CabealhoChar"/>
+    <w:link w:val="HeaderChar"/>
     <w:uiPriority w:val="99"/>
     <w:unhideWhenUsed/>
     <w:rsid w:val="00CD58CE"/>
@@ -13921,10 +14389,10 @@
       </w:tabs>
     </w:pPr>
   </w:style>
-  <w:style w:type="character" w:customStyle="1" w:styleId="CabealhoChar">
-    <w:name w:val="Cabeçalho Char"/>
-    <w:basedOn w:val="Fontepargpadro"/>
-    <w:link w:val="Cabealho"/>
+  <w:style w:type="character" w:customStyle="1" w:styleId="HeaderChar">
+    <w:name w:val="Header Char"/>
+    <w:basedOn w:val="DefaultParagraphFont"/>
+    <w:link w:val="Header"/>
     <w:uiPriority w:val="99"/>
     <w:rsid w:val="00CD58CE"/>
     <w:rPr>
@@ -13932,10 +14400,10 @@
       <w:lang w:val="pt-PT"/>
     </w:rPr>
   </w:style>
-  <w:style w:type="paragraph" w:styleId="Rodap">
+  <w:style w:type="paragraph" w:styleId="Footer">
     <w:name w:val="footer"/>
     <w:basedOn w:val="Normal"/>
-    <w:link w:val="RodapChar"/>
+    <w:link w:val="FooterChar"/>
     <w:uiPriority w:val="99"/>
     <w:unhideWhenUsed/>
     <w:rsid w:val="00CD58CE"/>
@@ -13946,10 +14414,10 @@
       </w:tabs>
     </w:pPr>
   </w:style>
-  <w:style w:type="character" w:customStyle="1" w:styleId="RodapChar">
-    <w:name w:val="Rodapé Char"/>
-    <w:basedOn w:val="Fontepargpadro"/>
-    <w:link w:val="Rodap"/>
+  <w:style w:type="character" w:customStyle="1" w:styleId="FooterChar">
+    <w:name w:val="Footer Char"/>
+    <w:basedOn w:val="DefaultParagraphFont"/>
+    <w:link w:val="Footer"/>
     <w:uiPriority w:val="99"/>
     <w:rsid w:val="00CD58CE"/>
     <w:rPr>
@@ -13957,9 +14425,9 @@
       <w:lang w:val="pt-PT"/>
     </w:rPr>
   </w:style>
-  <w:style w:type="paragraph" w:styleId="CabealhodoSumrio">
+  <w:style w:type="paragraph" w:styleId="TOCHeading">
     <w:name w:val="TOC Heading"/>
-    <w:basedOn w:val="Ttulo1"/>
+    <w:basedOn w:val="Heading1"/>
     <w:next w:val="Normal"/>
     <w:uiPriority w:val="39"/>
     <w:unhideWhenUsed/>
@@ -13986,7 +14454,7 @@
       <w:lang w:val="pt-BR" w:eastAsia="pt-BR"/>
     </w:rPr>
   </w:style>
-  <w:style w:type="paragraph" w:styleId="Sumrio3">
+  <w:style w:type="paragraph" w:styleId="TOC3">
     <w:name w:val="toc 3"/>
     <w:basedOn w:val="Normal"/>
     <w:next w:val="Normal"/>
@@ -14004,7 +14472,7 @@
   </w:style>
   <w:style w:type="character" w:styleId="Hyperlink">
     <w:name w:val="Hyperlink"/>
-    <w:basedOn w:val="Fontepargpadro"/>
+    <w:basedOn w:val="DefaultParagraphFont"/>
     <w:uiPriority w:val="99"/>
     <w:unhideWhenUsed/>
     <w:rsid w:val="00254DD7"/>
@@ -14026,9 +14494,9 @@
       <w:szCs w:val="24"/>
     </w:rPr>
   </w:style>
-  <w:style w:type="character" w:styleId="MenoPendente">
+  <w:style w:type="character" w:styleId="UnresolvedMention">
     <w:name w:val="Unresolved Mention"/>
-    <w:basedOn w:val="Fontepargpadro"/>
+    <w:basedOn w:val="DefaultParagraphFont"/>
     <w:uiPriority w:val="99"/>
     <w:semiHidden/>
     <w:unhideWhenUsed/>

</xml_diff>